<commit_message>
Listo la parte 1.
</commit_message>
<xml_diff>
--- a/Tareas_Act03_Modifcación_objeto_Usuario_UML_y_Java_G40.docx
+++ b/Tareas_Act03_Modifcación_objeto_Usuario_UML_y_Java_G40.docx
@@ -1,10 +1,10 @@
 
 <file path=word/document.xml><?xml version="1.0" encoding="utf-8"?>
-<w:document xmlns:wpc="http://schemas.microsoft.com/office/word/2010/wordprocessingCanvas" xmlns:cx="http://schemas.microsoft.com/office/drawing/2014/chartex" xmlns:cx1="http://schemas.microsoft.com/office/drawing/2015/9/8/chartex" xmlns:cx2="http://schemas.microsoft.com/office/drawing/2015/10/21/chartex" xmlns:cx3="http://schemas.microsoft.com/office/drawing/2016/5/9/chartex" xmlns:cx4="http://schemas.microsoft.com/office/drawing/2016/5/10/chartex" xmlns:cx5="http://schemas.microsoft.com/office/drawing/2016/5/11/chartex" xmlns:cx6="http://schemas.microsoft.com/office/drawing/2016/5/12/chartex" xmlns:cx7="http://schemas.microsoft.com/office/drawing/2016/5/13/chartex" xmlns:cx8="http://schemas.microsoft.com/office/drawing/2016/5/14/chartex" xmlns:mc="http://schemas.openxmlformats.org/markup-compatibility/2006" xmlns:aink="http://schemas.microsoft.com/office/drawing/2016/ink" xmlns:am3d="http://schemas.microsoft.com/office/drawing/2017/model3d" xmlns:o="urn:schemas-microsoft-com:office:office" xmlns:r="http://schemas.openxmlformats.org/officeDocument/2006/relationships" xmlns:m="http://schemas.openxmlformats.org/officeDocument/2006/math" xmlns:v="urn:schemas-microsoft-com:vml" xmlns:wp14="http://schemas.microsoft.com/office/word/2010/wordprocessingDrawing" xmlns:wp="http://schemas.openxmlformats.org/drawingml/2006/wordprocessingDrawing" xmlns:w10="urn:schemas-microsoft-com:office:word" xmlns:w="http://schemas.openxmlformats.org/wordprocessingml/2006/main" xmlns:w14="http://schemas.microsoft.com/office/word/2010/wordml" xmlns:w15="http://schemas.microsoft.com/office/word/2012/wordml" xmlns:w16cid="http://schemas.microsoft.com/office/word/2016/wordml/cid" xmlns:w16se="http://schemas.microsoft.com/office/word/2015/wordml/symex" xmlns:wpg="http://schemas.microsoft.com/office/word/2010/wordprocessingGroup" xmlns:wpi="http://schemas.microsoft.com/office/word/2010/wordprocessingInk" xmlns:wne="http://schemas.microsoft.com/office/word/2006/wordml" xmlns:wps="http://schemas.microsoft.com/office/word/2010/wordprocessingShape" mc:Ignorable="w14 w15 w16se w16cid wp14">
+<w:document xmlns:wpc="http://schemas.microsoft.com/office/word/2010/wordprocessingCanvas" xmlns:cx="http://schemas.microsoft.com/office/drawing/2014/chartex" xmlns:cx1="http://schemas.microsoft.com/office/drawing/2015/9/8/chartex" xmlns:cx2="http://schemas.microsoft.com/office/drawing/2015/10/21/chartex" xmlns:cx3="http://schemas.microsoft.com/office/drawing/2016/5/9/chartex" xmlns:cx4="http://schemas.microsoft.com/office/drawing/2016/5/10/chartex" xmlns:cx5="http://schemas.microsoft.com/office/drawing/2016/5/11/chartex" xmlns:cx6="http://schemas.microsoft.com/office/drawing/2016/5/12/chartex" xmlns:cx7="http://schemas.microsoft.com/office/drawing/2016/5/13/chartex" xmlns:cx8="http://schemas.microsoft.com/office/drawing/2016/5/14/chartex" xmlns:mc="http://schemas.openxmlformats.org/markup-compatibility/2006" xmlns:aink="http://schemas.microsoft.com/office/drawing/2016/ink" xmlns:am3d="http://schemas.microsoft.com/office/drawing/2017/model3d" xmlns:o="urn:schemas-microsoft-com:office:office" xmlns:r="http://schemas.openxmlformats.org/officeDocument/2006/relationships" xmlns:m="http://schemas.openxmlformats.org/officeDocument/2006/math" xmlns:v="urn:schemas-microsoft-com:vml" xmlns:wp14="http://schemas.microsoft.com/office/word/2010/wordprocessingDrawing" xmlns:wp="http://schemas.openxmlformats.org/drawingml/2006/wordprocessingDrawing" xmlns:w10="urn:schemas-microsoft-com:office:word" xmlns:w="http://schemas.openxmlformats.org/wordprocessingml/2006/main" xmlns:w14="http://schemas.microsoft.com/office/word/2010/wordml" xmlns:w15="http://schemas.microsoft.com/office/word/2012/wordml" xmlns:w16cex="http://schemas.microsoft.com/office/word/2018/wordml/cex" xmlns:w16cid="http://schemas.microsoft.com/office/word/2016/wordml/cid" xmlns:w16="http://schemas.microsoft.com/office/word/2018/wordml" xmlns:w16sdtdh="http://schemas.microsoft.com/office/word/2020/wordml/sdtdatahash" xmlns:w16se="http://schemas.microsoft.com/office/word/2015/wordml/symex" xmlns:wpg="http://schemas.microsoft.com/office/word/2010/wordprocessingGroup" xmlns:wpi="http://schemas.microsoft.com/office/word/2010/wordprocessingInk" xmlns:wne="http://schemas.microsoft.com/office/word/2006/wordml" xmlns:wps="http://schemas.microsoft.com/office/word/2010/wordprocessingShape" mc:Ignorable="w14 w15 w16se w16cid w16 w16cex w16sdtdh wp14">
   <w:body>
     <w:p>
       <w:pPr>
-        <w:pStyle w:val="Ttulo2"/>
+        <w:pStyle w:val="Heading2"/>
         <w:jc w:val="center"/>
         <w:rPr>
           <w:rFonts w:eastAsia="Times New Roman"/>
@@ -397,7 +397,21 @@
         <w:rPr>
           <w:lang w:eastAsia="es-CR"/>
         </w:rPr>
-        <w:t>) y toString.</w:t>
+        <w:t xml:space="preserve">) y </w:t>
+      </w:r>
+      <w:proofErr w:type="spellStart"/>
+      <w:r>
+        <w:rPr>
+          <w:lang w:eastAsia="es-CR"/>
+        </w:rPr>
+        <w:t>toString</w:t>
+      </w:r>
+      <w:proofErr w:type="spellEnd"/>
+      <w:r>
+        <w:rPr>
+          <w:lang w:eastAsia="es-CR"/>
+        </w:rPr>
+        <w:t>.</w:t>
       </w:r>
     </w:p>
     <w:p>
@@ -482,7 +496,7 @@
     </w:p>
     <w:p>
       <w:pPr>
-        <w:pStyle w:val="Prrafodelista"/>
+        <w:pStyle w:val="ListParagraph"/>
         <w:numPr>
           <w:ilvl w:val="0"/>
           <w:numId w:val="11"/>
@@ -515,7 +529,7 @@
     </w:p>
     <w:tbl>
       <w:tblPr>
-        <w:tblStyle w:val="Tablaconcuadrcula"/>
+        <w:tblStyle w:val="TableGrid"/>
         <w:tblW w:w="0" w:type="auto"/>
         <w:tblInd w:w="595" w:type="dxa"/>
         <w:tblLook w:val="04A0" w:firstRow="1" w:lastRow="0" w:firstColumn="1" w:lastColumn="0" w:noHBand="0" w:noVBand="1"/>
@@ -533,7 +547,7 @@
             <w:pPr>
               <w:rPr>
                 <w:sz w:val="20"/>
-                <w:lang w:eastAsia="es-CR"/>
+                <w:lang w:val="en-US" w:eastAsia="es-CR"/>
               </w:rPr>
             </w:pPr>
             <w:proofErr w:type="spellStart"/>
@@ -541,7 +555,7 @@
             <w:r>
               <w:rPr>
                 <w:sz w:val="20"/>
-                <w:lang w:eastAsia="es-CR"/>
+                <w:lang w:val="en-US" w:eastAsia="es-CR"/>
               </w:rPr>
               <w:t>setEdad</w:t>
             </w:r>
@@ -549,7 +563,7 @@
             <w:r>
               <w:rPr>
                 <w:sz w:val="20"/>
-                <w:lang w:eastAsia="es-CR"/>
+                <w:lang w:val="en-US" w:eastAsia="es-CR"/>
               </w:rPr>
               <w:t>(</w:t>
             </w:r>
@@ -558,7 +572,7 @@
             <w:r>
               <w:rPr>
                 <w:sz w:val="20"/>
-                <w:lang w:eastAsia="es-CR"/>
+                <w:lang w:val="en-US" w:eastAsia="es-CR"/>
               </w:rPr>
               <w:t>dia:int</w:t>
             </w:r>
@@ -566,7 +580,7 @@
             <w:r>
               <w:rPr>
                 <w:sz w:val="20"/>
-                <w:lang w:eastAsia="es-CR"/>
+                <w:lang w:val="en-US" w:eastAsia="es-CR"/>
               </w:rPr>
               <w:t xml:space="preserve">, </w:t>
             </w:r>
@@ -574,7 +588,7 @@
             <w:r>
               <w:rPr>
                 <w:sz w:val="20"/>
-                <w:lang w:eastAsia="es-CR"/>
+                <w:lang w:val="en-US" w:eastAsia="es-CR"/>
               </w:rPr>
               <w:t>mes:int</w:t>
             </w:r>
@@ -582,7 +596,7 @@
             <w:r>
               <w:rPr>
                 <w:sz w:val="20"/>
-                <w:lang w:eastAsia="es-CR"/>
+                <w:lang w:val="en-US" w:eastAsia="es-CR"/>
               </w:rPr>
               <w:t xml:space="preserve">, </w:t>
             </w:r>
@@ -590,7 +604,7 @@
             <w:r>
               <w:rPr>
                 <w:sz w:val="20"/>
-                <w:lang w:eastAsia="es-CR"/>
+                <w:lang w:val="en-US" w:eastAsia="es-CR"/>
               </w:rPr>
               <w:t>annio:int</w:t>
             </w:r>
@@ -598,19 +612,10 @@
             <w:r>
               <w:rPr>
                 <w:sz w:val="20"/>
-                <w:lang w:eastAsia="es-CR"/>
+                <w:lang w:val="en-US" w:eastAsia="es-CR"/>
               </w:rPr>
-              <w:t>):</w:t>
+              <w:t>):void</w:t>
             </w:r>
-            <w:proofErr w:type="spellStart"/>
-            <w:r>
-              <w:rPr>
-                <w:sz w:val="20"/>
-                <w:lang w:eastAsia="es-CR"/>
-              </w:rPr>
-              <w:t>void</w:t>
-            </w:r>
-            <w:proofErr w:type="spellEnd"/>
           </w:p>
         </w:tc>
         <w:tc>
@@ -619,7 +624,7 @@
           </w:tcPr>
           <w:p>
             <w:pPr>
-              <w:pStyle w:val="Prrafodelista"/>
+              <w:pStyle w:val="ListParagraph"/>
               <w:ind w:left="0"/>
               <w:rPr>
                 <w:sz w:val="20"/>
@@ -659,7 +664,7 @@
           </w:tcPr>
           <w:p>
             <w:pPr>
-              <w:pStyle w:val="Prrafodelista"/>
+              <w:pStyle w:val="ListParagraph"/>
               <w:ind w:left="0"/>
               <w:rPr>
                 <w:sz w:val="20"/>
@@ -698,17 +703,8 @@
                 <w:sz w:val="20"/>
                 <w:lang w:eastAsia="es-CR"/>
               </w:rPr>
-              <w:t>):</w:t>
+              <w:t>):void</w:t>
             </w:r>
-            <w:proofErr w:type="spellStart"/>
-            <w:r>
-              <w:rPr>
-                <w:sz w:val="20"/>
-                <w:lang w:eastAsia="es-CR"/>
-              </w:rPr>
-              <w:t>void</w:t>
-            </w:r>
-            <w:proofErr w:type="spellEnd"/>
           </w:p>
         </w:tc>
         <w:tc>
@@ -717,7 +713,7 @@
           </w:tcPr>
           <w:p>
             <w:pPr>
-              <w:pStyle w:val="Prrafodelista"/>
+              <w:pStyle w:val="ListParagraph"/>
               <w:ind w:left="0"/>
               <w:rPr>
                 <w:sz w:val="20"/>
@@ -737,15 +733,15 @@
     </w:tbl>
     <w:p>
       <w:pPr>
-        <w:pStyle w:val="Prrafodelista"/>
-        <w:rPr>
-          <w:lang w:eastAsia="es-CR"/>
-        </w:rPr>
-      </w:pPr>
-    </w:p>
-    <w:p>
-      <w:pPr>
-        <w:pStyle w:val="Prrafodelista"/>
+        <w:pStyle w:val="ListParagraph"/>
+        <w:rPr>
+          <w:lang w:eastAsia="es-CR"/>
+        </w:rPr>
+      </w:pPr>
+    </w:p>
+    <w:p>
+      <w:pPr>
+        <w:pStyle w:val="ListParagraph"/>
         <w:numPr>
           <w:ilvl w:val="0"/>
           <w:numId w:val="12"/>
@@ -763,7 +759,7 @@
     </w:p>
     <w:p>
       <w:pPr>
-        <w:pStyle w:val="Prrafodelista"/>
+        <w:pStyle w:val="ListParagraph"/>
         <w:numPr>
           <w:ilvl w:val="0"/>
           <w:numId w:val="12"/>
@@ -798,43 +794,160 @@
       <w:pPr>
         <w:jc w:val="center"/>
         <w:rPr>
-          <w:b/>
-          <w:i/>
-          <w:color w:val="FF0000"/>
-          <w:lang w:eastAsia="es-CR"/>
-        </w:rPr>
-      </w:pPr>
-      <w:r>
-        <w:rPr>
-          <w:b/>
-          <w:i/>
-          <w:color w:val="FF0000"/>
-          <w:lang w:eastAsia="es-CR"/>
-        </w:rPr>
-        <w:t xml:space="preserve">Aporte </w:t>
-      </w:r>
-      <w:r>
-        <w:rPr>
-          <w:b/>
-          <w:i/>
-          <w:color w:val="FF0000"/>
-          <w:lang w:eastAsia="es-CR"/>
-        </w:rPr>
-        <w:t xml:space="preserve">aquí </w:t>
-      </w:r>
-      <w:r>
-        <w:rPr>
-          <w:b/>
-          <w:i/>
-          <w:color w:val="FF0000"/>
-          <w:lang w:eastAsia="es-CR"/>
-        </w:rPr>
-        <w:t>evidencia en este documento de los puntos a y b</w:t>
-      </w:r>
-    </w:p>
-    <w:p>
-      <w:pPr>
-        <w:pStyle w:val="Prrafodelista"/>
+          <w:lang w:eastAsia="es-CR"/>
+        </w:rPr>
+      </w:pPr>
+      <w:r>
+        <w:rPr>
+          <w:lang w:eastAsia="es-CR"/>
+        </w:rPr>
+        <w:lastRenderedPageBreak/>
+        <w:drawing>
+          <wp:inline distT="0" distB="0" distL="0" distR="0" wp14:anchorId="5A5475BC" wp14:editId="2B0451CB">
+            <wp:extent cx="6210935" cy="5603875"/>
+            <wp:effectExtent l="0" t="0" r="0" b="0"/>
+            <wp:docPr id="6" name="Picture 6" descr="Text&#10;&#10;Description automatically generated"/>
+            <wp:cNvGraphicFramePr>
+              <a:graphicFrameLocks xmlns:a="http://schemas.openxmlformats.org/drawingml/2006/main" noChangeAspect="1"/>
+            </wp:cNvGraphicFramePr>
+            <a:graphic xmlns:a="http://schemas.openxmlformats.org/drawingml/2006/main">
+              <a:graphicData uri="http://schemas.openxmlformats.org/drawingml/2006/picture">
+                <pic:pic xmlns:pic="http://schemas.openxmlformats.org/drawingml/2006/picture">
+                  <pic:nvPicPr>
+                    <pic:cNvPr id="6" name="Picture 6" descr="Text&#10;&#10;Description automatically generated"/>
+                    <pic:cNvPicPr/>
+                  </pic:nvPicPr>
+                  <pic:blipFill>
+                    <a:blip r:embed="rId14"/>
+                    <a:stretch>
+                      <a:fillRect/>
+                    </a:stretch>
+                  </pic:blipFill>
+                  <pic:spPr>
+                    <a:xfrm>
+                      <a:off x="0" y="0"/>
+                      <a:ext cx="6210935" cy="5603875"/>
+                    </a:xfrm>
+                    <a:prstGeom prst="rect">
+                      <a:avLst/>
+                    </a:prstGeom>
+                  </pic:spPr>
+                </pic:pic>
+              </a:graphicData>
+            </a:graphic>
+          </wp:inline>
+        </w:drawing>
+      </w:r>
+    </w:p>
+    <w:p>
+      <w:pPr>
+        <w:jc w:val="center"/>
+        <w:rPr>
+          <w:lang w:eastAsia="es-CR"/>
+        </w:rPr>
+      </w:pPr>
+      <w:r>
+        <w:rPr>
+          <w:lang w:eastAsia="es-CR"/>
+        </w:rPr>
+        <w:lastRenderedPageBreak/>
+        <w:drawing>
+          <wp:inline distT="0" distB="0" distL="0" distR="0" wp14:anchorId="38E58B66" wp14:editId="7310DC6D">
+            <wp:extent cx="6210935" cy="5268595"/>
+            <wp:effectExtent l="0" t="0" r="0" b="8255"/>
+            <wp:docPr id="7" name="Picture 7" descr="Text&#10;&#10;Description automatically generated"/>
+            <wp:cNvGraphicFramePr>
+              <a:graphicFrameLocks xmlns:a="http://schemas.openxmlformats.org/drawingml/2006/main" noChangeAspect="1"/>
+            </wp:cNvGraphicFramePr>
+            <a:graphic xmlns:a="http://schemas.openxmlformats.org/drawingml/2006/main">
+              <a:graphicData uri="http://schemas.openxmlformats.org/drawingml/2006/picture">
+                <pic:pic xmlns:pic="http://schemas.openxmlformats.org/drawingml/2006/picture">
+                  <pic:nvPicPr>
+                    <pic:cNvPr id="7" name="Picture 7" descr="Text&#10;&#10;Description automatically generated"/>
+                    <pic:cNvPicPr/>
+                  </pic:nvPicPr>
+                  <pic:blipFill>
+                    <a:blip r:embed="rId15"/>
+                    <a:stretch>
+                      <a:fillRect/>
+                    </a:stretch>
+                  </pic:blipFill>
+                  <pic:spPr>
+                    <a:xfrm>
+                      <a:off x="0" y="0"/>
+                      <a:ext cx="6210935" cy="5268595"/>
+                    </a:xfrm>
+                    <a:prstGeom prst="rect">
+                      <a:avLst/>
+                    </a:prstGeom>
+                  </pic:spPr>
+                </pic:pic>
+              </a:graphicData>
+            </a:graphic>
+          </wp:inline>
+        </w:drawing>
+      </w:r>
+    </w:p>
+    <w:p>
+      <w:pPr>
+        <w:jc w:val="center"/>
+        <w:rPr>
+          <w:lang w:eastAsia="es-CR"/>
+        </w:rPr>
+      </w:pPr>
+      <w:r>
+        <w:rPr>
+          <w:lang w:eastAsia="es-CR"/>
+        </w:rPr>
+        <w:lastRenderedPageBreak/>
+        <w:drawing>
+          <wp:inline distT="0" distB="0" distL="0" distR="0" wp14:anchorId="10EBBAAA" wp14:editId="73F61BD3">
+            <wp:extent cx="6210935" cy="5189855"/>
+            <wp:effectExtent l="0" t="0" r="0" b="0"/>
+            <wp:docPr id="8" name="Picture 8" descr="Text&#10;&#10;Description automatically generated"/>
+            <wp:cNvGraphicFramePr>
+              <a:graphicFrameLocks xmlns:a="http://schemas.openxmlformats.org/drawingml/2006/main" noChangeAspect="1"/>
+            </wp:cNvGraphicFramePr>
+            <a:graphic xmlns:a="http://schemas.openxmlformats.org/drawingml/2006/main">
+              <a:graphicData uri="http://schemas.openxmlformats.org/drawingml/2006/picture">
+                <pic:pic xmlns:pic="http://schemas.openxmlformats.org/drawingml/2006/picture">
+                  <pic:nvPicPr>
+                    <pic:cNvPr id="8" name="Picture 8" descr="Text&#10;&#10;Description automatically generated"/>
+                    <pic:cNvPicPr/>
+                  </pic:nvPicPr>
+                  <pic:blipFill>
+                    <a:blip r:embed="rId16"/>
+                    <a:stretch>
+                      <a:fillRect/>
+                    </a:stretch>
+                  </pic:blipFill>
+                  <pic:spPr>
+                    <a:xfrm>
+                      <a:off x="0" y="0"/>
+                      <a:ext cx="6210935" cy="5189855"/>
+                    </a:xfrm>
+                    <a:prstGeom prst="rect">
+                      <a:avLst/>
+                    </a:prstGeom>
+                  </pic:spPr>
+                </pic:pic>
+              </a:graphicData>
+            </a:graphic>
+          </wp:inline>
+        </w:drawing>
+      </w:r>
+    </w:p>
+    <w:p>
+      <w:pPr>
+        <w:jc w:val="center"/>
+        <w:rPr>
+          <w:lang w:eastAsia="es-CR"/>
+        </w:rPr>
+      </w:pPr>
+    </w:p>
+    <w:p>
+      <w:pPr>
+        <w:pStyle w:val="ListParagraph"/>
         <w:numPr>
           <w:ilvl w:val="0"/>
           <w:numId w:val="11"/>
@@ -847,7 +960,6 @@
         <w:rPr>
           <w:lang w:eastAsia="es-CR"/>
         </w:rPr>
-        <w:lastRenderedPageBreak/>
         <w:t>Investigar sobre el concepto de expresiones regulares (</w:t>
       </w:r>
       <w:proofErr w:type="spellStart"/>
@@ -915,7 +1027,7 @@
     </w:p>
     <w:p>
       <w:pPr>
-        <w:pStyle w:val="Prrafodelista"/>
+        <w:pStyle w:val="ListParagraph"/>
         <w:numPr>
           <w:ilvl w:val="1"/>
           <w:numId w:val="11"/>
@@ -939,7 +1051,7 @@
     </w:p>
     <w:p>
       <w:pPr>
-        <w:pStyle w:val="Prrafodelista"/>
+        <w:pStyle w:val="ListParagraph"/>
         <w:ind w:left="1440"/>
         <w:rPr>
           <w:lang w:eastAsia="es-CR"/>
@@ -975,21 +1087,12 @@
           <w:color w:val="FF0000"/>
           <w:lang w:eastAsia="es-CR"/>
         </w:rPr>
-        <w:t xml:space="preserve">aquí </w:t>
-      </w:r>
-      <w:r>
-        <w:rPr>
-          <w:b/>
-          <w:i/>
-          <w:color w:val="FF0000"/>
-          <w:lang w:eastAsia="es-CR"/>
-        </w:rPr>
-        <w:t xml:space="preserve">lo solicitado </w:t>
-      </w:r>
-    </w:p>
-    <w:p>
-      <w:pPr>
-        <w:pStyle w:val="Prrafodelista"/>
+        <w:t xml:space="preserve">aquí lo solicitado </w:t>
+      </w:r>
+    </w:p>
+    <w:p>
+      <w:pPr>
+        <w:pStyle w:val="ListParagraph"/>
         <w:numPr>
           <w:ilvl w:val="0"/>
           <w:numId w:val="11"/>
@@ -1007,7 +1110,7 @@
     </w:p>
     <w:p>
       <w:pPr>
-        <w:pStyle w:val="Prrafodelista"/>
+        <w:pStyle w:val="ListParagraph"/>
         <w:rPr>
           <w:lang w:eastAsia="es-CR"/>
         </w:rPr>
@@ -1035,7 +1138,7 @@
     </w:p>
     <w:p>
       <w:pPr>
-        <w:pStyle w:val="Prrafodelista"/>
+        <w:pStyle w:val="ListParagraph"/>
         <w:numPr>
           <w:ilvl w:val="1"/>
           <w:numId w:val="11"/>
@@ -1048,12 +1151,13 @@
         <w:rPr>
           <w:lang w:eastAsia="es-CR"/>
         </w:rPr>
+        <w:lastRenderedPageBreak/>
         <w:t>Refleje su cambio en el modelo de UML tanto a nivel de atributos como de métodos accesores.</w:t>
       </w:r>
     </w:p>
     <w:p>
       <w:pPr>
-        <w:pStyle w:val="Prrafodelista"/>
+        <w:pStyle w:val="ListParagraph"/>
         <w:jc w:val="center"/>
         <w:rPr>
           <w:b/>
@@ -1083,7 +1187,7 @@
     </w:p>
     <w:p>
       <w:pPr>
-        <w:pStyle w:val="Prrafodelista"/>
+        <w:pStyle w:val="ListParagraph"/>
         <w:ind w:left="1440"/>
         <w:rPr>
           <w:lang w:eastAsia="es-CR"/>
@@ -1092,7 +1196,7 @@
     </w:p>
     <w:p>
       <w:pPr>
-        <w:pStyle w:val="Prrafodelista"/>
+        <w:pStyle w:val="ListParagraph"/>
         <w:numPr>
           <w:ilvl w:val="1"/>
           <w:numId w:val="11"/>
@@ -1193,7 +1297,7 @@
     </w:p>
     <w:p>
       <w:pPr>
-        <w:pStyle w:val="Prrafodelista"/>
+        <w:pStyle w:val="ListParagraph"/>
         <w:ind w:left="1440"/>
         <w:jc w:val="both"/>
         <w:rPr>
@@ -1203,7 +1307,7 @@
     </w:p>
     <w:p>
       <w:pPr>
-        <w:pStyle w:val="Prrafodelista"/>
+        <w:pStyle w:val="ListParagraph"/>
         <w:jc w:val="center"/>
         <w:rPr>
           <w:b/>
@@ -1229,32 +1333,21 @@
           <w:color w:val="FF0000"/>
           <w:lang w:eastAsia="es-CR"/>
         </w:rPr>
-        <w:t xml:space="preserve">de </w:t>
-      </w:r>
-      <w:r>
-        <w:rPr>
-          <w:b/>
-          <w:i/>
-          <w:color w:val="FF0000"/>
-          <w:lang w:eastAsia="es-CR"/>
-        </w:rPr>
-        <w:t>lo solicitado e indique el IDE utilizado</w:t>
-      </w:r>
-      <w:bookmarkStart w:id="1" w:name="_GoBack"/>
-      <w:bookmarkEnd w:id="1"/>
+        <w:t>de lo solicitado e indique el IDE utilizado</w:t>
+      </w:r>
     </w:p>
     <w:bookmarkEnd w:id="0"/>
     <w:p>
       <w:pPr>
-        <w:pStyle w:val="Prrafodelista"/>
-        <w:rPr>
-          <w:lang w:eastAsia="es-CR"/>
-        </w:rPr>
-      </w:pPr>
-    </w:p>
-    <w:p>
-      <w:pPr>
-        <w:pStyle w:val="Prrafodelista"/>
+        <w:pStyle w:val="ListParagraph"/>
+        <w:rPr>
+          <w:lang w:eastAsia="es-CR"/>
+        </w:rPr>
+      </w:pPr>
+    </w:p>
+    <w:p>
+      <w:pPr>
+        <w:pStyle w:val="ListParagraph"/>
         <w:numPr>
           <w:ilvl w:val="1"/>
           <w:numId w:val="11"/>
@@ -1287,7 +1380,7 @@
     </w:p>
     <w:p>
       <w:pPr>
-        <w:pStyle w:val="Prrafodelista"/>
+        <w:pStyle w:val="ListParagraph"/>
         <w:jc w:val="center"/>
         <w:rPr>
           <w:b/>
@@ -1299,7 +1392,7 @@
     </w:p>
     <w:p>
       <w:pPr>
-        <w:pStyle w:val="Prrafodelista"/>
+        <w:pStyle w:val="ListParagraph"/>
         <w:jc w:val="center"/>
         <w:rPr>
           <w:b/>
@@ -1337,7 +1430,7 @@
     </w:p>
     <w:p>
       <w:pPr>
-        <w:pStyle w:val="Prrafodelista"/>
+        <w:pStyle w:val="ListParagraph"/>
         <w:numPr>
           <w:ilvl w:val="0"/>
           <w:numId w:val="11"/>
@@ -1350,25 +1443,7 @@
         <w:rPr>
           <w:lang w:eastAsia="es-CR"/>
         </w:rPr>
-        <w:t>Incorpo</w:t>
-      </w:r>
-      <w:r>
-        <w:rPr>
-          <w:lang w:eastAsia="es-CR"/>
-        </w:rPr>
-        <w:t>re</w:t>
-      </w:r>
-      <w:r>
-        <w:rPr>
-          <w:lang w:eastAsia="es-CR"/>
-        </w:rPr>
-        <w:t xml:space="preserve"> en el programa principal las instrucciones necesarias para comprobar el funcionamiento correcto de los métodos </w:t>
-      </w:r>
-      <w:r>
-        <w:rPr>
-          <w:lang w:eastAsia="es-CR"/>
-        </w:rPr>
-        <w:t xml:space="preserve">accesores </w:t>
+        <w:t xml:space="preserve">Incorpore en el programa principal las instrucciones necesarias para comprobar el funcionamiento correcto de los métodos accesores </w:t>
       </w:r>
       <w:proofErr w:type="spellStart"/>
       <w:r>
@@ -1411,15 +1486,15 @@
     </w:p>
     <w:p>
       <w:pPr>
-        <w:pStyle w:val="Prrafodelista"/>
-        <w:rPr>
-          <w:lang w:eastAsia="es-CR"/>
-        </w:rPr>
-      </w:pPr>
-    </w:p>
-    <w:p>
-      <w:pPr>
-        <w:pStyle w:val="Prrafodelista"/>
+        <w:pStyle w:val="ListParagraph"/>
+        <w:rPr>
+          <w:lang w:eastAsia="es-CR"/>
+        </w:rPr>
+      </w:pPr>
+    </w:p>
+    <w:p>
+      <w:pPr>
+        <w:pStyle w:val="ListParagraph"/>
         <w:jc w:val="center"/>
         <w:rPr>
           <w:b/>
@@ -1588,7 +1663,7 @@
       </w:pPr>
     </w:p>
     <w:sectPr>
-      <w:headerReference w:type="default" r:id="rId14"/>
+      <w:headerReference w:type="default" r:id="rId17"/>
       <w:pgSz w:w="12240" w:h="15840"/>
       <w:pgMar w:top="1843" w:right="1183" w:bottom="993" w:left="1276" w:header="708" w:footer="708" w:gutter="0"/>
       <w:cols w:space="708"/>
@@ -1599,7 +1674,7 @@
 </file>
 
 <file path=word/endnotes.xml><?xml version="1.0" encoding="utf-8"?>
-<w:endnotes xmlns:wpc="http://schemas.microsoft.com/office/word/2010/wordprocessingCanvas" xmlns:cx="http://schemas.microsoft.com/office/drawing/2014/chartex" xmlns:cx1="http://schemas.microsoft.com/office/drawing/2015/9/8/chartex" xmlns:cx2="http://schemas.microsoft.com/office/drawing/2015/10/21/chartex" xmlns:cx3="http://schemas.microsoft.com/office/drawing/2016/5/9/chartex" xmlns:cx4="http://schemas.microsoft.com/office/drawing/2016/5/10/chartex" xmlns:cx5="http://schemas.microsoft.com/office/drawing/2016/5/11/chartex" xmlns:cx6="http://schemas.microsoft.com/office/drawing/2016/5/12/chartex" xmlns:cx7="http://schemas.microsoft.com/office/drawing/2016/5/13/chartex" xmlns:cx8="http://schemas.microsoft.com/office/drawing/2016/5/14/chartex" xmlns:mc="http://schemas.openxmlformats.org/markup-compatibility/2006" xmlns:aink="http://schemas.microsoft.com/office/drawing/2016/ink" xmlns:am3d="http://schemas.microsoft.com/office/drawing/2017/model3d" xmlns:o="urn:schemas-microsoft-com:office:office" xmlns:r="http://schemas.openxmlformats.org/officeDocument/2006/relationships" xmlns:m="http://schemas.openxmlformats.org/officeDocument/2006/math" xmlns:v="urn:schemas-microsoft-com:vml" xmlns:wp14="http://schemas.microsoft.com/office/word/2010/wordprocessingDrawing" xmlns:wp="http://schemas.openxmlformats.org/drawingml/2006/wordprocessingDrawing" xmlns:w10="urn:schemas-microsoft-com:office:word" xmlns:w="http://schemas.openxmlformats.org/wordprocessingml/2006/main" xmlns:w14="http://schemas.microsoft.com/office/word/2010/wordml" xmlns:w15="http://schemas.microsoft.com/office/word/2012/wordml" xmlns:w16cid="http://schemas.microsoft.com/office/word/2016/wordml/cid" xmlns:w16se="http://schemas.microsoft.com/office/word/2015/wordml/symex" xmlns:wpg="http://schemas.microsoft.com/office/word/2010/wordprocessingGroup" xmlns:wpi="http://schemas.microsoft.com/office/word/2010/wordprocessingInk" xmlns:wne="http://schemas.microsoft.com/office/word/2006/wordml" xmlns:wps="http://schemas.microsoft.com/office/word/2010/wordprocessingShape" mc:Ignorable="w14 w15 w16se w16cid wp14">
+<w:endnotes xmlns:wpc="http://schemas.microsoft.com/office/word/2010/wordprocessingCanvas" xmlns:cx="http://schemas.microsoft.com/office/drawing/2014/chartex" xmlns:cx1="http://schemas.microsoft.com/office/drawing/2015/9/8/chartex" xmlns:cx2="http://schemas.microsoft.com/office/drawing/2015/10/21/chartex" xmlns:cx3="http://schemas.microsoft.com/office/drawing/2016/5/9/chartex" xmlns:cx4="http://schemas.microsoft.com/office/drawing/2016/5/10/chartex" xmlns:cx5="http://schemas.microsoft.com/office/drawing/2016/5/11/chartex" xmlns:cx6="http://schemas.microsoft.com/office/drawing/2016/5/12/chartex" xmlns:cx7="http://schemas.microsoft.com/office/drawing/2016/5/13/chartex" xmlns:cx8="http://schemas.microsoft.com/office/drawing/2016/5/14/chartex" xmlns:mc="http://schemas.openxmlformats.org/markup-compatibility/2006" xmlns:aink="http://schemas.microsoft.com/office/drawing/2016/ink" xmlns:am3d="http://schemas.microsoft.com/office/drawing/2017/model3d" xmlns:o="urn:schemas-microsoft-com:office:office" xmlns:r="http://schemas.openxmlformats.org/officeDocument/2006/relationships" xmlns:m="http://schemas.openxmlformats.org/officeDocument/2006/math" xmlns:v="urn:schemas-microsoft-com:vml" xmlns:wp14="http://schemas.microsoft.com/office/word/2010/wordprocessingDrawing" xmlns:wp="http://schemas.openxmlformats.org/drawingml/2006/wordprocessingDrawing" xmlns:w10="urn:schemas-microsoft-com:office:word" xmlns:w="http://schemas.openxmlformats.org/wordprocessingml/2006/main" xmlns:w14="http://schemas.microsoft.com/office/word/2010/wordml" xmlns:w15="http://schemas.microsoft.com/office/word/2012/wordml" xmlns:w16cex="http://schemas.microsoft.com/office/word/2018/wordml/cex" xmlns:w16cid="http://schemas.microsoft.com/office/word/2016/wordml/cid" xmlns:w16="http://schemas.microsoft.com/office/word/2018/wordml" xmlns:w16sdtdh="http://schemas.microsoft.com/office/word/2020/wordml/sdtdatahash" xmlns:w16se="http://schemas.microsoft.com/office/word/2015/wordml/symex" xmlns:wpg="http://schemas.microsoft.com/office/word/2010/wordprocessingGroup" xmlns:wpi="http://schemas.microsoft.com/office/word/2010/wordprocessingInk" xmlns:wne="http://schemas.microsoft.com/office/word/2006/wordml" xmlns:wps="http://schemas.microsoft.com/office/word/2010/wordprocessingShape" mc:Ignorable="w14 w15 w16se w16cid w16 w16cex w16sdtdh wp14">
   <w:endnote w:type="separator" w:id="-1">
     <w:p>
       <w:pPr>
@@ -1624,7 +1699,7 @@
 </file>
 
 <file path=word/footnotes.xml><?xml version="1.0" encoding="utf-8"?>
-<w:footnotes xmlns:wpc="http://schemas.microsoft.com/office/word/2010/wordprocessingCanvas" xmlns:cx="http://schemas.microsoft.com/office/drawing/2014/chartex" xmlns:cx1="http://schemas.microsoft.com/office/drawing/2015/9/8/chartex" xmlns:cx2="http://schemas.microsoft.com/office/drawing/2015/10/21/chartex" xmlns:cx3="http://schemas.microsoft.com/office/drawing/2016/5/9/chartex" xmlns:cx4="http://schemas.microsoft.com/office/drawing/2016/5/10/chartex" xmlns:cx5="http://schemas.microsoft.com/office/drawing/2016/5/11/chartex" xmlns:cx6="http://schemas.microsoft.com/office/drawing/2016/5/12/chartex" xmlns:cx7="http://schemas.microsoft.com/office/drawing/2016/5/13/chartex" xmlns:cx8="http://schemas.microsoft.com/office/drawing/2016/5/14/chartex" xmlns:mc="http://schemas.openxmlformats.org/markup-compatibility/2006" xmlns:aink="http://schemas.microsoft.com/office/drawing/2016/ink" xmlns:am3d="http://schemas.microsoft.com/office/drawing/2017/model3d" xmlns:o="urn:schemas-microsoft-com:office:office" xmlns:r="http://schemas.openxmlformats.org/officeDocument/2006/relationships" xmlns:m="http://schemas.openxmlformats.org/officeDocument/2006/math" xmlns:v="urn:schemas-microsoft-com:vml" xmlns:wp14="http://schemas.microsoft.com/office/word/2010/wordprocessingDrawing" xmlns:wp="http://schemas.openxmlformats.org/drawingml/2006/wordprocessingDrawing" xmlns:w10="urn:schemas-microsoft-com:office:word" xmlns:w="http://schemas.openxmlformats.org/wordprocessingml/2006/main" xmlns:w14="http://schemas.microsoft.com/office/word/2010/wordml" xmlns:w15="http://schemas.microsoft.com/office/word/2012/wordml" xmlns:w16cid="http://schemas.microsoft.com/office/word/2016/wordml/cid" xmlns:w16se="http://schemas.microsoft.com/office/word/2015/wordml/symex" xmlns:wpg="http://schemas.microsoft.com/office/word/2010/wordprocessingGroup" xmlns:wpi="http://schemas.microsoft.com/office/word/2010/wordprocessingInk" xmlns:wne="http://schemas.microsoft.com/office/word/2006/wordml" xmlns:wps="http://schemas.microsoft.com/office/word/2010/wordprocessingShape" mc:Ignorable="w14 w15 w16se w16cid wp14">
+<w:footnotes xmlns:wpc="http://schemas.microsoft.com/office/word/2010/wordprocessingCanvas" xmlns:cx="http://schemas.microsoft.com/office/drawing/2014/chartex" xmlns:cx1="http://schemas.microsoft.com/office/drawing/2015/9/8/chartex" xmlns:cx2="http://schemas.microsoft.com/office/drawing/2015/10/21/chartex" xmlns:cx3="http://schemas.microsoft.com/office/drawing/2016/5/9/chartex" xmlns:cx4="http://schemas.microsoft.com/office/drawing/2016/5/10/chartex" xmlns:cx5="http://schemas.microsoft.com/office/drawing/2016/5/11/chartex" xmlns:cx6="http://schemas.microsoft.com/office/drawing/2016/5/12/chartex" xmlns:cx7="http://schemas.microsoft.com/office/drawing/2016/5/13/chartex" xmlns:cx8="http://schemas.microsoft.com/office/drawing/2016/5/14/chartex" xmlns:mc="http://schemas.openxmlformats.org/markup-compatibility/2006" xmlns:aink="http://schemas.microsoft.com/office/drawing/2016/ink" xmlns:am3d="http://schemas.microsoft.com/office/drawing/2017/model3d" xmlns:o="urn:schemas-microsoft-com:office:office" xmlns:r="http://schemas.openxmlformats.org/officeDocument/2006/relationships" xmlns:m="http://schemas.openxmlformats.org/officeDocument/2006/math" xmlns:v="urn:schemas-microsoft-com:vml" xmlns:wp14="http://schemas.microsoft.com/office/word/2010/wordprocessingDrawing" xmlns:wp="http://schemas.openxmlformats.org/drawingml/2006/wordprocessingDrawing" xmlns:w10="urn:schemas-microsoft-com:office:word" xmlns:w="http://schemas.openxmlformats.org/wordprocessingml/2006/main" xmlns:w14="http://schemas.microsoft.com/office/word/2010/wordml" xmlns:w15="http://schemas.microsoft.com/office/word/2012/wordml" xmlns:w16cex="http://schemas.microsoft.com/office/word/2018/wordml/cex" xmlns:w16cid="http://schemas.microsoft.com/office/word/2016/wordml/cid" xmlns:w16="http://schemas.microsoft.com/office/word/2018/wordml" xmlns:w16sdtdh="http://schemas.microsoft.com/office/word/2020/wordml/sdtdatahash" xmlns:w16se="http://schemas.microsoft.com/office/word/2015/wordml/symex" xmlns:wpg="http://schemas.microsoft.com/office/word/2010/wordprocessingGroup" xmlns:wpi="http://schemas.microsoft.com/office/word/2010/wordprocessingInk" xmlns:wne="http://schemas.microsoft.com/office/word/2006/wordml" xmlns:wps="http://schemas.microsoft.com/office/word/2010/wordprocessingShape" mc:Ignorable="w14 w15 w16se w16cid w16 w16cex w16sdtdh wp14">
   <w:footnote w:type="separator" w:id="-1">
     <w:p>
       <w:pPr>
@@ -1649,10 +1724,10 @@
 </file>
 
 <file path=word/header1.xml><?xml version="1.0" encoding="utf-8"?>
-<w:hdr xmlns:wpc="http://schemas.microsoft.com/office/word/2010/wordprocessingCanvas" xmlns:cx="http://schemas.microsoft.com/office/drawing/2014/chartex" xmlns:cx1="http://schemas.microsoft.com/office/drawing/2015/9/8/chartex" xmlns:cx2="http://schemas.microsoft.com/office/drawing/2015/10/21/chartex" xmlns:cx3="http://schemas.microsoft.com/office/drawing/2016/5/9/chartex" xmlns:cx4="http://schemas.microsoft.com/office/drawing/2016/5/10/chartex" xmlns:cx5="http://schemas.microsoft.com/office/drawing/2016/5/11/chartex" xmlns:cx6="http://schemas.microsoft.com/office/drawing/2016/5/12/chartex" xmlns:cx7="http://schemas.microsoft.com/office/drawing/2016/5/13/chartex" xmlns:cx8="http://schemas.microsoft.com/office/drawing/2016/5/14/chartex" xmlns:mc="http://schemas.openxmlformats.org/markup-compatibility/2006" xmlns:aink="http://schemas.microsoft.com/office/drawing/2016/ink" xmlns:am3d="http://schemas.microsoft.com/office/drawing/2017/model3d" xmlns:o="urn:schemas-microsoft-com:office:office" xmlns:r="http://schemas.openxmlformats.org/officeDocument/2006/relationships" xmlns:m="http://schemas.openxmlformats.org/officeDocument/2006/math" xmlns:v="urn:schemas-microsoft-com:vml" xmlns:wp14="http://schemas.microsoft.com/office/word/2010/wordprocessingDrawing" xmlns:wp="http://schemas.openxmlformats.org/drawingml/2006/wordprocessingDrawing" xmlns:w10="urn:schemas-microsoft-com:office:word" xmlns:w="http://schemas.openxmlformats.org/wordprocessingml/2006/main" xmlns:w14="http://schemas.microsoft.com/office/word/2010/wordml" xmlns:w15="http://schemas.microsoft.com/office/word/2012/wordml" xmlns:w16cid="http://schemas.microsoft.com/office/word/2016/wordml/cid" xmlns:w16se="http://schemas.microsoft.com/office/word/2015/wordml/symex" xmlns:wpg="http://schemas.microsoft.com/office/word/2010/wordprocessingGroup" xmlns:wpi="http://schemas.microsoft.com/office/word/2010/wordprocessingInk" xmlns:wne="http://schemas.microsoft.com/office/word/2006/wordml" xmlns:wps="http://schemas.microsoft.com/office/word/2010/wordprocessingShape" mc:Ignorable="w14 w15 w16se w16cid wp14">
+<w:hdr xmlns:wpc="http://schemas.microsoft.com/office/word/2010/wordprocessingCanvas" xmlns:cx="http://schemas.microsoft.com/office/drawing/2014/chartex" xmlns:cx1="http://schemas.microsoft.com/office/drawing/2015/9/8/chartex" xmlns:cx2="http://schemas.microsoft.com/office/drawing/2015/10/21/chartex" xmlns:cx3="http://schemas.microsoft.com/office/drawing/2016/5/9/chartex" xmlns:cx4="http://schemas.microsoft.com/office/drawing/2016/5/10/chartex" xmlns:cx5="http://schemas.microsoft.com/office/drawing/2016/5/11/chartex" xmlns:cx6="http://schemas.microsoft.com/office/drawing/2016/5/12/chartex" xmlns:cx7="http://schemas.microsoft.com/office/drawing/2016/5/13/chartex" xmlns:cx8="http://schemas.microsoft.com/office/drawing/2016/5/14/chartex" xmlns:mc="http://schemas.openxmlformats.org/markup-compatibility/2006" xmlns:aink="http://schemas.microsoft.com/office/drawing/2016/ink" xmlns:am3d="http://schemas.microsoft.com/office/drawing/2017/model3d" xmlns:o="urn:schemas-microsoft-com:office:office" xmlns:r="http://schemas.openxmlformats.org/officeDocument/2006/relationships" xmlns:m="http://schemas.openxmlformats.org/officeDocument/2006/math" xmlns:v="urn:schemas-microsoft-com:vml" xmlns:wp14="http://schemas.microsoft.com/office/word/2010/wordprocessingDrawing" xmlns:wp="http://schemas.openxmlformats.org/drawingml/2006/wordprocessingDrawing" xmlns:w10="urn:schemas-microsoft-com:office:word" xmlns:w="http://schemas.openxmlformats.org/wordprocessingml/2006/main" xmlns:w14="http://schemas.microsoft.com/office/word/2010/wordml" xmlns:w15="http://schemas.microsoft.com/office/word/2012/wordml" xmlns:w16cex="http://schemas.microsoft.com/office/word/2018/wordml/cex" xmlns:w16cid="http://schemas.microsoft.com/office/word/2016/wordml/cid" xmlns:w16="http://schemas.microsoft.com/office/word/2018/wordml" xmlns:w16sdtdh="http://schemas.microsoft.com/office/word/2020/wordml/sdtdatahash" xmlns:w16se="http://schemas.microsoft.com/office/word/2015/wordml/symex" xmlns:wpg="http://schemas.microsoft.com/office/word/2010/wordprocessingGroup" xmlns:wpi="http://schemas.microsoft.com/office/word/2010/wordprocessingInk" xmlns:wne="http://schemas.microsoft.com/office/word/2006/wordml" xmlns:wps="http://schemas.microsoft.com/office/word/2010/wordprocessingShape" mc:Ignorable="w14 w15 w16se w16cid w16 w16cex w16sdtdh wp14">
   <w:p>
     <w:pPr>
-      <w:pStyle w:val="Encabezado"/>
+      <w:pStyle w:val="Header"/>
     </w:pPr>
     <w:r>
       <w:t>IC2101 Programación Orientada a objetos</w:t>
@@ -1672,7 +1747,7 @@
   </w:p>
   <w:p>
     <w:pPr>
-      <w:pStyle w:val="Encabezado"/>
+      <w:pStyle w:val="Header"/>
     </w:pPr>
     <w:proofErr w:type="spellStart"/>
     <w:r>
@@ -1696,7 +1771,7 @@
 </file>
 
 <file path=word/numbering.xml><?xml version="1.0" encoding="utf-8"?>
-<w:numbering xmlns:wpc="http://schemas.microsoft.com/office/word/2010/wordprocessingCanvas" xmlns:cx="http://schemas.microsoft.com/office/drawing/2014/chartex" xmlns:cx1="http://schemas.microsoft.com/office/drawing/2015/9/8/chartex" xmlns:cx2="http://schemas.microsoft.com/office/drawing/2015/10/21/chartex" xmlns:cx3="http://schemas.microsoft.com/office/drawing/2016/5/9/chartex" xmlns:cx4="http://schemas.microsoft.com/office/drawing/2016/5/10/chartex" xmlns:cx5="http://schemas.microsoft.com/office/drawing/2016/5/11/chartex" xmlns:cx6="http://schemas.microsoft.com/office/drawing/2016/5/12/chartex" xmlns:cx7="http://schemas.microsoft.com/office/drawing/2016/5/13/chartex" xmlns:cx8="http://schemas.microsoft.com/office/drawing/2016/5/14/chartex" xmlns:mc="http://schemas.openxmlformats.org/markup-compatibility/2006" xmlns:aink="http://schemas.microsoft.com/office/drawing/2016/ink" xmlns:am3d="http://schemas.microsoft.com/office/drawing/2017/model3d" xmlns:o="urn:schemas-microsoft-com:office:office" xmlns:r="http://schemas.openxmlformats.org/officeDocument/2006/relationships" xmlns:m="http://schemas.openxmlformats.org/officeDocument/2006/math" xmlns:v="urn:schemas-microsoft-com:vml" xmlns:wp14="http://schemas.microsoft.com/office/word/2010/wordprocessingDrawing" xmlns:wp="http://schemas.openxmlformats.org/drawingml/2006/wordprocessingDrawing" xmlns:w10="urn:schemas-microsoft-com:office:word" xmlns:w="http://schemas.openxmlformats.org/wordprocessingml/2006/main" xmlns:w14="http://schemas.microsoft.com/office/word/2010/wordml" xmlns:w15="http://schemas.microsoft.com/office/word/2012/wordml" xmlns:w16cid="http://schemas.microsoft.com/office/word/2016/wordml/cid" xmlns:w16se="http://schemas.microsoft.com/office/word/2015/wordml/symex" xmlns:wpg="http://schemas.microsoft.com/office/word/2010/wordprocessingGroup" xmlns:wpi="http://schemas.microsoft.com/office/word/2010/wordprocessingInk" xmlns:wne="http://schemas.microsoft.com/office/word/2006/wordml" xmlns:wps="http://schemas.microsoft.com/office/word/2010/wordprocessingShape" mc:Ignorable="w14 w15 w16se w16cid wp14">
+<w:numbering xmlns:wpc="http://schemas.microsoft.com/office/word/2010/wordprocessingCanvas" xmlns:cx="http://schemas.microsoft.com/office/drawing/2014/chartex" xmlns:cx1="http://schemas.microsoft.com/office/drawing/2015/9/8/chartex" xmlns:cx2="http://schemas.microsoft.com/office/drawing/2015/10/21/chartex" xmlns:cx3="http://schemas.microsoft.com/office/drawing/2016/5/9/chartex" xmlns:cx4="http://schemas.microsoft.com/office/drawing/2016/5/10/chartex" xmlns:cx5="http://schemas.microsoft.com/office/drawing/2016/5/11/chartex" xmlns:cx6="http://schemas.microsoft.com/office/drawing/2016/5/12/chartex" xmlns:cx7="http://schemas.microsoft.com/office/drawing/2016/5/13/chartex" xmlns:cx8="http://schemas.microsoft.com/office/drawing/2016/5/14/chartex" xmlns:mc="http://schemas.openxmlformats.org/markup-compatibility/2006" xmlns:aink="http://schemas.microsoft.com/office/drawing/2016/ink" xmlns:am3d="http://schemas.microsoft.com/office/drawing/2017/model3d" xmlns:o="urn:schemas-microsoft-com:office:office" xmlns:r="http://schemas.openxmlformats.org/officeDocument/2006/relationships" xmlns:m="http://schemas.openxmlformats.org/officeDocument/2006/math" xmlns:v="urn:schemas-microsoft-com:vml" xmlns:wp14="http://schemas.microsoft.com/office/word/2010/wordprocessingDrawing" xmlns:wp="http://schemas.openxmlformats.org/drawingml/2006/wordprocessingDrawing" xmlns:w10="urn:schemas-microsoft-com:office:word" xmlns:w="http://schemas.openxmlformats.org/wordprocessingml/2006/main" xmlns:w14="http://schemas.microsoft.com/office/word/2010/wordml" xmlns:w15="http://schemas.microsoft.com/office/word/2012/wordml" xmlns:w16cex="http://schemas.microsoft.com/office/word/2018/wordml/cex" xmlns:w16cid="http://schemas.microsoft.com/office/word/2016/wordml/cid" xmlns:w16="http://schemas.microsoft.com/office/word/2018/wordml" xmlns:w16sdtdh="http://schemas.microsoft.com/office/word/2020/wordml/sdtdatahash" xmlns:w16se="http://schemas.microsoft.com/office/word/2015/wordml/symex" xmlns:wpg="http://schemas.microsoft.com/office/word/2010/wordprocessingGroup" xmlns:wpi="http://schemas.microsoft.com/office/word/2010/wordprocessingInk" xmlns:wne="http://schemas.microsoft.com/office/word/2006/wordml" xmlns:wps="http://schemas.microsoft.com/office/word/2010/wordprocessingShape" mc:Ignorable="w14 w15 w16se w16cid w16 w16cex w16sdtdh wp14">
   <w:abstractNum w:abstractNumId="0" w15:restartNumberingAfterBreak="0">
     <w:nsid w:val="00D63898"/>
     <w:multiLevelType w:val="hybridMultilevel"/>
@@ -2587,7 +2662,7 @@
       <w:lvlText w:val="%1."/>
       <w:lvlJc w:val="left"/>
       <w:pPr>
-        <w:ind w:left="1440" w:hanging="360"/>
+        <w:ind w:left="1710" w:hanging="360"/>
       </w:pPr>
     </w:lvl>
     <w:lvl w:ilvl="1" w:tplc="140A0019" w:tentative="1">
@@ -2596,7 +2671,7 @@
       <w:lvlText w:val="%2."/>
       <w:lvlJc w:val="left"/>
       <w:pPr>
-        <w:ind w:left="2160" w:hanging="360"/>
+        <w:ind w:left="2430" w:hanging="360"/>
       </w:pPr>
     </w:lvl>
     <w:lvl w:ilvl="2" w:tplc="140A001B" w:tentative="1">
@@ -2605,7 +2680,7 @@
       <w:lvlText w:val="%3."/>
       <w:lvlJc w:val="right"/>
       <w:pPr>
-        <w:ind w:left="2880" w:hanging="180"/>
+        <w:ind w:left="3150" w:hanging="180"/>
       </w:pPr>
     </w:lvl>
     <w:lvl w:ilvl="3" w:tplc="140A000F" w:tentative="1">
@@ -2614,7 +2689,7 @@
       <w:lvlText w:val="%4."/>
       <w:lvlJc w:val="left"/>
       <w:pPr>
-        <w:ind w:left="3600" w:hanging="360"/>
+        <w:ind w:left="3870" w:hanging="360"/>
       </w:pPr>
     </w:lvl>
     <w:lvl w:ilvl="4" w:tplc="140A0019" w:tentative="1">
@@ -2623,7 +2698,7 @@
       <w:lvlText w:val="%5."/>
       <w:lvlJc w:val="left"/>
       <w:pPr>
-        <w:ind w:left="4320" w:hanging="360"/>
+        <w:ind w:left="4590" w:hanging="360"/>
       </w:pPr>
     </w:lvl>
     <w:lvl w:ilvl="5" w:tplc="140A001B" w:tentative="1">
@@ -2632,7 +2707,7 @@
       <w:lvlText w:val="%6."/>
       <w:lvlJc w:val="right"/>
       <w:pPr>
-        <w:ind w:left="5040" w:hanging="180"/>
+        <w:ind w:left="5310" w:hanging="180"/>
       </w:pPr>
     </w:lvl>
     <w:lvl w:ilvl="6" w:tplc="140A000F" w:tentative="1">
@@ -2641,7 +2716,7 @@
       <w:lvlText w:val="%7."/>
       <w:lvlJc w:val="left"/>
       <w:pPr>
-        <w:ind w:left="5760" w:hanging="360"/>
+        <w:ind w:left="6030" w:hanging="360"/>
       </w:pPr>
     </w:lvl>
     <w:lvl w:ilvl="7" w:tplc="140A0019" w:tentative="1">
@@ -2650,7 +2725,7 @@
       <w:lvlText w:val="%8."/>
       <w:lvlJc w:val="left"/>
       <w:pPr>
-        <w:ind w:left="6480" w:hanging="360"/>
+        <w:ind w:left="6750" w:hanging="360"/>
       </w:pPr>
     </w:lvl>
     <w:lvl w:ilvl="8" w:tplc="140A001B" w:tentative="1">
@@ -2659,7 +2734,7 @@
       <w:lvlText w:val="%9."/>
       <w:lvlJc w:val="right"/>
       <w:pPr>
-        <w:ind w:left="7200" w:hanging="180"/>
+        <w:ind w:left="7470" w:hanging="180"/>
       </w:pPr>
     </w:lvl>
   </w:abstractNum>
@@ -2991,7 +3066,7 @@
 </file>
 
 <file path=word/styles.xml><?xml version="1.0" encoding="utf-8"?>
-<w:styles xmlns:mc="http://schemas.openxmlformats.org/markup-compatibility/2006" xmlns:r="http://schemas.openxmlformats.org/officeDocument/2006/relationships" xmlns:w="http://schemas.openxmlformats.org/wordprocessingml/2006/main" xmlns:w14="http://schemas.microsoft.com/office/word/2010/wordml" xmlns:w15="http://schemas.microsoft.com/office/word/2012/wordml" xmlns:w16cid="http://schemas.microsoft.com/office/word/2016/wordml/cid" xmlns:w16se="http://schemas.microsoft.com/office/word/2015/wordml/symex" mc:Ignorable="w14 w15 w16se w16cid">
+<w:styles xmlns:mc="http://schemas.openxmlformats.org/markup-compatibility/2006" xmlns:r="http://schemas.openxmlformats.org/officeDocument/2006/relationships" xmlns:w="http://schemas.openxmlformats.org/wordprocessingml/2006/main" xmlns:w14="http://schemas.microsoft.com/office/word/2010/wordml" xmlns:w15="http://schemas.microsoft.com/office/word/2012/wordml" xmlns:w16cex="http://schemas.microsoft.com/office/word/2018/wordml/cex" xmlns:w16cid="http://schemas.microsoft.com/office/word/2016/wordml/cid" xmlns:w16="http://schemas.microsoft.com/office/word/2018/wordml" xmlns:w16sdtdh="http://schemas.microsoft.com/office/word/2020/wordml/sdtdatahash" xmlns:w16se="http://schemas.microsoft.com/office/word/2015/wordml/symex" mc:Ignorable="w14 w15 w16se w16cid w16 w16cex w16sdtdh">
   <w:docDefaults>
     <w:rPrDefault>
       <w:rPr>
@@ -3007,7 +3082,7 @@
       </w:pPr>
     </w:pPrDefault>
   </w:docDefaults>
-  <w:latentStyles w:defLockedState="0" w:defUIPriority="99" w:defSemiHidden="0" w:defUnhideWhenUsed="0" w:defQFormat="0" w:count="375">
+  <w:latentStyles w:defLockedState="0" w:defUIPriority="99" w:defSemiHidden="0" w:defUnhideWhenUsed="0" w:defQFormat="0" w:count="376">
     <w:lsdException w:name="Normal" w:uiPriority="0" w:qFormat="1"/>
     <w:lsdException w:name="heading 1" w:uiPriority="9" w:qFormat="1"/>
     <w:lsdException w:name="heading 2" w:semiHidden="1" w:uiPriority="9" w:unhideWhenUsed="1" w:qFormat="1"/>
@@ -3113,7 +3188,6 @@
     <w:lsdException w:name="HTML Sample" w:semiHidden="1" w:unhideWhenUsed="1"/>
     <w:lsdException w:name="HTML Typewriter" w:semiHidden="1" w:unhideWhenUsed="1"/>
     <w:lsdException w:name="HTML Variable" w:semiHidden="1" w:unhideWhenUsed="1"/>
-    <w:lsdException w:name="Normal Table" w:semiHidden="1" w:unhideWhenUsed="1"/>
     <w:lsdException w:name="annotation subject" w:semiHidden="1" w:unhideWhenUsed="1"/>
     <w:lsdException w:name="No List" w:semiHidden="1" w:unhideWhenUsed="1"/>
     <w:lsdException w:name="Outline List 1" w:semiHidden="1" w:unhideWhenUsed="1"/>
@@ -3160,10 +3234,8 @@
     <w:lsdException w:name="Table Subtle 2" w:semiHidden="1" w:unhideWhenUsed="1"/>
     <w:lsdException w:name="Table Web 1" w:semiHidden="1" w:unhideWhenUsed="1"/>
     <w:lsdException w:name="Table Web 2" w:semiHidden="1" w:unhideWhenUsed="1"/>
-    <w:lsdException w:name="Table Web 3" w:semiHidden="1" w:unhideWhenUsed="1"/>
     <w:lsdException w:name="Balloon Text" w:semiHidden="1" w:unhideWhenUsed="1"/>
     <w:lsdException w:name="Table Grid" w:uiPriority="39"/>
-    <w:lsdException w:name="Table Theme" w:semiHidden="1" w:unhideWhenUsed="1"/>
     <w:lsdException w:name="Placeholder Text" w:semiHidden="1"/>
     <w:lsdException w:name="No Spacing" w:uiPriority="1" w:qFormat="1"/>
     <w:lsdException w:name="Light Shading" w:uiPriority="60"/>
@@ -3383,16 +3455,17 @@
     <w:lsdException w:name="Smart Hyperlink" w:semiHidden="1" w:unhideWhenUsed="1"/>
     <w:lsdException w:name="Hashtag" w:semiHidden="1" w:unhideWhenUsed="1"/>
     <w:lsdException w:name="Unresolved Mention" w:semiHidden="1" w:unhideWhenUsed="1"/>
+    <w:lsdException w:name="Smart Link" w:semiHidden="1" w:unhideWhenUsed="1"/>
   </w:latentStyles>
   <w:style w:type="paragraph" w:default="1" w:styleId="Normal">
     <w:name w:val="Normal"/>
     <w:qFormat/>
   </w:style>
-  <w:style w:type="paragraph" w:styleId="Ttulo2">
+  <w:style w:type="paragraph" w:styleId="Heading2">
     <w:name w:val="heading 2"/>
     <w:basedOn w:val="Normal"/>
     <w:next w:val="Normal"/>
-    <w:link w:val="Ttulo2Car"/>
+    <w:link w:val="Heading2Char"/>
     <w:uiPriority w:val="9"/>
     <w:unhideWhenUsed/>
     <w:qFormat/>
@@ -3410,13 +3483,13 @@
       <w:szCs w:val="26"/>
     </w:rPr>
   </w:style>
-  <w:style w:type="character" w:default="1" w:styleId="Fuentedeprrafopredeter">
+  <w:style w:type="character" w:default="1" w:styleId="DefaultParagraphFont">
     <w:name w:val="Default Paragraph Font"/>
     <w:uiPriority w:val="1"/>
     <w:semiHidden/>
     <w:unhideWhenUsed/>
   </w:style>
-  <w:style w:type="table" w:default="1" w:styleId="Tablanormal">
+  <w:style w:type="table" w:default="1" w:styleId="TableNormal">
     <w:name w:val="Normal Table"/>
     <w:uiPriority w:val="99"/>
     <w:semiHidden/>
@@ -3431,16 +3504,16 @@
       </w:tblCellMar>
     </w:tblPr>
   </w:style>
-  <w:style w:type="numbering" w:default="1" w:styleId="Sinlista">
+  <w:style w:type="numbering" w:default="1" w:styleId="NoList">
     <w:name w:val="No List"/>
     <w:uiPriority w:val="99"/>
     <w:semiHidden/>
     <w:unhideWhenUsed/>
   </w:style>
-  <w:style w:type="paragraph" w:styleId="Encabezado">
+  <w:style w:type="paragraph" w:styleId="Header">
     <w:name w:val="header"/>
     <w:basedOn w:val="Normal"/>
-    <w:link w:val="EncabezadoCar"/>
+    <w:link w:val="HeaderChar"/>
     <w:uiPriority w:val="99"/>
     <w:unhideWhenUsed/>
     <w:rsid w:val="00FD1311"/>
@@ -3452,17 +3525,17 @@
       <w:spacing w:after="0" w:line="240" w:lineRule="auto"/>
     </w:pPr>
   </w:style>
-  <w:style w:type="character" w:customStyle="1" w:styleId="EncabezadoCar">
-    <w:name w:val="Encabezado Car"/>
-    <w:basedOn w:val="Fuentedeprrafopredeter"/>
-    <w:link w:val="Encabezado"/>
+  <w:style w:type="character" w:customStyle="1" w:styleId="HeaderChar">
+    <w:name w:val="Header Char"/>
+    <w:basedOn w:val="DefaultParagraphFont"/>
+    <w:link w:val="Header"/>
     <w:uiPriority w:val="99"/>
     <w:rsid w:val="00FD1311"/>
   </w:style>
-  <w:style w:type="paragraph" w:styleId="Piedepgina">
+  <w:style w:type="paragraph" w:styleId="Footer">
     <w:name w:val="footer"/>
     <w:basedOn w:val="Normal"/>
-    <w:link w:val="PiedepginaCar"/>
+    <w:link w:val="FooterChar"/>
     <w:uiPriority w:val="99"/>
     <w:unhideWhenUsed/>
     <w:rsid w:val="00FD1311"/>
@@ -3474,16 +3547,16 @@
       <w:spacing w:after="0" w:line="240" w:lineRule="auto"/>
     </w:pPr>
   </w:style>
-  <w:style w:type="character" w:customStyle="1" w:styleId="PiedepginaCar">
-    <w:name w:val="Pie de página Car"/>
-    <w:basedOn w:val="Fuentedeprrafopredeter"/>
-    <w:link w:val="Piedepgina"/>
+  <w:style w:type="character" w:customStyle="1" w:styleId="FooterChar">
+    <w:name w:val="Footer Char"/>
+    <w:basedOn w:val="DefaultParagraphFont"/>
+    <w:link w:val="Footer"/>
     <w:uiPriority w:val="99"/>
     <w:rsid w:val="00FD1311"/>
   </w:style>
   <w:style w:type="character" w:customStyle="1" w:styleId="spandescription">
     <w:name w:val="span_description"/>
-    <w:basedOn w:val="Fuentedeprrafopredeter"/>
+    <w:basedOn w:val="DefaultParagraphFont"/>
     <w:rsid w:val="00FD1311"/>
   </w:style>
   <w:style w:type="paragraph" w:styleId="NormalWeb">
@@ -3503,7 +3576,7 @@
       <w:lang w:eastAsia="es-CR"/>
     </w:rPr>
   </w:style>
-  <w:style w:type="paragraph" w:styleId="Prrafodelista">
+  <w:style w:type="paragraph" w:styleId="ListParagraph">
     <w:name w:val="List Paragraph"/>
     <w:basedOn w:val="Normal"/>
     <w:uiPriority w:val="34"/>
@@ -3514,10 +3587,10 @@
       <w:contextualSpacing/>
     </w:pPr>
   </w:style>
-  <w:style w:type="character" w:customStyle="1" w:styleId="Ttulo2Car">
-    <w:name w:val="Título 2 Car"/>
-    <w:basedOn w:val="Fuentedeprrafopredeter"/>
-    <w:link w:val="Ttulo2"/>
+  <w:style w:type="character" w:customStyle="1" w:styleId="Heading2Char">
+    <w:name w:val="Heading 2 Char"/>
+    <w:basedOn w:val="DefaultParagraphFont"/>
+    <w:link w:val="Heading2"/>
     <w:uiPriority w:val="9"/>
     <w:rsid w:val="00BF1EE6"/>
     <w:rPr>
@@ -3527,9 +3600,9 @@
       <w:szCs w:val="26"/>
     </w:rPr>
   </w:style>
-  <w:style w:type="table" w:styleId="Tablaconcuadrcula">
+  <w:style w:type="table" w:styleId="TableGrid">
     <w:name w:val="Table Grid"/>
-    <w:basedOn w:val="Tablanormal"/>
+    <w:basedOn w:val="TableNormal"/>
     <w:uiPriority w:val="39"/>
     <w:rsid w:val="00BF1EE6"/>
     <w:pPr>
@@ -3546,9 +3619,9 @@
       </w:tblBorders>
     </w:tblPr>
   </w:style>
-  <w:style w:type="character" w:styleId="Hipervnculo">
+  <w:style w:type="character" w:styleId="Hyperlink">
     <w:name w:val="Hyperlink"/>
-    <w:basedOn w:val="Fuentedeprrafopredeter"/>
+    <w:basedOn w:val="DefaultParagraphFont"/>
     <w:uiPriority w:val="99"/>
     <w:unhideWhenUsed/>
     <w:rsid w:val="009A2372"/>
@@ -3557,9 +3630,9 @@
       <w:u w:val="single"/>
     </w:rPr>
   </w:style>
-  <w:style w:type="character" w:styleId="Mencinsinresolver">
+  <w:style w:type="character" w:styleId="UnresolvedMention">
     <w:name w:val="Unresolved Mention"/>
-    <w:basedOn w:val="Fuentedeprrafopredeter"/>
+    <w:basedOn w:val="DefaultParagraphFont"/>
     <w:uiPriority w:val="99"/>
     <w:semiHidden/>
     <w:unhideWhenUsed/>
@@ -3834,21 +3907,6 @@
 </file>
 
 <file path=customXml/item1.xml><?xml version="1.0" encoding="utf-8"?>
-<p:properties xmlns:p="http://schemas.microsoft.com/office/2006/metadata/properties" xmlns:xsi="http://www.w3.org/2001/XMLSchema-instance" xmlns:pc="http://schemas.microsoft.com/office/infopath/2007/PartnerControls">
-  <documentManagement/>
-</p:properties>
-</file>
-
-<file path=customXml/item2.xml><?xml version="1.0" encoding="utf-8"?>
-<?mso-contentType ?>
-<FormTemplates xmlns="http://schemas.microsoft.com/sharepoint/v3/contenttype/forms">
-  <Display>DocumentLibraryForm</Display>
-  <Edit>DocumentLibraryForm</Edit>
-  <New>DocumentLibraryForm</New>
-</FormTemplates>
-</file>
-
-<file path=customXml/item3.xml><?xml version="1.0" encoding="utf-8"?>
 <ct:contentTypeSchema xmlns:ct="http://schemas.microsoft.com/office/2006/metadata/contentType" xmlns:ma="http://schemas.microsoft.com/office/2006/metadata/properties/metaAttributes" ct:_="" ma:_="" ma:contentTypeName="Documento" ma:contentTypeID="0x0101001DAFAB72B11A8841BB4C9719408B0024" ma:contentTypeVersion="14" ma:contentTypeDescription="Crear nuevo documento." ma:contentTypeScope="" ma:versionID="1e33d7e037175ffe44e86b38844c8de0">
   <xsd:schema xmlns:xsd="http://www.w3.org/2001/XMLSchema" xmlns:xs="http://www.w3.org/2001/XMLSchema" xmlns:p="http://schemas.microsoft.com/office/2006/metadata/properties" xmlns:ns3="47562841-78c1-4b44-a16c-8a242845c2e3" xmlns:ns4="5efee8aa-3388-4072-ad52-ddb68a0c1c80" targetNamespace="http://schemas.microsoft.com/office/2006/metadata/properties" ma:root="true" ma:fieldsID="b02d5c5f1f966805c25b1387ee6e04d1" ns3:_="" ns4:_="">
     <xsd:import namespace="47562841-78c1-4b44-a16c-8a242845c2e3"/>
@@ -4077,32 +4135,22 @@
 </ct:contentTypeSchema>
 </file>
 
-<file path=customXml/itemProps1.xml><?xml version="1.0" encoding="utf-8"?>
-<ds:datastoreItem xmlns:ds="http://schemas.openxmlformats.org/officeDocument/2006/customXml" ds:itemID="{2AB25B23-24E5-470D-9333-8F2BBCE6913F}">
-  <ds:schemaRefs>
-    <ds:schemaRef ds:uri="http://schemas.microsoft.com/office/2006/documentManagement/types"/>
-    <ds:schemaRef ds:uri="http://schemas.microsoft.com/office/2006/metadata/properties"/>
-    <ds:schemaRef ds:uri="http://purl.org/dc/elements/1.1/"/>
-    <ds:schemaRef ds:uri="http://purl.org/dc/terms/"/>
-    <ds:schemaRef ds:uri="http://schemas.openxmlformats.org/package/2006/metadata/core-properties"/>
-    <ds:schemaRef ds:uri="47562841-78c1-4b44-a16c-8a242845c2e3"/>
-    <ds:schemaRef ds:uri="http://purl.org/dc/dcmitype/"/>
-    <ds:schemaRef ds:uri="http://schemas.microsoft.com/office/infopath/2007/PartnerControls"/>
-    <ds:schemaRef ds:uri="5efee8aa-3388-4072-ad52-ddb68a0c1c80"/>
-    <ds:schemaRef ds:uri="http://www.w3.org/XML/1998/namespace"/>
-  </ds:schemaRefs>
-</ds:datastoreItem>
+<file path=customXml/item2.xml><?xml version="1.0" encoding="utf-8"?>
+<?mso-contentType ?>
+<FormTemplates xmlns="http://schemas.microsoft.com/sharepoint/v3/contenttype/forms">
+  <Display>DocumentLibraryForm</Display>
+  <Edit>DocumentLibraryForm</Edit>
+  <New>DocumentLibraryForm</New>
+</FormTemplates>
 </file>
 
-<file path=customXml/itemProps2.xml><?xml version="1.0" encoding="utf-8"?>
-<ds:datastoreItem xmlns:ds="http://schemas.openxmlformats.org/officeDocument/2006/customXml" ds:itemID="{B455D30B-ACDB-4669-AFAA-074B42B31EA6}">
-  <ds:schemaRefs>
-    <ds:schemaRef ds:uri="http://schemas.microsoft.com/sharepoint/v3/contenttype/forms"/>
-  </ds:schemaRefs>
-</ds:datastoreItem>
+<file path=customXml/item3.xml><?xml version="1.0" encoding="utf-8"?>
+<p:properties xmlns:p="http://schemas.microsoft.com/office/2006/metadata/properties" xmlns:xsi="http://www.w3.org/2001/XMLSchema-instance" xmlns:pc="http://schemas.microsoft.com/office/infopath/2007/PartnerControls">
+  <documentManagement/>
+</p:properties>
 </file>
 
-<file path=customXml/itemProps3.xml><?xml version="1.0" encoding="utf-8"?>
+<file path=customXml/itemProps1.xml><?xml version="1.0" encoding="utf-8"?>
 <ds:datastoreItem xmlns:ds="http://schemas.openxmlformats.org/officeDocument/2006/customXml" ds:itemID="{0DAAF308-E862-43DC-A76D-F8B214AFF17D}">
   <ds:schemaRefs>
     <ds:schemaRef ds:uri="http://schemas.microsoft.com/office/2006/metadata/contentType"/>
@@ -4119,4 +4167,21 @@
     <ds:schemaRef ds:uri="http://schemas.microsoft.com/internal/obd"/>
   </ds:schemaRefs>
 </ds:datastoreItem>
+</file>
+
+<file path=customXml/itemProps2.xml><?xml version="1.0" encoding="utf-8"?>
+<ds:datastoreItem xmlns:ds="http://schemas.openxmlformats.org/officeDocument/2006/customXml" ds:itemID="{B455D30B-ACDB-4669-AFAA-074B42B31EA6}">
+  <ds:schemaRefs>
+    <ds:schemaRef ds:uri="http://schemas.microsoft.com/sharepoint/v3/contenttype/forms"/>
+  </ds:schemaRefs>
+</ds:datastoreItem>
+</file>
+
+<file path=customXml/itemProps3.xml><?xml version="1.0" encoding="utf-8"?>
+<ds:datastoreItem xmlns:ds="http://schemas.openxmlformats.org/officeDocument/2006/customXml" ds:itemID="{2AB25B23-24E5-470D-9333-8F2BBCE6913F}">
+  <ds:schemaRefs>
+    <ds:schemaRef ds:uri="http://schemas.microsoft.com/office/2006/metadata/properties"/>
+    <ds:schemaRef ds:uri="http://schemas.microsoft.com/office/infopath/2007/PartnerControls"/>
+  </ds:schemaRefs>
+</ds:datastoreItem>
 </file>
</xml_diff>

<commit_message>
Parte 1 y prueba de parte 1.
</commit_message>
<xml_diff>
--- a/Tareas_Act03_Modifcación_objeto_Usuario_UML_y_Java_G40.docx
+++ b/Tareas_Act03_Modifcación_objeto_Usuario_UML_y_Java_G40.docx
@@ -1,11 +1,15 @@
 
 <file path=word/document.xml><?xml version="1.0" encoding="utf-8"?>
-<w:document xmlns:wpc="http://schemas.microsoft.com/office/word/2010/wordprocessingCanvas" xmlns:mc="http://schemas.openxmlformats.org/markup-compatibility/2006" xmlns:o="urn:schemas-microsoft-com:office:office" xmlns:r="http://schemas.openxmlformats.org/officeDocument/2006/relationships" xmlns:m="http://schemas.openxmlformats.org/officeDocument/2006/math" xmlns:v="urn:schemas-microsoft-com:vml" xmlns:wp14="http://schemas.microsoft.com/office/word/2010/wordprocessingDrawing" xmlns:wp="http://schemas.openxmlformats.org/drawingml/2006/wordprocessingDrawing" xmlns:w10="urn:schemas-microsoft-com:office:word" xmlns:w="http://schemas.openxmlformats.org/wordprocessingml/2006/main" xmlns:w14="http://schemas.microsoft.com/office/word/2010/wordml" xmlns:w15="http://schemas.microsoft.com/office/word/2012/wordml" xmlns:wpg="http://schemas.microsoft.com/office/word/2010/wordprocessingGroup" xmlns:wpi="http://schemas.microsoft.com/office/word/2010/wordprocessingInk" xmlns:wne="http://schemas.microsoft.com/office/word/2006/wordml" xmlns:wps="http://schemas.microsoft.com/office/word/2010/wordprocessingShape" mc:Ignorable="w14 w15 wp14">
+<w:document xmlns:wpc="http://schemas.microsoft.com/office/word/2010/wordprocessingCanvas" xmlns:cx="http://schemas.microsoft.com/office/drawing/2014/chartex" xmlns:cx1="http://schemas.microsoft.com/office/drawing/2015/9/8/chartex" xmlns:cx2="http://schemas.microsoft.com/office/drawing/2015/10/21/chartex" xmlns:cx3="http://schemas.microsoft.com/office/drawing/2016/5/9/chartex" xmlns:cx4="http://schemas.microsoft.com/office/drawing/2016/5/10/chartex" xmlns:cx5="http://schemas.microsoft.com/office/drawing/2016/5/11/chartex" xmlns:cx6="http://schemas.microsoft.com/office/drawing/2016/5/12/chartex" xmlns:cx7="http://schemas.microsoft.com/office/drawing/2016/5/13/chartex" xmlns:cx8="http://schemas.microsoft.com/office/drawing/2016/5/14/chartex" xmlns:mc="http://schemas.openxmlformats.org/markup-compatibility/2006" xmlns:aink="http://schemas.microsoft.com/office/drawing/2016/ink" xmlns:am3d="http://schemas.microsoft.com/office/drawing/2017/model3d" xmlns:o="urn:schemas-microsoft-com:office:office" xmlns:r="http://schemas.openxmlformats.org/officeDocument/2006/relationships" xmlns:m="http://schemas.openxmlformats.org/officeDocument/2006/math" xmlns:v="urn:schemas-microsoft-com:vml" xmlns:wp14="http://schemas.microsoft.com/office/word/2010/wordprocessingDrawing" xmlns:wp="http://schemas.openxmlformats.org/drawingml/2006/wordprocessingDrawing" xmlns:w10="urn:schemas-microsoft-com:office:word" xmlns:w="http://schemas.openxmlformats.org/wordprocessingml/2006/main" xmlns:w14="http://schemas.microsoft.com/office/word/2010/wordml" xmlns:w15="http://schemas.microsoft.com/office/word/2012/wordml" xmlns:w16cex="http://schemas.microsoft.com/office/word/2018/wordml/cex" xmlns:w16cid="http://schemas.microsoft.com/office/word/2016/wordml/cid" xmlns:w16="http://schemas.microsoft.com/office/word/2018/wordml" xmlns:w16sdtdh="http://schemas.microsoft.com/office/word/2020/wordml/sdtdatahash" xmlns:w16se="http://schemas.microsoft.com/office/word/2015/wordml/symex" xmlns:wpg="http://schemas.microsoft.com/office/word/2010/wordprocessingGroup" xmlns:wpi="http://schemas.microsoft.com/office/word/2010/wordprocessingInk" xmlns:wne="http://schemas.microsoft.com/office/word/2006/wordml" xmlns:wps="http://schemas.microsoft.com/office/word/2010/wordprocessingShape" mc:Ignorable="w14 w15 w16se w16cid w16 w16cex w16sdtdh wp14">
   <w:body>
     <w:sdt>
       <w:sdtPr>
         <w:rPr>
+          <w:rFonts w:asciiTheme="majorHAnsi" w:eastAsiaTheme="majorEastAsia" w:hAnsiTheme="majorHAnsi" w:cstheme="majorBidi"/>
           <w:color w:val="5B9BD5" w:themeColor="accent1"/>
+          <w:sz w:val="26"/>
+          <w:szCs w:val="26"/>
+          <w:lang w:val="es-CR" w:eastAsia="en-US"/>
         </w:rPr>
         <w:id w:val="1132601150"/>
         <w:docPartObj>
@@ -15,17 +19,15 @@
       </w:sdtPr>
       <w:sdtEndPr>
         <w:rPr>
-          <w:rFonts w:asciiTheme="majorHAnsi" w:eastAsia="Times New Roman" w:hAnsiTheme="majorHAnsi" w:cstheme="majorBidi"/>
+          <w:rFonts w:eastAsia="Times New Roman"/>
           <w:color w:val="2E74B5" w:themeColor="accent1" w:themeShade="BF"/>
-          <w:sz w:val="26"/>
-          <w:szCs w:val="26"/>
-          <w:lang w:val="es-CR" w:eastAsia="es-CR"/>
+          <w:lang w:eastAsia="es-CR"/>
         </w:rPr>
       </w:sdtEndPr>
       <w:sdtContent>
         <w:p>
           <w:pPr>
-            <w:pStyle w:val="Sinespaciado"/>
+            <w:pStyle w:val="NoSpacing"/>
             <w:spacing w:before="1540" w:after="240"/>
             <w:jc w:val="center"/>
             <w:rPr>
@@ -170,10 +172,11 @@
             <w:dataBinding w:prefixMappings="xmlns:ns0='http://purl.org/dc/elements/1.1/' xmlns:ns1='http://schemas.openxmlformats.org/package/2006/metadata/core-properties' " w:xpath="/ns1:coreProperties[1]/ns0:title[1]" w:storeItemID="{6C3C8BC8-F283-45AE-878A-BAB7291924A1}"/>
             <w:text/>
           </w:sdtPr>
+          <w:sdtEndPr/>
           <w:sdtContent>
             <w:p>
               <w:pPr>
-                <w:pStyle w:val="Sinespaciado"/>
+                <w:pStyle w:val="NoSpacing"/>
                 <w:pBdr>
                   <w:top w:val="single" w:sz="6" w:space="6" w:color="5B9BD5" w:themeColor="accent1"/>
                   <w:bottom w:val="single" w:sz="6" w:space="6" w:color="5B9BD5" w:themeColor="accent1"/>
@@ -207,7 +210,7 @@
         </w:sdt>
         <w:p>
           <w:pPr>
-            <w:pStyle w:val="Sinespaciado"/>
+            <w:pStyle w:val="NoSpacing"/>
             <w:spacing w:before="480"/>
             <w:jc w:val="center"/>
             <w:rPr>
@@ -367,7 +370,25 @@
               <w:sz w:val="32"/>
               <w:lang w:val="es-MX" w:eastAsia="es-CR"/>
             </w:rPr>
-            <w:t>Ing. Ericka Solano Fernández</w:t>
+            <w:t xml:space="preserve">Ing. </w:t>
+          </w:r>
+          <w:proofErr w:type="spellStart"/>
+          <w:r>
+            <w:rPr>
+              <w:rFonts w:ascii="Times New Roman" w:eastAsia="Times New Roman" w:hAnsi="Times New Roman" w:cs="Times New Roman"/>
+              <w:sz w:val="32"/>
+              <w:lang w:val="es-MX" w:eastAsia="es-CR"/>
+            </w:rPr>
+            <w:t>Ericka</w:t>
+          </w:r>
+          <w:proofErr w:type="spellEnd"/>
+          <w:r>
+            <w:rPr>
+              <w:rFonts w:ascii="Times New Roman" w:eastAsia="Times New Roman" w:hAnsi="Times New Roman" w:cs="Times New Roman"/>
+              <w:sz w:val="32"/>
+              <w:lang w:val="es-MX" w:eastAsia="es-CR"/>
+            </w:rPr>
+            <w:t xml:space="preserve"> Solano Fernández</w:t>
           </w:r>
         </w:p>
         <w:p>
@@ -443,13 +464,23 @@
               <w:lang w:eastAsia="es-CR"/>
             </w:rPr>
           </w:pPr>
+          <w:proofErr w:type="spellStart"/>
           <w:r>
             <w:rPr>
               <w:rFonts w:ascii="Times New Roman" w:eastAsia="Times New Roman" w:hAnsi="Times New Roman" w:cs="Times New Roman"/>
               <w:sz w:val="32"/>
               <w:lang w:eastAsia="es-CR"/>
             </w:rPr>
-            <w:t>Natifpee Duran Campos</w:t>
+            <w:t>Natifpee</w:t>
+          </w:r>
+          <w:proofErr w:type="spellEnd"/>
+          <w:r>
+            <w:rPr>
+              <w:rFonts w:ascii="Times New Roman" w:eastAsia="Times New Roman" w:hAnsi="Times New Roman" w:cs="Times New Roman"/>
+              <w:sz w:val="32"/>
+              <w:lang w:eastAsia="es-CR"/>
+            </w:rPr>
+            <w:t xml:space="preserve"> Duran Campos</w:t>
           </w:r>
         </w:p>
         <w:p>
@@ -526,7 +557,7 @@
         </w:p>
         <w:p>
           <w:pPr>
-            <w:pStyle w:val="Ttulo2"/>
+            <w:pStyle w:val="Heading2"/>
             <w:rPr>
               <w:rFonts w:eastAsia="Times New Roman"/>
               <w:lang w:val="es-MX" w:eastAsia="es-CR"/>
@@ -544,6 +575,7 @@
               <w:rFonts w:eastAsia="Times New Roman"/>
               <w:lang w:eastAsia="es-CR"/>
             </w:rPr>
+            <w:lastRenderedPageBreak/>
             <w:t>Actividad 0</w:t>
           </w:r>
           <w:r>
@@ -586,7 +618,21 @@
         <w:rPr>
           <w:lang w:eastAsia="es-CR"/>
         </w:rPr>
-        <w:t>, en el caso de la clase sincrónica se utilizó StarUML como herramienta</w:t>
+        <w:t xml:space="preserve">, en el caso de la clase sincrónica se utilizó </w:t>
+      </w:r>
+      <w:proofErr w:type="spellStart"/>
+      <w:r>
+        <w:rPr>
+          <w:lang w:eastAsia="es-CR"/>
+        </w:rPr>
+        <w:t>StarUML</w:t>
+      </w:r>
+      <w:proofErr w:type="spellEnd"/>
+      <w:r>
+        <w:rPr>
+          <w:lang w:eastAsia="es-CR"/>
+        </w:rPr>
+        <w:t xml:space="preserve"> como herramienta</w:t>
       </w:r>
       <w:r>
         <w:rPr>
@@ -600,6 +646,7 @@
         </w:rPr>
         <w:t xml:space="preserve"> Se agregó además el concepto de tipo de dato enumerado para definir un tipo de dato </w:t>
       </w:r>
+      <w:proofErr w:type="spellStart"/>
       <w:r>
         <w:rPr>
           <w:b/>
@@ -607,6 +654,7 @@
         </w:rPr>
         <w:t>TEstado</w:t>
       </w:r>
+      <w:proofErr w:type="spellEnd"/>
       <w:r>
         <w:rPr>
           <w:i/>
@@ -704,7 +752,7 @@
               </wp:anchor>
             </w:drawing>
           </mc:Choice>
-          <mc:Fallback xmlns:w16se="http://schemas.microsoft.com/office/word/2015/wordml/symex" xmlns:w16cid="http://schemas.microsoft.com/office/word/2016/wordml/cid" xmlns:am3d="http://schemas.microsoft.com/office/drawing/2017/model3d" xmlns:aink="http://schemas.microsoft.com/office/drawing/2016/ink" xmlns:cx8="http://schemas.microsoft.com/office/drawing/2016/5/14/chartex" xmlns:cx7="http://schemas.microsoft.com/office/drawing/2016/5/13/chartex" xmlns:cx6="http://schemas.microsoft.com/office/drawing/2016/5/12/chartex" xmlns:cx5="http://schemas.microsoft.com/office/drawing/2016/5/11/chartex" xmlns:cx4="http://schemas.microsoft.com/office/drawing/2016/5/10/chartex" xmlns:cx3="http://schemas.microsoft.com/office/drawing/2016/5/9/chartex" xmlns:cx2="http://schemas.microsoft.com/office/drawing/2015/10/21/chartex" xmlns:cx1="http://schemas.microsoft.com/office/drawing/2015/9/8/chartex" xmlns:cx="http://schemas.microsoft.com/office/drawing/2014/chartex">
+          <mc:Fallback>
             <w:pict>
               <v:rect w14:anchorId="7A2B2AD3" id="Rectángulo 2" o:spid="_x0000_s1026" style="position:absolute;margin-left:113.8pt;margin-top:136.05pt;width:163.15pt;height:13.15pt;z-index:251659264;visibility:visible;mso-wrap-style:square;mso-height-percent:0;mso-wrap-distance-left:9pt;mso-wrap-distance-top:0;mso-wrap-distance-right:9pt;mso-wrap-distance-bottom:0;mso-position-horizontal:absolute;mso-position-horizontal-relative:text;mso-position-vertical:absolute;mso-position-vertical-relative:text;mso-height-percent:0;mso-height-relative:margin;v-text-anchor:middle" o:gfxdata="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" fillcolor="#5b9bd5 [3204]" strokecolor="#1f4d78 [1604]" strokeweight="1pt">
                 <v:fill opacity="13878f"/>
@@ -784,7 +832,21 @@
         <w:rPr>
           <w:lang w:eastAsia="es-CR"/>
         </w:rPr>
-        <w:t>, que en la sesión sincrónica se utilizó Netbeans 12.3</w:t>
+        <w:t xml:space="preserve">, que en la sesión sincrónica se utilizó </w:t>
+      </w:r>
+      <w:proofErr w:type="spellStart"/>
+      <w:r>
+        <w:rPr>
+          <w:lang w:eastAsia="es-CR"/>
+        </w:rPr>
+        <w:t>Netbeans</w:t>
+      </w:r>
+      <w:proofErr w:type="spellEnd"/>
+      <w:r>
+        <w:rPr>
+          <w:lang w:eastAsia="es-CR"/>
+        </w:rPr>
+        <w:t xml:space="preserve"> 12.3</w:t>
       </w:r>
     </w:p>
     <w:p>
@@ -887,7 +949,35 @@
           <w:lang w:eastAsia="es-CR"/>
         </w:rPr>
         <w:lastRenderedPageBreak/>
-        <w:t>Se aportó además un archivo que contiene un programa principal que permitió demostrar la forma de declaración, instanciación y acceso a los servicios públicos ofrecidos por el objeto Usuario a través de métodos constructores, accesores (getters-setters) y toString.</w:t>
+        <w:t>Se aportó además un archivo que contiene un programa principal que permitió demostrar la forma de declaración, instanciación y acceso a los servicios públicos ofrecidos por el objeto Usuario a través de métodos constructores, accesores (</w:t>
+      </w:r>
+      <w:proofErr w:type="spellStart"/>
+      <w:r>
+        <w:rPr>
+          <w:lang w:eastAsia="es-CR"/>
+        </w:rPr>
+        <w:t>getters-setters</w:t>
+      </w:r>
+      <w:proofErr w:type="spellEnd"/>
+      <w:r>
+        <w:rPr>
+          <w:lang w:eastAsia="es-CR"/>
+        </w:rPr>
+        <w:t xml:space="preserve">) y </w:t>
+      </w:r>
+      <w:proofErr w:type="spellStart"/>
+      <w:r>
+        <w:rPr>
+          <w:lang w:eastAsia="es-CR"/>
+        </w:rPr>
+        <w:t>toString</w:t>
+      </w:r>
+      <w:proofErr w:type="spellEnd"/>
+      <w:r>
+        <w:rPr>
+          <w:lang w:eastAsia="es-CR"/>
+        </w:rPr>
+        <w:t>.</w:t>
       </w:r>
     </w:p>
     <w:p>
@@ -955,7 +1045,21 @@
         <w:rPr>
           <w:lang w:eastAsia="es-CR"/>
         </w:rPr>
-        <w:t>Java como el diagrama se encuentra en la carpeta del canal General de Teams de este curso.</w:t>
+        <w:t xml:space="preserve">Java como el diagrama se encuentra en la carpeta del canal General de </w:t>
+      </w:r>
+      <w:proofErr w:type="spellStart"/>
+      <w:r>
+        <w:rPr>
+          <w:lang w:eastAsia="es-CR"/>
+        </w:rPr>
+        <w:t>Teams</w:t>
+      </w:r>
+      <w:proofErr w:type="spellEnd"/>
+      <w:r>
+        <w:rPr>
+          <w:lang w:eastAsia="es-CR"/>
+        </w:rPr>
+        <w:t xml:space="preserve"> de este curso.</w:t>
       </w:r>
     </w:p>
     <w:p>
@@ -973,7 +1077,7 @@
     </w:p>
     <w:p>
       <w:pPr>
-        <w:pStyle w:val="Prrafodelista"/>
+        <w:pStyle w:val="ListParagraph"/>
         <w:numPr>
           <w:ilvl w:val="0"/>
           <w:numId w:val="11"/>
@@ -989,6 +1093,7 @@
         </w:rPr>
         <w:t xml:space="preserve">En el diagrama se propone la determinación y asignación de la edad del usuario por medio del método sobrecargado </w:t>
       </w:r>
+      <w:proofErr w:type="spellStart"/>
       <w:r>
         <w:rPr>
           <w:i/>
@@ -996,6 +1101,7 @@
         </w:rPr>
         <w:t>setEdad</w:t>
       </w:r>
+      <w:proofErr w:type="spellEnd"/>
       <w:r>
         <w:rPr>
           <w:lang w:eastAsia="es-CR"/>
@@ -1005,7 +1111,7 @@
     </w:p>
     <w:tbl>
       <w:tblPr>
-        <w:tblStyle w:val="Tablaconcuadrcula"/>
+        <w:tblStyle w:val="TableGrid"/>
         <w:tblW w:w="0" w:type="auto"/>
         <w:tblInd w:w="595" w:type="dxa"/>
         <w:tblLook w:val="04A0" w:firstRow="1" w:lastRow="0" w:firstColumn="1" w:lastColumn="0" w:noHBand="0" w:noVBand="1"/>
@@ -1026,12 +1132,71 @@
                 <w:lang w:val="en-US" w:eastAsia="es-CR"/>
               </w:rPr>
             </w:pPr>
+            <w:proofErr w:type="spellStart"/>
+            <w:proofErr w:type="gramStart"/>
             <w:r>
               <w:rPr>
                 <w:sz w:val="20"/>
                 <w:lang w:val="en-US" w:eastAsia="es-CR"/>
               </w:rPr>
-              <w:t>setEdad(dia:int, mes:int, annio:int):void</w:t>
+              <w:t>setEdad</w:t>
+            </w:r>
+            <w:proofErr w:type="spellEnd"/>
+            <w:r>
+              <w:rPr>
+                <w:sz w:val="20"/>
+                <w:lang w:val="en-US" w:eastAsia="es-CR"/>
+              </w:rPr>
+              <w:t>(</w:t>
+            </w:r>
+            <w:proofErr w:type="spellStart"/>
+            <w:proofErr w:type="gramEnd"/>
+            <w:r>
+              <w:rPr>
+                <w:sz w:val="20"/>
+                <w:lang w:val="en-US" w:eastAsia="es-CR"/>
+              </w:rPr>
+              <w:t>dia:int</w:t>
+            </w:r>
+            <w:proofErr w:type="spellEnd"/>
+            <w:r>
+              <w:rPr>
+                <w:sz w:val="20"/>
+                <w:lang w:val="en-US" w:eastAsia="es-CR"/>
+              </w:rPr>
+              <w:t xml:space="preserve">, </w:t>
+            </w:r>
+            <w:proofErr w:type="spellStart"/>
+            <w:r>
+              <w:rPr>
+                <w:sz w:val="20"/>
+                <w:lang w:val="en-US" w:eastAsia="es-CR"/>
+              </w:rPr>
+              <w:t>mes:int</w:t>
+            </w:r>
+            <w:proofErr w:type="spellEnd"/>
+            <w:r>
+              <w:rPr>
+                <w:sz w:val="20"/>
+                <w:lang w:val="en-US" w:eastAsia="es-CR"/>
+              </w:rPr>
+              <w:t xml:space="preserve">, </w:t>
+            </w:r>
+            <w:proofErr w:type="spellStart"/>
+            <w:r>
+              <w:rPr>
+                <w:sz w:val="20"/>
+                <w:lang w:val="en-US" w:eastAsia="es-CR"/>
+              </w:rPr>
+              <w:t>annio:int</w:t>
+            </w:r>
+            <w:proofErr w:type="spellEnd"/>
+            <w:r>
+              <w:rPr>
+                <w:sz w:val="20"/>
+                <w:lang w:val="en-US" w:eastAsia="es-CR"/>
+              </w:rPr>
+              <w:t>):void</w:t>
             </w:r>
           </w:p>
         </w:tc>
@@ -1041,7 +1206,7 @@
           </w:tcPr>
           <w:p>
             <w:pPr>
-              <w:pStyle w:val="Prrafodelista"/>
+              <w:pStyle w:val="ListParagraph"/>
               <w:ind w:left="0"/>
               <w:rPr>
                 <w:sz w:val="20"/>
@@ -1053,7 +1218,23 @@
                 <w:sz w:val="20"/>
                 <w:lang w:eastAsia="es-CR"/>
               </w:rPr>
-              <w:t>Recibe los datos de dia mes y año de nacimiento en formato de valor para determinar la cantidad de años cumplidos.</w:t>
+              <w:t xml:space="preserve">Recibe los datos de </w:t>
+            </w:r>
+            <w:proofErr w:type="spellStart"/>
+            <w:r>
+              <w:rPr>
+                <w:sz w:val="20"/>
+                <w:lang w:eastAsia="es-CR"/>
+              </w:rPr>
+              <w:t>dia</w:t>
+            </w:r>
+            <w:proofErr w:type="spellEnd"/>
+            <w:r>
+              <w:rPr>
+                <w:sz w:val="20"/>
+                <w:lang w:eastAsia="es-CR"/>
+              </w:rPr>
+              <w:t xml:space="preserve"> mes y año de nacimiento en formato de valor para determinar la cantidad de años cumplidos.</w:t>
             </w:r>
           </w:p>
         </w:tc>
@@ -1065,19 +1246,46 @@
           </w:tcPr>
           <w:p>
             <w:pPr>
-              <w:pStyle w:val="Prrafodelista"/>
+              <w:pStyle w:val="ListParagraph"/>
               <w:ind w:left="0"/>
               <w:rPr>
                 <w:sz w:val="20"/>
                 <w:lang w:eastAsia="es-CR"/>
               </w:rPr>
             </w:pPr>
+            <w:proofErr w:type="spellStart"/>
             <w:r>
               <w:rPr>
                 <w:sz w:val="20"/>
                 <w:lang w:eastAsia="es-CR"/>
               </w:rPr>
-              <w:t>setEdad(fNac:Date):void</w:t>
+              <w:t>setEdad</w:t>
+            </w:r>
+            <w:proofErr w:type="spellEnd"/>
+            <w:r>
+              <w:rPr>
+                <w:sz w:val="20"/>
+                <w:lang w:eastAsia="es-CR"/>
+              </w:rPr>
+              <w:t>(</w:t>
+            </w:r>
+            <w:proofErr w:type="spellStart"/>
+            <w:proofErr w:type="gramStart"/>
+            <w:r>
+              <w:rPr>
+                <w:sz w:val="20"/>
+                <w:lang w:eastAsia="es-CR"/>
+              </w:rPr>
+              <w:t>fNac:Date</w:t>
+            </w:r>
+            <w:proofErr w:type="spellEnd"/>
+            <w:proofErr w:type="gramEnd"/>
+            <w:r>
+              <w:rPr>
+                <w:sz w:val="20"/>
+                <w:lang w:eastAsia="es-CR"/>
+              </w:rPr>
+              <w:t>):void</w:t>
             </w:r>
           </w:p>
         </w:tc>
@@ -1087,7 +1295,7 @@
           </w:tcPr>
           <w:p>
             <w:pPr>
-              <w:pStyle w:val="Prrafodelista"/>
+              <w:pStyle w:val="ListParagraph"/>
               <w:ind w:left="0"/>
               <w:rPr>
                 <w:sz w:val="20"/>
@@ -1107,7 +1315,7 @@
     </w:tbl>
     <w:p>
       <w:pPr>
-        <w:pStyle w:val="Prrafodelista"/>
+        <w:pStyle w:val="ListParagraph"/>
         <w:rPr>
           <w:lang w:eastAsia="es-CR"/>
         </w:rPr>
@@ -1115,7 +1323,7 @@
     </w:p>
     <w:p>
       <w:pPr>
-        <w:pStyle w:val="Prrafodelista"/>
+        <w:pStyle w:val="ListParagraph"/>
         <w:numPr>
           <w:ilvl w:val="0"/>
           <w:numId w:val="12"/>
@@ -1134,7 +1342,7 @@
     </w:p>
     <w:p>
       <w:pPr>
-        <w:pStyle w:val="Prrafodelista"/>
+        <w:pStyle w:val="ListParagraph"/>
         <w:numPr>
           <w:ilvl w:val="0"/>
           <w:numId w:val="12"/>
@@ -1150,6 +1358,7 @@
         </w:rPr>
         <w:t xml:space="preserve">Incorporar en el programa principal las instrucciones necesarias para comprobar el funcionamiento correcto de los métodos </w:t>
       </w:r>
+      <w:proofErr w:type="spellStart"/>
       <w:r>
         <w:rPr>
           <w:i/>
@@ -1157,6 +1366,7 @@
         </w:rPr>
         <w:t>setEdad</w:t>
       </w:r>
+      <w:proofErr w:type="spellEnd"/>
       <w:r>
         <w:rPr>
           <w:lang w:eastAsia="es-CR"/>
@@ -1174,37 +1384,141 @@
           <w:lang w:eastAsia="es-CR"/>
         </w:rPr>
       </w:pPr>
-      <w:r>
+    </w:p>
+    <w:p>
+      <w:pPr>
+        <w:jc w:val="center"/>
         <w:rPr>
           <w:b/>
           <w:i/>
           <w:color w:val="FF0000"/>
           <w:lang w:eastAsia="es-CR"/>
         </w:rPr>
-        <w:t xml:space="preserve">Aporte </w:t>
-      </w:r>
-      <w:r>
+      </w:pPr>
+    </w:p>
+    <w:p>
+      <w:pPr>
+        <w:jc w:val="center"/>
         <w:rPr>
           <w:b/>
           <w:i/>
           <w:color w:val="FF0000"/>
           <w:lang w:eastAsia="es-CR"/>
         </w:rPr>
-        <w:t xml:space="preserve">aquí </w:t>
-      </w:r>
-      <w:r>
+      </w:pPr>
+    </w:p>
+    <w:p>
+      <w:pPr>
+        <w:jc w:val="center"/>
         <w:rPr>
           <w:b/>
           <w:i/>
           <w:color w:val="FF0000"/>
           <w:lang w:eastAsia="es-CR"/>
         </w:rPr>
-        <w:t>evidencia en este documento de los puntos a y b</w:t>
+      </w:pPr>
+      <w:r>
+        <w:rPr>
+          <w:b/>
+          <w:i/>
+          <w:color w:val="FF0000"/>
+          <w:lang w:eastAsia="es-CR"/>
+        </w:rPr>
+        <w:drawing>
+          <wp:inline distT="0" distB="0" distL="0" distR="0" wp14:anchorId="205E1557" wp14:editId="593EEC3D">
+            <wp:extent cx="6210935" cy="6058535"/>
+            <wp:effectExtent l="0" t="0" r="0" b="0"/>
+            <wp:docPr id="8" name="Picture 8" descr="Text&#10;&#10;Description automatically generated"/>
+            <wp:cNvGraphicFramePr>
+              <a:graphicFrameLocks xmlns:a="http://schemas.openxmlformats.org/drawingml/2006/main" noChangeAspect="1"/>
+            </wp:cNvGraphicFramePr>
+            <a:graphic xmlns:a="http://schemas.openxmlformats.org/drawingml/2006/main">
+              <a:graphicData uri="http://schemas.openxmlformats.org/drawingml/2006/picture">
+                <pic:pic xmlns:pic="http://schemas.openxmlformats.org/drawingml/2006/picture">
+                  <pic:nvPicPr>
+                    <pic:cNvPr id="8" name="Picture 8" descr="Text&#10;&#10;Description automatically generated"/>
+                    <pic:cNvPicPr/>
+                  </pic:nvPicPr>
+                  <pic:blipFill>
+                    <a:blip r:embed="rId18"/>
+                    <a:stretch>
+                      <a:fillRect/>
+                    </a:stretch>
+                  </pic:blipFill>
+                  <pic:spPr>
+                    <a:xfrm>
+                      <a:off x="0" y="0"/>
+                      <a:ext cx="6210935" cy="6058535"/>
+                    </a:xfrm>
+                    <a:prstGeom prst="rect">
+                      <a:avLst/>
+                    </a:prstGeom>
+                  </pic:spPr>
+                </pic:pic>
+              </a:graphicData>
+            </a:graphic>
+          </wp:inline>
+        </w:drawing>
       </w:r>
     </w:p>
     <w:p>
       <w:pPr>
-        <w:pStyle w:val="Prrafodelista"/>
+        <w:jc w:val="center"/>
+        <w:rPr>
+          <w:b/>
+          <w:i/>
+          <w:color w:val="FF0000"/>
+          <w:lang w:eastAsia="es-CR"/>
+        </w:rPr>
+      </w:pPr>
+      <w:r>
+        <w:rPr>
+          <w:b/>
+          <w:i/>
+          <w:color w:val="FF0000"/>
+          <w:lang w:eastAsia="es-CR"/>
+        </w:rPr>
+        <w:lastRenderedPageBreak/>
+        <w:drawing>
+          <wp:inline distT="0" distB="0" distL="0" distR="0" wp14:anchorId="7561D856" wp14:editId="4D9EBC36">
+            <wp:extent cx="6210935" cy="5335905"/>
+            <wp:effectExtent l="0" t="0" r="0" b="0"/>
+            <wp:docPr id="9" name="Picture 9" descr="Text&#10;&#10;Description automatically generated"/>
+            <wp:cNvGraphicFramePr>
+              <a:graphicFrameLocks xmlns:a="http://schemas.openxmlformats.org/drawingml/2006/main" noChangeAspect="1"/>
+            </wp:cNvGraphicFramePr>
+            <a:graphic xmlns:a="http://schemas.openxmlformats.org/drawingml/2006/main">
+              <a:graphicData uri="http://schemas.openxmlformats.org/drawingml/2006/picture">
+                <pic:pic xmlns:pic="http://schemas.openxmlformats.org/drawingml/2006/picture">
+                  <pic:nvPicPr>
+                    <pic:cNvPr id="9" name="Picture 9" descr="Text&#10;&#10;Description automatically generated"/>
+                    <pic:cNvPicPr/>
+                  </pic:nvPicPr>
+                  <pic:blipFill>
+                    <a:blip r:embed="rId19"/>
+                    <a:stretch>
+                      <a:fillRect/>
+                    </a:stretch>
+                  </pic:blipFill>
+                  <pic:spPr>
+                    <a:xfrm>
+                      <a:off x="0" y="0"/>
+                      <a:ext cx="6210935" cy="5335905"/>
+                    </a:xfrm>
+                    <a:prstGeom prst="rect">
+                      <a:avLst/>
+                    </a:prstGeom>
+                  </pic:spPr>
+                </pic:pic>
+              </a:graphicData>
+            </a:graphic>
+          </wp:inline>
+        </w:drawing>
+      </w:r>
+    </w:p>
+    <w:p>
+      <w:pPr>
+        <w:pStyle w:val="ListParagraph"/>
         <w:numPr>
           <w:ilvl w:val="0"/>
           <w:numId w:val="11"/>
@@ -1218,19 +1532,74 @@
         <w:rPr>
           <w:lang w:eastAsia="es-CR"/>
         </w:rPr>
-        <w:lastRenderedPageBreak/>
-        <w:t>Investigar sobre el concepto de expresiones regulares (regex), que se utilizan por ejemplo, para la comprobación de formatos en datos como hileras de caracteres. En Java existe esta facilidad a través de los objetos Patter</w:t>
-      </w:r>
-      <w:r>
-        <w:rPr>
-          <w:lang w:eastAsia="es-CR"/>
-        </w:rPr>
-        <w:t>n y Matcher.</w:t>
+        <w:t>Investigar sobre el concepto de expresiones regulares (</w:t>
+      </w:r>
+      <w:proofErr w:type="spellStart"/>
+      <w:r>
+        <w:rPr>
+          <w:lang w:eastAsia="es-CR"/>
+        </w:rPr>
+        <w:t>regex</w:t>
+      </w:r>
+      <w:proofErr w:type="spellEnd"/>
+      <w:r>
+        <w:rPr>
+          <w:lang w:eastAsia="es-CR"/>
+        </w:rPr>
+        <w:t xml:space="preserve">), que se </w:t>
+      </w:r>
+      <w:proofErr w:type="gramStart"/>
+      <w:r>
+        <w:rPr>
+          <w:lang w:eastAsia="es-CR"/>
+        </w:rPr>
+        <w:t>utilizan</w:t>
+      </w:r>
+      <w:proofErr w:type="gramEnd"/>
+      <w:r>
+        <w:rPr>
+          <w:lang w:eastAsia="es-CR"/>
+        </w:rPr>
+        <w:t xml:space="preserve"> por ejemplo, para la comprobación de formatos en datos como hileras de caracteres. En Java existe esta facilidad a través de los objetos </w:t>
+      </w:r>
+      <w:proofErr w:type="spellStart"/>
+      <w:r>
+        <w:rPr>
+          <w:lang w:eastAsia="es-CR"/>
+        </w:rPr>
+        <w:t>Patter</w:t>
+      </w:r>
+      <w:r>
+        <w:rPr>
+          <w:lang w:eastAsia="es-CR"/>
+        </w:rPr>
+        <w:t>n</w:t>
+      </w:r>
+      <w:proofErr w:type="spellEnd"/>
+      <w:r>
+        <w:rPr>
+          <w:lang w:eastAsia="es-CR"/>
+        </w:rPr>
+        <w:t xml:space="preserve"> y </w:t>
+      </w:r>
+      <w:proofErr w:type="spellStart"/>
+      <w:r>
+        <w:rPr>
+          <w:lang w:eastAsia="es-CR"/>
+        </w:rPr>
+        <w:t>Matcher</w:t>
+      </w:r>
+      <w:proofErr w:type="spellEnd"/>
+      <w:r>
+        <w:rPr>
+          <w:lang w:eastAsia="es-CR"/>
+        </w:rPr>
+        <w:t>.</w:t>
       </w:r>
     </w:p>
     <w:p>
       <w:pPr>
-        <w:pStyle w:val="Prrafodelista"/>
+        <w:pStyle w:val="ListParagraph"/>
         <w:numPr>
           <w:ilvl w:val="1"/>
           <w:numId w:val="11"/>
@@ -1254,7 +1623,7 @@
     </w:p>
     <w:p>
       <w:pPr>
-        <w:pStyle w:val="Prrafodelista"/>
+        <w:pStyle w:val="ListParagraph"/>
         <w:ind w:left="1440"/>
         <w:rPr>
           <w:lang w:eastAsia="es-CR"/>
@@ -1300,6 +1669,16 @@
           <w:color w:val="FF0000"/>
           <w:lang w:eastAsia="es-CR"/>
         </w:rPr>
+        <w:fldChar w:fldCharType="separate"/>
+      </w:r>
+      <w:r>
+        <w:rPr>
+          <w:rStyle w:val="Hyperlink"/>
+          <w:b/>
+          <w:i/>
+          <w:lang w:eastAsia="es-CR"/>
+        </w:rPr>
+        <w:t>Aporte aquí lo solicitado</w:t>
       </w:r>
       <w:r>
         <w:rPr>
@@ -1308,70 +1687,14 @@
           <w:color w:val="FF0000"/>
           <w:lang w:eastAsia="es-CR"/>
         </w:rPr>
-        <w:fldChar w:fldCharType="separate"/>
-      </w:r>
-      <w:r>
-        <w:rPr>
-          <w:rStyle w:val="Hipervnculo"/>
-          <w:b/>
-          <w:i/>
-          <w:lang w:eastAsia="es-CR"/>
-        </w:rPr>
-        <w:t>Aporte aquí</w:t>
-      </w:r>
-      <w:r>
-        <w:rPr>
-          <w:rStyle w:val="Hipervnculo"/>
-          <w:b/>
-          <w:i/>
-          <w:lang w:eastAsia="es-CR"/>
-        </w:rPr>
-        <w:t xml:space="preserve"> </w:t>
-      </w:r>
-      <w:r>
-        <w:rPr>
-          <w:rStyle w:val="Hipervnculo"/>
-          <w:b/>
-          <w:i/>
-          <w:lang w:eastAsia="es-CR"/>
-        </w:rPr>
-        <w:t xml:space="preserve">lo </w:t>
-      </w:r>
-      <w:r>
-        <w:rPr>
-          <w:rStyle w:val="Hipervnculo"/>
-          <w:b/>
-          <w:i/>
-          <w:lang w:eastAsia="es-CR"/>
-        </w:rPr>
-        <w:t>s</w:t>
-      </w:r>
-      <w:r>
-        <w:rPr>
-          <w:rStyle w:val="Hipervnculo"/>
-          <w:b/>
-          <w:i/>
-          <w:lang w:eastAsia="es-CR"/>
-        </w:rPr>
-        <w:t>olic</w:t>
-      </w:r>
-      <w:r>
-        <w:rPr>
-          <w:rStyle w:val="Hipervnculo"/>
-          <w:b/>
-          <w:i/>
-          <w:lang w:eastAsia="es-CR"/>
-        </w:rPr>
-        <w:t>i</w:t>
-      </w:r>
-      <w:r>
-        <w:rPr>
-          <w:rStyle w:val="Hipervnculo"/>
-          <w:b/>
-          <w:i/>
-          <w:lang w:eastAsia="es-CR"/>
-        </w:rPr>
-        <w:t>tado</w:t>
+        <w:fldChar w:fldCharType="end"/>
+      </w:r>
+      <w:commentRangeEnd w:id="0"/>
+      <w:r>
+        <w:rPr>
+          <w:rStyle w:val="CommentReference"/>
+        </w:rPr>
+        <w:commentReference w:id="0"/>
       </w:r>
       <w:r>
         <w:rPr>
@@ -1380,14 +1703,7 @@
           <w:color w:val="FF0000"/>
           <w:lang w:eastAsia="es-CR"/>
         </w:rPr>
-        <w:fldChar w:fldCharType="end"/>
-      </w:r>
-      <w:commentRangeEnd w:id="0"/>
-      <w:r>
-        <w:rPr>
-          <w:rStyle w:val="Refdecomentario"/>
-        </w:rPr>
-        <w:commentReference w:id="0"/>
+        <w:t xml:space="preserve"> </w:t>
       </w:r>
       <w:r>
         <w:rPr>
@@ -1398,19 +1714,10 @@
         </w:rPr>
         <w:t xml:space="preserve"> </w:t>
       </w:r>
-      <w:r>
-        <w:rPr>
-          <w:b/>
-          <w:i/>
-          <w:color w:val="FF0000"/>
-          <w:lang w:eastAsia="es-CR"/>
-        </w:rPr>
-        <w:t xml:space="preserve"> </w:t>
-      </w:r>
     </w:p>
     <w:p>
       <w:pPr>
-        <w:pStyle w:val="Prrafodelista"/>
+        <w:pStyle w:val="ListParagraph"/>
         <w:numPr>
           <w:ilvl w:val="0"/>
           <w:numId w:val="11"/>
@@ -1429,7 +1736,7 @@
     </w:p>
     <w:p>
       <w:pPr>
-        <w:pStyle w:val="Prrafodelista"/>
+        <w:pStyle w:val="ListParagraph"/>
         <w:jc w:val="both"/>
         <w:rPr>
           <w:lang w:eastAsia="es-CR"/>
@@ -1439,12 +1746,26 @@
         <w:rPr>
           <w:lang w:eastAsia="es-CR"/>
         </w:rPr>
-        <w:t>El correo deberá cumplir con las reglas de construcción de una dirección electrónica de correo y el celular deberá tener únicamente 8 dígitos numéricos separados por un guión (-) en dos grupos de 4 valores.</w:t>
+        <w:t xml:space="preserve">El correo deberá cumplir con las reglas de construcción de una dirección electrónica de correo y el celular deberá tener únicamente 8 dígitos numéricos separados por un </w:t>
+      </w:r>
+      <w:proofErr w:type="spellStart"/>
+      <w:r>
+        <w:rPr>
+          <w:lang w:eastAsia="es-CR"/>
+        </w:rPr>
+        <w:t>guión</w:t>
+      </w:r>
+      <w:proofErr w:type="spellEnd"/>
+      <w:r>
+        <w:rPr>
+          <w:lang w:eastAsia="es-CR"/>
+        </w:rPr>
+        <w:t xml:space="preserve"> (-) en dos grupos de 4 valores.</w:t>
       </w:r>
     </w:p>
     <w:p>
       <w:pPr>
-        <w:pStyle w:val="Prrafodelista"/>
+        <w:pStyle w:val="ListParagraph"/>
         <w:numPr>
           <w:ilvl w:val="1"/>
           <w:numId w:val="11"/>
@@ -1462,7 +1783,7 @@
     </w:p>
     <w:p>
       <w:pPr>
-        <w:pStyle w:val="Prrafodelista"/>
+        <w:pStyle w:val="ListParagraph"/>
         <w:jc w:val="center"/>
         <w:rPr>
           <w:b/>
@@ -1478,6 +1799,7 @@
           <w:color w:val="FF0000"/>
           <w:lang w:eastAsia="es-CR"/>
         </w:rPr>
+        <w:lastRenderedPageBreak/>
         <w:t xml:space="preserve">Aporte aquí evidencia </w:t>
       </w:r>
       <w:r>
@@ -1492,7 +1814,7 @@
     </w:p>
     <w:p>
       <w:pPr>
-        <w:pStyle w:val="Prrafodelista"/>
+        <w:pStyle w:val="ListParagraph"/>
         <w:ind w:left="1440"/>
         <w:rPr>
           <w:lang w:eastAsia="es-CR"/>
@@ -1501,7 +1823,7 @@
     </w:p>
     <w:p>
       <w:pPr>
-        <w:pStyle w:val="Prrafodelista"/>
+        <w:pStyle w:val="ListParagraph"/>
         <w:numPr>
           <w:ilvl w:val="1"/>
           <w:numId w:val="11"/>
@@ -1515,13 +1837,83 @@
         <w:rPr>
           <w:lang w:eastAsia="es-CR"/>
         </w:rPr>
-        <w:t>Defina los atributos y cree los métodos accesores setters y getters en el proyecto Java</w:t>
-      </w:r>
-      <w:r>
-        <w:rPr>
-          <w:lang w:eastAsia="es-CR"/>
-        </w:rPr>
-        <w:t xml:space="preserve"> donde el equipo decida construir el ejercicio (Netbeans, Visual Code Studio, IntelliJ, etc)</w:t>
+        <w:t xml:space="preserve">Defina los atributos y cree los métodos accesores </w:t>
+      </w:r>
+      <w:proofErr w:type="spellStart"/>
+      <w:r>
+        <w:rPr>
+          <w:lang w:eastAsia="es-CR"/>
+        </w:rPr>
+        <w:t>setters</w:t>
+      </w:r>
+      <w:proofErr w:type="spellEnd"/>
+      <w:r>
+        <w:rPr>
+          <w:lang w:eastAsia="es-CR"/>
+        </w:rPr>
+        <w:t xml:space="preserve"> y </w:t>
+      </w:r>
+      <w:proofErr w:type="spellStart"/>
+      <w:r>
+        <w:rPr>
+          <w:lang w:eastAsia="es-CR"/>
+        </w:rPr>
+        <w:t>getters</w:t>
+      </w:r>
+      <w:proofErr w:type="spellEnd"/>
+      <w:r>
+        <w:rPr>
+          <w:lang w:eastAsia="es-CR"/>
+        </w:rPr>
+        <w:t xml:space="preserve"> en el proyecto Java</w:t>
+      </w:r>
+      <w:r>
+        <w:rPr>
+          <w:lang w:eastAsia="es-CR"/>
+        </w:rPr>
+        <w:t xml:space="preserve"> donde el equipo decida construir el ejercicio (</w:t>
+      </w:r>
+      <w:proofErr w:type="spellStart"/>
+      <w:r>
+        <w:rPr>
+          <w:lang w:eastAsia="es-CR"/>
+        </w:rPr>
+        <w:t>Netbeans</w:t>
+      </w:r>
+      <w:proofErr w:type="spellEnd"/>
+      <w:r>
+        <w:rPr>
+          <w:lang w:eastAsia="es-CR"/>
+        </w:rPr>
+        <w:t xml:space="preserve">, Visual </w:t>
+      </w:r>
+      <w:proofErr w:type="spellStart"/>
+      <w:r>
+        <w:rPr>
+          <w:lang w:eastAsia="es-CR"/>
+        </w:rPr>
+        <w:t>Code</w:t>
+      </w:r>
+      <w:proofErr w:type="spellEnd"/>
+      <w:r>
+        <w:rPr>
+          <w:lang w:eastAsia="es-CR"/>
+        </w:rPr>
+        <w:t xml:space="preserve"> Studio, IntelliJ, </w:t>
+      </w:r>
+      <w:proofErr w:type="spellStart"/>
+      <w:r>
+        <w:rPr>
+          <w:lang w:eastAsia="es-CR"/>
+        </w:rPr>
+        <w:t>etc</w:t>
+      </w:r>
+      <w:proofErr w:type="spellEnd"/>
+      <w:r>
+        <w:rPr>
+          <w:lang w:eastAsia="es-CR"/>
+        </w:rPr>
+        <w:t>)</w:t>
       </w:r>
       <w:r>
         <w:rPr>
@@ -1532,7 +1924,7 @@
     </w:p>
     <w:p>
       <w:pPr>
-        <w:pStyle w:val="Prrafodelista"/>
+        <w:pStyle w:val="ListParagraph"/>
         <w:ind w:left="1440"/>
         <w:jc w:val="both"/>
         <w:rPr>
@@ -1542,7 +1934,7 @@
     </w:p>
     <w:p>
       <w:pPr>
-        <w:pStyle w:val="Prrafodelista"/>
+        <w:pStyle w:val="ListParagraph"/>
         <w:jc w:val="center"/>
         <w:rPr>
           <w:b/>
@@ -1574,7 +1966,7 @@
     <w:bookmarkEnd w:id="1"/>
     <w:p>
       <w:pPr>
-        <w:pStyle w:val="Prrafodelista"/>
+        <w:pStyle w:val="ListParagraph"/>
         <w:rPr>
           <w:lang w:eastAsia="es-CR"/>
         </w:rPr>
@@ -1582,7 +1974,7 @@
     </w:p>
     <w:p>
       <w:pPr>
-        <w:pStyle w:val="Prrafodelista"/>
+        <w:pStyle w:val="ListParagraph"/>
         <w:numPr>
           <w:ilvl w:val="1"/>
           <w:numId w:val="11"/>
@@ -1596,12 +1988,34 @@
         <w:rPr>
           <w:lang w:eastAsia="es-CR"/>
         </w:rPr>
-        <w:t>Agregue los atributos dentro del método toString() del objeto Usuario.</w:t>
+        <w:t xml:space="preserve">Agregue los atributos dentro del método </w:t>
+      </w:r>
+      <w:proofErr w:type="spellStart"/>
+      <w:proofErr w:type="gramStart"/>
+      <w:r>
+        <w:rPr>
+          <w:lang w:eastAsia="es-CR"/>
+        </w:rPr>
+        <w:t>toString</w:t>
+      </w:r>
+      <w:proofErr w:type="spellEnd"/>
+      <w:r>
+        <w:rPr>
+          <w:lang w:eastAsia="es-CR"/>
+        </w:rPr>
+        <w:t>(</w:t>
+      </w:r>
+      <w:proofErr w:type="gramEnd"/>
+      <w:r>
+        <w:rPr>
+          <w:lang w:eastAsia="es-CR"/>
+        </w:rPr>
+        <w:t>) del objeto Usuario.</w:t>
       </w:r>
     </w:p>
     <w:p>
       <w:pPr>
-        <w:pStyle w:val="Prrafodelista"/>
+        <w:pStyle w:val="ListParagraph"/>
         <w:jc w:val="center"/>
         <w:rPr>
           <w:b/>
@@ -1613,7 +2027,7 @@
     </w:p>
     <w:p>
       <w:pPr>
-        <w:pStyle w:val="Prrafodelista"/>
+        <w:pStyle w:val="ListParagraph"/>
         <w:jc w:val="center"/>
         <w:rPr>
           <w:b/>
@@ -1651,7 +2065,7 @@
     </w:p>
     <w:p>
       <w:pPr>
-        <w:pStyle w:val="Prrafodelista"/>
+        <w:pStyle w:val="ListParagraph"/>
         <w:numPr>
           <w:ilvl w:val="0"/>
           <w:numId w:val="11"/>
@@ -1664,22 +2078,39 @@
         <w:rPr>
           <w:lang w:eastAsia="es-CR"/>
         </w:rPr>
-        <w:t>Incorpore en el programa principal las instrucciones necesarias para comprobar el funcionamiento correcto de los m</w:t>
-      </w:r>
-      <w:bookmarkStart w:id="2" w:name="_GoBack"/>
-      <w:bookmarkEnd w:id="2"/>
-      <w:r>
-        <w:rPr>
-          <w:lang w:eastAsia="es-CR"/>
-        </w:rPr>
-        <w:t xml:space="preserve">étodos accesores </w:t>
-      </w:r>
+        <w:t xml:space="preserve">Incorpore en el programa principal las instrucciones necesarias para comprobar el funcionamiento correcto de los métodos accesores </w:t>
+      </w:r>
+      <w:proofErr w:type="spellStart"/>
       <w:r>
         <w:rPr>
           <w:i/>
           <w:lang w:eastAsia="es-CR"/>
         </w:rPr>
-        <w:t xml:space="preserve">setCorreo y setCelular </w:t>
+        <w:t>setCorreo</w:t>
+      </w:r>
+      <w:proofErr w:type="spellEnd"/>
+      <w:r>
+        <w:rPr>
+          <w:i/>
+          <w:lang w:eastAsia="es-CR"/>
+        </w:rPr>
+        <w:t xml:space="preserve"> y </w:t>
+      </w:r>
+      <w:proofErr w:type="spellStart"/>
+      <w:r>
+        <w:rPr>
+          <w:i/>
+          <w:lang w:eastAsia="es-CR"/>
+        </w:rPr>
+        <w:t>setCelular</w:t>
+      </w:r>
+      <w:proofErr w:type="spellEnd"/>
+      <w:r>
+        <w:rPr>
+          <w:i/>
+          <w:lang w:eastAsia="es-CR"/>
+        </w:rPr>
+        <w:t xml:space="preserve"> </w:t>
       </w:r>
       <w:r>
         <w:rPr>
@@ -1690,7 +2121,7 @@
     </w:p>
     <w:p>
       <w:pPr>
-        <w:pStyle w:val="Prrafodelista"/>
+        <w:pStyle w:val="ListParagraph"/>
         <w:rPr>
           <w:lang w:eastAsia="es-CR"/>
         </w:rPr>
@@ -1698,7 +2129,7 @@
     </w:p>
     <w:p>
       <w:pPr>
-        <w:pStyle w:val="Prrafodelista"/>
+        <w:pStyle w:val="ListParagraph"/>
         <w:jc w:val="center"/>
         <w:rPr>
           <w:b/>
@@ -1868,9 +2299,9 @@
       </w:pPr>
     </w:p>
     <w:sectPr>
-      <w:headerReference w:type="default" r:id="rId20"/>
-      <w:footerReference w:type="default" r:id="rId21"/>
-      <w:footerReference w:type="first" r:id="rId22"/>
+      <w:headerReference w:type="default" r:id="rId23"/>
+      <w:footerReference w:type="default" r:id="rId24"/>
+      <w:footerReference w:type="first" r:id="rId25"/>
       <w:pgSz w:w="12240" w:h="15840"/>
       <w:pgMar w:top="1843" w:right="1183" w:bottom="993" w:left="1276" w:header="708" w:footer="708" w:gutter="0"/>
       <w:pgNumType w:start="0"/>
@@ -1883,15 +2314,15 @@
 </file>
 
 <file path=word/comments.xml><?xml version="1.0" encoding="utf-8"?>
-<w:comments xmlns:wpc="http://schemas.microsoft.com/office/word/2010/wordprocessingCanvas" xmlns:mc="http://schemas.openxmlformats.org/markup-compatibility/2006" xmlns:o="urn:schemas-microsoft-com:office:office" xmlns:r="http://schemas.openxmlformats.org/officeDocument/2006/relationships" xmlns:m="http://schemas.openxmlformats.org/officeDocument/2006/math" xmlns:v="urn:schemas-microsoft-com:vml" xmlns:wp14="http://schemas.microsoft.com/office/word/2010/wordprocessingDrawing" xmlns:wp="http://schemas.openxmlformats.org/drawingml/2006/wordprocessingDrawing" xmlns:w10="urn:schemas-microsoft-com:office:word" xmlns:w="http://schemas.openxmlformats.org/wordprocessingml/2006/main" xmlns:w14="http://schemas.microsoft.com/office/word/2010/wordml" xmlns:w15="http://schemas.microsoft.com/office/word/2012/wordml" xmlns:wpg="http://schemas.microsoft.com/office/word/2010/wordprocessingGroup" xmlns:wpi="http://schemas.microsoft.com/office/word/2010/wordprocessingInk" xmlns:wne="http://schemas.microsoft.com/office/word/2006/wordml" xmlns:wps="http://schemas.microsoft.com/office/word/2010/wordprocessingShape" mc:Ignorable="w14 w15 wp14">
+<w:comments xmlns:wpc="http://schemas.microsoft.com/office/word/2010/wordprocessingCanvas" xmlns:cx="http://schemas.microsoft.com/office/drawing/2014/chartex" xmlns:cx1="http://schemas.microsoft.com/office/drawing/2015/9/8/chartex" xmlns:cx2="http://schemas.microsoft.com/office/drawing/2015/10/21/chartex" xmlns:cx3="http://schemas.microsoft.com/office/drawing/2016/5/9/chartex" xmlns:cx4="http://schemas.microsoft.com/office/drawing/2016/5/10/chartex" xmlns:cx5="http://schemas.microsoft.com/office/drawing/2016/5/11/chartex" xmlns:cx6="http://schemas.microsoft.com/office/drawing/2016/5/12/chartex" xmlns:cx7="http://schemas.microsoft.com/office/drawing/2016/5/13/chartex" xmlns:cx8="http://schemas.microsoft.com/office/drawing/2016/5/14/chartex" xmlns:mc="http://schemas.openxmlformats.org/markup-compatibility/2006" xmlns:aink="http://schemas.microsoft.com/office/drawing/2016/ink" xmlns:am3d="http://schemas.microsoft.com/office/drawing/2017/model3d" xmlns:o="urn:schemas-microsoft-com:office:office" xmlns:r="http://schemas.openxmlformats.org/officeDocument/2006/relationships" xmlns:m="http://schemas.openxmlformats.org/officeDocument/2006/math" xmlns:v="urn:schemas-microsoft-com:vml" xmlns:wp14="http://schemas.microsoft.com/office/word/2010/wordprocessingDrawing" xmlns:wp="http://schemas.openxmlformats.org/drawingml/2006/wordprocessingDrawing" xmlns:w10="urn:schemas-microsoft-com:office:word" xmlns:w="http://schemas.openxmlformats.org/wordprocessingml/2006/main" xmlns:w14="http://schemas.microsoft.com/office/word/2010/wordml" xmlns:w15="http://schemas.microsoft.com/office/word/2012/wordml" xmlns:w16cex="http://schemas.microsoft.com/office/word/2018/wordml/cex" xmlns:w16cid="http://schemas.microsoft.com/office/word/2016/wordml/cid" xmlns:w16="http://schemas.microsoft.com/office/word/2018/wordml" xmlns:w16sdtdh="http://schemas.microsoft.com/office/word/2020/wordml/sdtdatahash" xmlns:w16se="http://schemas.microsoft.com/office/word/2015/wordml/symex" xmlns:wpg="http://schemas.microsoft.com/office/word/2010/wordprocessingGroup" xmlns:wpi="http://schemas.microsoft.com/office/word/2010/wordprocessingInk" xmlns:wne="http://schemas.microsoft.com/office/word/2006/wordml" xmlns:wps="http://schemas.microsoft.com/office/word/2010/wordprocessingShape" mc:Ignorable="w14 w15 w16se w16cid w16 w16cex w16sdtdh wp14">
   <w:comment w:id="0" w:author="Kevin Salazar Valles" w:date="2021-08-23T16:30:00Z" w:initials="KSV">
     <w:p>
       <w:pPr>
-        <w:pStyle w:val="Textocomentario"/>
-      </w:pPr>
-      <w:r>
-        <w:rPr>
-          <w:rStyle w:val="Refdecomentario"/>
+        <w:pStyle w:val="CommentText"/>
+      </w:pPr>
+      <w:r>
+        <w:rPr>
+          <w:rStyle w:val="CommentReference"/>
         </w:rPr>
         <w:annotationRef/>
       </w:r>
@@ -1907,7 +2338,7 @@
     </w:p>
     <w:p>
       <w:pPr>
-        <w:pStyle w:val="Textocomentario"/>
+        <w:pStyle w:val="CommentText"/>
       </w:pPr>
     </w:p>
   </w:comment>
@@ -1915,13 +2346,19 @@
 </file>
 
 <file path=word/commentsExtended.xml><?xml version="1.0" encoding="utf-8"?>
-<w15:commentsEx xmlns:wpc="http://schemas.microsoft.com/office/word/2010/wordprocessingCanvas" xmlns:mc="http://schemas.openxmlformats.org/markup-compatibility/2006" xmlns:o="urn:schemas-microsoft-com:office:office" xmlns:r="http://schemas.openxmlformats.org/officeDocument/2006/relationships" xmlns:m="http://schemas.openxmlformats.org/officeDocument/2006/math" xmlns:v="urn:schemas-microsoft-com:vml" xmlns:wp14="http://schemas.microsoft.com/office/word/2010/wordprocessingDrawing" xmlns:wp="http://schemas.openxmlformats.org/drawingml/2006/wordprocessingDrawing" xmlns:w10="urn:schemas-microsoft-com:office:word" xmlns:w="http://schemas.openxmlformats.org/wordprocessingml/2006/main" xmlns:w14="http://schemas.microsoft.com/office/word/2010/wordml" xmlns:w15="http://schemas.microsoft.com/office/word/2012/wordml" xmlns:wpg="http://schemas.microsoft.com/office/word/2010/wordprocessingGroup" xmlns:wpi="http://schemas.microsoft.com/office/word/2010/wordprocessingInk" xmlns:wne="http://schemas.microsoft.com/office/word/2006/wordml" xmlns:wps="http://schemas.microsoft.com/office/word/2010/wordprocessingShape" mc:Ignorable="w14 w15 wp14">
+<w15:commentsEx xmlns:wpc="http://schemas.microsoft.com/office/word/2010/wordprocessingCanvas" xmlns:cx="http://schemas.microsoft.com/office/drawing/2014/chartex" xmlns:cx1="http://schemas.microsoft.com/office/drawing/2015/9/8/chartex" xmlns:cx2="http://schemas.microsoft.com/office/drawing/2015/10/21/chartex" xmlns:cx3="http://schemas.microsoft.com/office/drawing/2016/5/9/chartex" xmlns:cx4="http://schemas.microsoft.com/office/drawing/2016/5/10/chartex" xmlns:cx5="http://schemas.microsoft.com/office/drawing/2016/5/11/chartex" xmlns:cx6="http://schemas.microsoft.com/office/drawing/2016/5/12/chartex" xmlns:cx7="http://schemas.microsoft.com/office/drawing/2016/5/13/chartex" xmlns:cx8="http://schemas.microsoft.com/office/drawing/2016/5/14/chartex" xmlns:mc="http://schemas.openxmlformats.org/markup-compatibility/2006" xmlns:aink="http://schemas.microsoft.com/office/drawing/2016/ink" xmlns:am3d="http://schemas.microsoft.com/office/drawing/2017/model3d" xmlns:o="urn:schemas-microsoft-com:office:office" xmlns:r="http://schemas.openxmlformats.org/officeDocument/2006/relationships" xmlns:m="http://schemas.openxmlformats.org/officeDocument/2006/math" xmlns:v="urn:schemas-microsoft-com:vml" xmlns:wp14="http://schemas.microsoft.com/office/word/2010/wordprocessingDrawing" xmlns:wp="http://schemas.openxmlformats.org/drawingml/2006/wordprocessingDrawing" xmlns:w10="urn:schemas-microsoft-com:office:word" xmlns:w="http://schemas.openxmlformats.org/wordprocessingml/2006/main" xmlns:w14="http://schemas.microsoft.com/office/word/2010/wordml" xmlns:w15="http://schemas.microsoft.com/office/word/2012/wordml" xmlns:w16cex="http://schemas.microsoft.com/office/word/2018/wordml/cex" xmlns:w16cid="http://schemas.microsoft.com/office/word/2016/wordml/cid" xmlns:w16="http://schemas.microsoft.com/office/word/2018/wordml" xmlns:w16sdtdh="http://schemas.microsoft.com/office/word/2020/wordml/sdtdatahash" xmlns:w16se="http://schemas.microsoft.com/office/word/2015/wordml/symex" xmlns:wpg="http://schemas.microsoft.com/office/word/2010/wordprocessingGroup" xmlns:wpi="http://schemas.microsoft.com/office/word/2010/wordprocessingInk" xmlns:wne="http://schemas.microsoft.com/office/word/2006/wordml" xmlns:wps="http://schemas.microsoft.com/office/word/2010/wordprocessingShape" mc:Ignorable="w14 w15 w16se w16cid w16 w16cex w16sdtdh wp14">
   <w15:commentEx w15:paraId="2373A86B" w15:done="0"/>
 </w15:commentsEx>
 </file>
 
+<file path=word/commentsIds.xml><?xml version="1.0" encoding="utf-8"?>
+<w16cid:commentsIds xmlns:wpc="http://schemas.microsoft.com/office/word/2010/wordprocessingCanvas" xmlns:cx="http://schemas.microsoft.com/office/drawing/2014/chartex" xmlns:cx1="http://schemas.microsoft.com/office/drawing/2015/9/8/chartex" xmlns:cx2="http://schemas.microsoft.com/office/drawing/2015/10/21/chartex" xmlns:cx3="http://schemas.microsoft.com/office/drawing/2016/5/9/chartex" xmlns:cx4="http://schemas.microsoft.com/office/drawing/2016/5/10/chartex" xmlns:cx5="http://schemas.microsoft.com/office/drawing/2016/5/11/chartex" xmlns:cx6="http://schemas.microsoft.com/office/drawing/2016/5/12/chartex" xmlns:cx7="http://schemas.microsoft.com/office/drawing/2016/5/13/chartex" xmlns:cx8="http://schemas.microsoft.com/office/drawing/2016/5/14/chartex" xmlns:mc="http://schemas.openxmlformats.org/markup-compatibility/2006" xmlns:aink="http://schemas.microsoft.com/office/drawing/2016/ink" xmlns:am3d="http://schemas.microsoft.com/office/drawing/2017/model3d" xmlns:o="urn:schemas-microsoft-com:office:office" xmlns:r="http://schemas.openxmlformats.org/officeDocument/2006/relationships" xmlns:m="http://schemas.openxmlformats.org/officeDocument/2006/math" xmlns:v="urn:schemas-microsoft-com:vml" xmlns:wp14="http://schemas.microsoft.com/office/word/2010/wordprocessingDrawing" xmlns:wp="http://schemas.openxmlformats.org/drawingml/2006/wordprocessingDrawing" xmlns:w10="urn:schemas-microsoft-com:office:word" xmlns:w="http://schemas.openxmlformats.org/wordprocessingml/2006/main" xmlns:w14="http://schemas.microsoft.com/office/word/2010/wordml" xmlns:w15="http://schemas.microsoft.com/office/word/2012/wordml" xmlns:w16cex="http://schemas.microsoft.com/office/word/2018/wordml/cex" xmlns:w16cid="http://schemas.microsoft.com/office/word/2016/wordml/cid" xmlns:w16="http://schemas.microsoft.com/office/word/2018/wordml" xmlns:w16sdtdh="http://schemas.microsoft.com/office/word/2020/wordml/sdtdatahash" xmlns:w16se="http://schemas.microsoft.com/office/word/2015/wordml/symex" xmlns:wpg="http://schemas.microsoft.com/office/word/2010/wordprocessingGroup" xmlns:wpi="http://schemas.microsoft.com/office/word/2010/wordprocessingInk" xmlns:wne="http://schemas.microsoft.com/office/word/2006/wordml" xmlns:wps="http://schemas.microsoft.com/office/word/2010/wordprocessingShape" mc:Ignorable="w14 w15 w16se w16cid w16 w16cex w16sdtdh wp14">
+  <w16cid:commentId w16cid:paraId="2373A86B" w16cid:durableId="24CFE3E3"/>
+</w16cid:commentsIds>
+</file>
+
 <file path=word/endnotes.xml><?xml version="1.0" encoding="utf-8"?>
-<w:endnotes xmlns:wpc="http://schemas.microsoft.com/office/word/2010/wordprocessingCanvas" xmlns:mc="http://schemas.openxmlformats.org/markup-compatibility/2006" xmlns:o="urn:schemas-microsoft-com:office:office" xmlns:r="http://schemas.openxmlformats.org/officeDocument/2006/relationships" xmlns:m="http://schemas.openxmlformats.org/officeDocument/2006/math" xmlns:v="urn:schemas-microsoft-com:vml" xmlns:wp14="http://schemas.microsoft.com/office/word/2010/wordprocessingDrawing" xmlns:wp="http://schemas.openxmlformats.org/drawingml/2006/wordprocessingDrawing" xmlns:w10="urn:schemas-microsoft-com:office:word" xmlns:w="http://schemas.openxmlformats.org/wordprocessingml/2006/main" xmlns:w14="http://schemas.microsoft.com/office/word/2010/wordml" xmlns:w15="http://schemas.microsoft.com/office/word/2012/wordml" xmlns:wpg="http://schemas.microsoft.com/office/word/2010/wordprocessingGroup" xmlns:wpi="http://schemas.microsoft.com/office/word/2010/wordprocessingInk" xmlns:wne="http://schemas.microsoft.com/office/word/2006/wordml" xmlns:wps="http://schemas.microsoft.com/office/word/2010/wordprocessingShape" mc:Ignorable="w14 w15 wp14">
+<w:endnotes xmlns:wpc="http://schemas.microsoft.com/office/word/2010/wordprocessingCanvas" xmlns:cx="http://schemas.microsoft.com/office/drawing/2014/chartex" xmlns:cx1="http://schemas.microsoft.com/office/drawing/2015/9/8/chartex" xmlns:cx2="http://schemas.microsoft.com/office/drawing/2015/10/21/chartex" xmlns:cx3="http://schemas.microsoft.com/office/drawing/2016/5/9/chartex" xmlns:cx4="http://schemas.microsoft.com/office/drawing/2016/5/10/chartex" xmlns:cx5="http://schemas.microsoft.com/office/drawing/2016/5/11/chartex" xmlns:cx6="http://schemas.microsoft.com/office/drawing/2016/5/12/chartex" xmlns:cx7="http://schemas.microsoft.com/office/drawing/2016/5/13/chartex" xmlns:cx8="http://schemas.microsoft.com/office/drawing/2016/5/14/chartex" xmlns:mc="http://schemas.openxmlformats.org/markup-compatibility/2006" xmlns:aink="http://schemas.microsoft.com/office/drawing/2016/ink" xmlns:am3d="http://schemas.microsoft.com/office/drawing/2017/model3d" xmlns:o="urn:schemas-microsoft-com:office:office" xmlns:r="http://schemas.openxmlformats.org/officeDocument/2006/relationships" xmlns:m="http://schemas.openxmlformats.org/officeDocument/2006/math" xmlns:v="urn:schemas-microsoft-com:vml" xmlns:wp14="http://schemas.microsoft.com/office/word/2010/wordprocessingDrawing" xmlns:wp="http://schemas.openxmlformats.org/drawingml/2006/wordprocessingDrawing" xmlns:w10="urn:schemas-microsoft-com:office:word" xmlns:w="http://schemas.openxmlformats.org/wordprocessingml/2006/main" xmlns:w14="http://schemas.microsoft.com/office/word/2010/wordml" xmlns:w15="http://schemas.microsoft.com/office/word/2012/wordml" xmlns:w16cex="http://schemas.microsoft.com/office/word/2018/wordml/cex" xmlns:w16cid="http://schemas.microsoft.com/office/word/2016/wordml/cid" xmlns:w16="http://schemas.microsoft.com/office/word/2018/wordml" xmlns:w16sdtdh="http://schemas.microsoft.com/office/word/2020/wordml/sdtdatahash" xmlns:w16se="http://schemas.microsoft.com/office/word/2015/wordml/symex" xmlns:wpg="http://schemas.microsoft.com/office/word/2010/wordprocessingGroup" xmlns:wpi="http://schemas.microsoft.com/office/word/2010/wordprocessingInk" xmlns:wne="http://schemas.microsoft.com/office/word/2006/wordml" xmlns:wps="http://schemas.microsoft.com/office/word/2010/wordprocessingShape" mc:Ignorable="w14 w15 w16se w16cid w16 w16cex w16sdtdh wp14">
   <w:endnote w:type="separator" w:id="-1">
     <w:p>
       <w:pPr>
@@ -1946,20 +2383,20 @@
 </file>
 
 <file path=word/footer1.xml><?xml version="1.0" encoding="utf-8"?>
-<w:ftr xmlns:wpc="http://schemas.microsoft.com/office/word/2010/wordprocessingCanvas" xmlns:mc="http://schemas.openxmlformats.org/markup-compatibility/2006" xmlns:o="urn:schemas-microsoft-com:office:office" xmlns:r="http://schemas.openxmlformats.org/officeDocument/2006/relationships" xmlns:m="http://schemas.openxmlformats.org/officeDocument/2006/math" xmlns:v="urn:schemas-microsoft-com:vml" xmlns:wp14="http://schemas.microsoft.com/office/word/2010/wordprocessingDrawing" xmlns:wp="http://schemas.openxmlformats.org/drawingml/2006/wordprocessingDrawing" xmlns:w10="urn:schemas-microsoft-com:office:word" xmlns:w="http://schemas.openxmlformats.org/wordprocessingml/2006/main" xmlns:w14="http://schemas.microsoft.com/office/word/2010/wordml" xmlns:w15="http://schemas.microsoft.com/office/word/2012/wordml" xmlns:wpg="http://schemas.microsoft.com/office/word/2010/wordprocessingGroup" xmlns:wpi="http://schemas.microsoft.com/office/word/2010/wordprocessingInk" xmlns:wne="http://schemas.microsoft.com/office/word/2006/wordml" xmlns:wps="http://schemas.microsoft.com/office/word/2010/wordprocessingShape" mc:Ignorable="w14 w15 wp14">
+<w:ftr xmlns:wpc="http://schemas.microsoft.com/office/word/2010/wordprocessingCanvas" xmlns:cx="http://schemas.microsoft.com/office/drawing/2014/chartex" xmlns:cx1="http://schemas.microsoft.com/office/drawing/2015/9/8/chartex" xmlns:cx2="http://schemas.microsoft.com/office/drawing/2015/10/21/chartex" xmlns:cx3="http://schemas.microsoft.com/office/drawing/2016/5/9/chartex" xmlns:cx4="http://schemas.microsoft.com/office/drawing/2016/5/10/chartex" xmlns:cx5="http://schemas.microsoft.com/office/drawing/2016/5/11/chartex" xmlns:cx6="http://schemas.microsoft.com/office/drawing/2016/5/12/chartex" xmlns:cx7="http://schemas.microsoft.com/office/drawing/2016/5/13/chartex" xmlns:cx8="http://schemas.microsoft.com/office/drawing/2016/5/14/chartex" xmlns:mc="http://schemas.openxmlformats.org/markup-compatibility/2006" xmlns:aink="http://schemas.microsoft.com/office/drawing/2016/ink" xmlns:am3d="http://schemas.microsoft.com/office/drawing/2017/model3d" xmlns:o="urn:schemas-microsoft-com:office:office" xmlns:r="http://schemas.openxmlformats.org/officeDocument/2006/relationships" xmlns:m="http://schemas.openxmlformats.org/officeDocument/2006/math" xmlns:v="urn:schemas-microsoft-com:vml" xmlns:wp14="http://schemas.microsoft.com/office/word/2010/wordprocessingDrawing" xmlns:wp="http://schemas.openxmlformats.org/drawingml/2006/wordprocessingDrawing" xmlns:w10="urn:schemas-microsoft-com:office:word" xmlns:w="http://schemas.openxmlformats.org/wordprocessingml/2006/main" xmlns:w14="http://schemas.microsoft.com/office/word/2010/wordml" xmlns:w15="http://schemas.microsoft.com/office/word/2012/wordml" xmlns:w16cex="http://schemas.microsoft.com/office/word/2018/wordml/cex" xmlns:w16cid="http://schemas.microsoft.com/office/word/2016/wordml/cid" xmlns:w16="http://schemas.microsoft.com/office/word/2018/wordml" xmlns:w16sdtdh="http://schemas.microsoft.com/office/word/2020/wordml/sdtdatahash" xmlns:w16se="http://schemas.microsoft.com/office/word/2015/wordml/symex" xmlns:wpg="http://schemas.microsoft.com/office/word/2010/wordprocessingGroup" xmlns:wpi="http://schemas.microsoft.com/office/word/2010/wordprocessingInk" xmlns:wne="http://schemas.microsoft.com/office/word/2006/wordml" xmlns:wps="http://schemas.microsoft.com/office/word/2010/wordprocessingShape" mc:Ignorable="w14 w15 w16se w16cid w16 w16cex w16sdtdh wp14">
   <w:p>
     <w:pPr>
-      <w:pStyle w:val="Piedepgina"/>
+      <w:pStyle w:val="Footer"/>
     </w:pPr>
   </w:p>
 </w:ftr>
 </file>
 
 <file path=word/footer2.xml><?xml version="1.0" encoding="utf-8"?>
-<w:ftr xmlns:wpc="http://schemas.microsoft.com/office/word/2010/wordprocessingCanvas" xmlns:mc="http://schemas.openxmlformats.org/markup-compatibility/2006" xmlns:o="urn:schemas-microsoft-com:office:office" xmlns:r="http://schemas.openxmlformats.org/officeDocument/2006/relationships" xmlns:m="http://schemas.openxmlformats.org/officeDocument/2006/math" xmlns:v="urn:schemas-microsoft-com:vml" xmlns:wp14="http://schemas.microsoft.com/office/word/2010/wordprocessingDrawing" xmlns:wp="http://schemas.openxmlformats.org/drawingml/2006/wordprocessingDrawing" xmlns:w10="urn:schemas-microsoft-com:office:word" xmlns:w="http://schemas.openxmlformats.org/wordprocessingml/2006/main" xmlns:w14="http://schemas.microsoft.com/office/word/2010/wordml" xmlns:w15="http://schemas.microsoft.com/office/word/2012/wordml" xmlns:wpg="http://schemas.microsoft.com/office/word/2010/wordprocessingGroup" xmlns:wpi="http://schemas.microsoft.com/office/word/2010/wordprocessingInk" xmlns:wne="http://schemas.microsoft.com/office/word/2006/wordml" xmlns:wps="http://schemas.microsoft.com/office/word/2010/wordprocessingShape" mc:Ignorable="w14 w15 wp14">
+<w:ftr xmlns:wpc="http://schemas.microsoft.com/office/word/2010/wordprocessingCanvas" xmlns:cx="http://schemas.microsoft.com/office/drawing/2014/chartex" xmlns:cx1="http://schemas.microsoft.com/office/drawing/2015/9/8/chartex" xmlns:cx2="http://schemas.microsoft.com/office/drawing/2015/10/21/chartex" xmlns:cx3="http://schemas.microsoft.com/office/drawing/2016/5/9/chartex" xmlns:cx4="http://schemas.microsoft.com/office/drawing/2016/5/10/chartex" xmlns:cx5="http://schemas.microsoft.com/office/drawing/2016/5/11/chartex" xmlns:cx6="http://schemas.microsoft.com/office/drawing/2016/5/12/chartex" xmlns:cx7="http://schemas.microsoft.com/office/drawing/2016/5/13/chartex" xmlns:cx8="http://schemas.microsoft.com/office/drawing/2016/5/14/chartex" xmlns:mc="http://schemas.openxmlformats.org/markup-compatibility/2006" xmlns:aink="http://schemas.microsoft.com/office/drawing/2016/ink" xmlns:am3d="http://schemas.microsoft.com/office/drawing/2017/model3d" xmlns:o="urn:schemas-microsoft-com:office:office" xmlns:r="http://schemas.openxmlformats.org/officeDocument/2006/relationships" xmlns:m="http://schemas.openxmlformats.org/officeDocument/2006/math" xmlns:v="urn:schemas-microsoft-com:vml" xmlns:wp14="http://schemas.microsoft.com/office/word/2010/wordprocessingDrawing" xmlns:wp="http://schemas.openxmlformats.org/drawingml/2006/wordprocessingDrawing" xmlns:w10="urn:schemas-microsoft-com:office:word" xmlns:w="http://schemas.openxmlformats.org/wordprocessingml/2006/main" xmlns:w14="http://schemas.microsoft.com/office/word/2010/wordml" xmlns:w15="http://schemas.microsoft.com/office/word/2012/wordml" xmlns:w16cex="http://schemas.microsoft.com/office/word/2018/wordml/cex" xmlns:w16cid="http://schemas.microsoft.com/office/word/2016/wordml/cid" xmlns:w16="http://schemas.microsoft.com/office/word/2018/wordml" xmlns:w16sdtdh="http://schemas.microsoft.com/office/word/2020/wordml/sdtdatahash" xmlns:w16se="http://schemas.microsoft.com/office/word/2015/wordml/symex" xmlns:wpg="http://schemas.microsoft.com/office/word/2010/wordprocessingGroup" xmlns:wpi="http://schemas.microsoft.com/office/word/2010/wordprocessingInk" xmlns:wne="http://schemas.microsoft.com/office/word/2006/wordml" xmlns:wps="http://schemas.microsoft.com/office/word/2010/wordprocessingShape" mc:Ignorable="w14 w15 w16se w16cid w16 w16cex w16sdtdh wp14">
   <w:p>
     <w:pPr>
-      <w:pStyle w:val="Encabezado"/>
+      <w:pStyle w:val="Header"/>
       <w:pBdr>
         <w:top w:val="single" w:sz="6" w:space="10" w:color="5B9BD5" w:themeColor="accent1"/>
       </w:pBdr>
@@ -2022,7 +2459,7 @@
 </file>
 
 <file path=word/footnotes.xml><?xml version="1.0" encoding="utf-8"?>
-<w:footnotes xmlns:wpc="http://schemas.microsoft.com/office/word/2010/wordprocessingCanvas" xmlns:mc="http://schemas.openxmlformats.org/markup-compatibility/2006" xmlns:o="urn:schemas-microsoft-com:office:office" xmlns:r="http://schemas.openxmlformats.org/officeDocument/2006/relationships" xmlns:m="http://schemas.openxmlformats.org/officeDocument/2006/math" xmlns:v="urn:schemas-microsoft-com:vml" xmlns:wp14="http://schemas.microsoft.com/office/word/2010/wordprocessingDrawing" xmlns:wp="http://schemas.openxmlformats.org/drawingml/2006/wordprocessingDrawing" xmlns:w10="urn:schemas-microsoft-com:office:word" xmlns:w="http://schemas.openxmlformats.org/wordprocessingml/2006/main" xmlns:w14="http://schemas.microsoft.com/office/word/2010/wordml" xmlns:w15="http://schemas.microsoft.com/office/word/2012/wordml" xmlns:wpg="http://schemas.microsoft.com/office/word/2010/wordprocessingGroup" xmlns:wpi="http://schemas.microsoft.com/office/word/2010/wordprocessingInk" xmlns:wne="http://schemas.microsoft.com/office/word/2006/wordml" xmlns:wps="http://schemas.microsoft.com/office/word/2010/wordprocessingShape" mc:Ignorable="w14 w15 wp14">
+<w:footnotes xmlns:wpc="http://schemas.microsoft.com/office/word/2010/wordprocessingCanvas" xmlns:cx="http://schemas.microsoft.com/office/drawing/2014/chartex" xmlns:cx1="http://schemas.microsoft.com/office/drawing/2015/9/8/chartex" xmlns:cx2="http://schemas.microsoft.com/office/drawing/2015/10/21/chartex" xmlns:cx3="http://schemas.microsoft.com/office/drawing/2016/5/9/chartex" xmlns:cx4="http://schemas.microsoft.com/office/drawing/2016/5/10/chartex" xmlns:cx5="http://schemas.microsoft.com/office/drawing/2016/5/11/chartex" xmlns:cx6="http://schemas.microsoft.com/office/drawing/2016/5/12/chartex" xmlns:cx7="http://schemas.microsoft.com/office/drawing/2016/5/13/chartex" xmlns:cx8="http://schemas.microsoft.com/office/drawing/2016/5/14/chartex" xmlns:mc="http://schemas.openxmlformats.org/markup-compatibility/2006" xmlns:aink="http://schemas.microsoft.com/office/drawing/2016/ink" xmlns:am3d="http://schemas.microsoft.com/office/drawing/2017/model3d" xmlns:o="urn:schemas-microsoft-com:office:office" xmlns:r="http://schemas.openxmlformats.org/officeDocument/2006/relationships" xmlns:m="http://schemas.openxmlformats.org/officeDocument/2006/math" xmlns:v="urn:schemas-microsoft-com:vml" xmlns:wp14="http://schemas.microsoft.com/office/word/2010/wordprocessingDrawing" xmlns:wp="http://schemas.openxmlformats.org/drawingml/2006/wordprocessingDrawing" xmlns:w10="urn:schemas-microsoft-com:office:word" xmlns:w="http://schemas.openxmlformats.org/wordprocessingml/2006/main" xmlns:w14="http://schemas.microsoft.com/office/word/2010/wordml" xmlns:w15="http://schemas.microsoft.com/office/word/2012/wordml" xmlns:w16cex="http://schemas.microsoft.com/office/word/2018/wordml/cex" xmlns:w16cid="http://schemas.microsoft.com/office/word/2016/wordml/cid" xmlns:w16="http://schemas.microsoft.com/office/word/2018/wordml" xmlns:w16sdtdh="http://schemas.microsoft.com/office/word/2020/wordml/sdtdatahash" xmlns:w16se="http://schemas.microsoft.com/office/word/2015/wordml/symex" xmlns:wpg="http://schemas.microsoft.com/office/word/2010/wordprocessingGroup" xmlns:wpi="http://schemas.microsoft.com/office/word/2010/wordprocessingInk" xmlns:wne="http://schemas.microsoft.com/office/word/2006/wordml" xmlns:wps="http://schemas.microsoft.com/office/word/2010/wordprocessingShape" mc:Ignorable="w14 w15 w16se w16cid w16 w16cex w16sdtdh wp14">
   <w:footnote w:type="separator" w:id="-1">
     <w:p>
       <w:pPr>
@@ -2047,10 +2484,10 @@
 </file>
 
 <file path=word/header1.xml><?xml version="1.0" encoding="utf-8"?>
-<w:hdr xmlns:wpc="http://schemas.microsoft.com/office/word/2010/wordprocessingCanvas" xmlns:mc="http://schemas.openxmlformats.org/markup-compatibility/2006" xmlns:o="urn:schemas-microsoft-com:office:office" xmlns:r="http://schemas.openxmlformats.org/officeDocument/2006/relationships" xmlns:m="http://schemas.openxmlformats.org/officeDocument/2006/math" xmlns:v="urn:schemas-microsoft-com:vml" xmlns:wp14="http://schemas.microsoft.com/office/word/2010/wordprocessingDrawing" xmlns:wp="http://schemas.openxmlformats.org/drawingml/2006/wordprocessingDrawing" xmlns:w10="urn:schemas-microsoft-com:office:word" xmlns:w="http://schemas.openxmlformats.org/wordprocessingml/2006/main" xmlns:w14="http://schemas.microsoft.com/office/word/2010/wordml" xmlns:w15="http://schemas.microsoft.com/office/word/2012/wordml" xmlns:wpg="http://schemas.microsoft.com/office/word/2010/wordprocessingGroup" xmlns:wpi="http://schemas.microsoft.com/office/word/2010/wordprocessingInk" xmlns:wne="http://schemas.microsoft.com/office/word/2006/wordml" xmlns:wps="http://schemas.microsoft.com/office/word/2010/wordprocessingShape" mc:Ignorable="w14 w15 wp14">
+<w:hdr xmlns:wpc="http://schemas.microsoft.com/office/word/2010/wordprocessingCanvas" xmlns:cx="http://schemas.microsoft.com/office/drawing/2014/chartex" xmlns:cx1="http://schemas.microsoft.com/office/drawing/2015/9/8/chartex" xmlns:cx2="http://schemas.microsoft.com/office/drawing/2015/10/21/chartex" xmlns:cx3="http://schemas.microsoft.com/office/drawing/2016/5/9/chartex" xmlns:cx4="http://schemas.microsoft.com/office/drawing/2016/5/10/chartex" xmlns:cx5="http://schemas.microsoft.com/office/drawing/2016/5/11/chartex" xmlns:cx6="http://schemas.microsoft.com/office/drawing/2016/5/12/chartex" xmlns:cx7="http://schemas.microsoft.com/office/drawing/2016/5/13/chartex" xmlns:cx8="http://schemas.microsoft.com/office/drawing/2016/5/14/chartex" xmlns:mc="http://schemas.openxmlformats.org/markup-compatibility/2006" xmlns:aink="http://schemas.microsoft.com/office/drawing/2016/ink" xmlns:am3d="http://schemas.microsoft.com/office/drawing/2017/model3d" xmlns:o="urn:schemas-microsoft-com:office:office" xmlns:r="http://schemas.openxmlformats.org/officeDocument/2006/relationships" xmlns:m="http://schemas.openxmlformats.org/officeDocument/2006/math" xmlns:v="urn:schemas-microsoft-com:vml" xmlns:wp14="http://schemas.microsoft.com/office/word/2010/wordprocessingDrawing" xmlns:wp="http://schemas.openxmlformats.org/drawingml/2006/wordprocessingDrawing" xmlns:w10="urn:schemas-microsoft-com:office:word" xmlns:w="http://schemas.openxmlformats.org/wordprocessingml/2006/main" xmlns:w14="http://schemas.microsoft.com/office/word/2010/wordml" xmlns:w15="http://schemas.microsoft.com/office/word/2012/wordml" xmlns:w16cex="http://schemas.microsoft.com/office/word/2018/wordml/cex" xmlns:w16cid="http://schemas.microsoft.com/office/word/2016/wordml/cid" xmlns:w16="http://schemas.microsoft.com/office/word/2018/wordml" xmlns:w16sdtdh="http://schemas.microsoft.com/office/word/2020/wordml/sdtdatahash" xmlns:w16se="http://schemas.microsoft.com/office/word/2015/wordml/symex" xmlns:wpg="http://schemas.microsoft.com/office/word/2010/wordprocessingGroup" xmlns:wpi="http://schemas.microsoft.com/office/word/2010/wordprocessingInk" xmlns:wne="http://schemas.microsoft.com/office/word/2006/wordml" xmlns:wps="http://schemas.microsoft.com/office/word/2010/wordprocessingShape" mc:Ignorable="w14 w15 w16se w16cid w16 w16cex w16sdtdh wp14">
   <w:p>
     <w:pPr>
-      <w:pStyle w:val="Encabezado"/>
+      <w:pStyle w:val="Header"/>
     </w:pPr>
     <w:r>
       <w:t>IC2101 Programación Orientada a objetos</w:t>
@@ -2070,10 +2507,15 @@
   </w:p>
   <w:p>
     <w:pPr>
-      <w:pStyle w:val="Encabezado"/>
+      <w:pStyle w:val="Header"/>
     </w:pPr>
+    <w:proofErr w:type="spellStart"/>
     <w:r>
-      <w:t>Act 0</w:t>
+      <w:t>Act</w:t>
+    </w:r>
+    <w:proofErr w:type="spellEnd"/>
+    <w:r>
+      <w:t xml:space="preserve"> 0</w:t>
     </w:r>
     <w:r>
       <w:t>3</w:t>
@@ -2089,7 +2531,7 @@
 </file>
 
 <file path=word/numbering.xml><?xml version="1.0" encoding="utf-8"?>
-<w:numbering xmlns:wpc="http://schemas.microsoft.com/office/word/2010/wordprocessingCanvas" xmlns:mc="http://schemas.openxmlformats.org/markup-compatibility/2006" xmlns:o="urn:schemas-microsoft-com:office:office" xmlns:r="http://schemas.openxmlformats.org/officeDocument/2006/relationships" xmlns:m="http://schemas.openxmlformats.org/officeDocument/2006/math" xmlns:v="urn:schemas-microsoft-com:vml" xmlns:wp14="http://schemas.microsoft.com/office/word/2010/wordprocessingDrawing" xmlns:wp="http://schemas.openxmlformats.org/drawingml/2006/wordprocessingDrawing" xmlns:w10="urn:schemas-microsoft-com:office:word" xmlns:w="http://schemas.openxmlformats.org/wordprocessingml/2006/main" xmlns:w14="http://schemas.microsoft.com/office/word/2010/wordml" xmlns:w15="http://schemas.microsoft.com/office/word/2012/wordml" xmlns:wpg="http://schemas.microsoft.com/office/word/2010/wordprocessingGroup" xmlns:wpi="http://schemas.microsoft.com/office/word/2010/wordprocessingInk" xmlns:wne="http://schemas.microsoft.com/office/word/2006/wordml" xmlns:wps="http://schemas.microsoft.com/office/word/2010/wordprocessingShape" mc:Ignorable="w14 w15 wp14">
+<w:numbering xmlns:wpc="http://schemas.microsoft.com/office/word/2010/wordprocessingCanvas" xmlns:cx="http://schemas.microsoft.com/office/drawing/2014/chartex" xmlns:cx1="http://schemas.microsoft.com/office/drawing/2015/9/8/chartex" xmlns:cx2="http://schemas.microsoft.com/office/drawing/2015/10/21/chartex" xmlns:cx3="http://schemas.microsoft.com/office/drawing/2016/5/9/chartex" xmlns:cx4="http://schemas.microsoft.com/office/drawing/2016/5/10/chartex" xmlns:cx5="http://schemas.microsoft.com/office/drawing/2016/5/11/chartex" xmlns:cx6="http://schemas.microsoft.com/office/drawing/2016/5/12/chartex" xmlns:cx7="http://schemas.microsoft.com/office/drawing/2016/5/13/chartex" xmlns:cx8="http://schemas.microsoft.com/office/drawing/2016/5/14/chartex" xmlns:mc="http://schemas.openxmlformats.org/markup-compatibility/2006" xmlns:aink="http://schemas.microsoft.com/office/drawing/2016/ink" xmlns:am3d="http://schemas.microsoft.com/office/drawing/2017/model3d" xmlns:o="urn:schemas-microsoft-com:office:office" xmlns:r="http://schemas.openxmlformats.org/officeDocument/2006/relationships" xmlns:m="http://schemas.openxmlformats.org/officeDocument/2006/math" xmlns:v="urn:schemas-microsoft-com:vml" xmlns:wp14="http://schemas.microsoft.com/office/word/2010/wordprocessingDrawing" xmlns:wp="http://schemas.openxmlformats.org/drawingml/2006/wordprocessingDrawing" xmlns:w10="urn:schemas-microsoft-com:office:word" xmlns:w="http://schemas.openxmlformats.org/wordprocessingml/2006/main" xmlns:w14="http://schemas.microsoft.com/office/word/2010/wordml" xmlns:w15="http://schemas.microsoft.com/office/word/2012/wordml" xmlns:w16cex="http://schemas.microsoft.com/office/word/2018/wordml/cex" xmlns:w16cid="http://schemas.microsoft.com/office/word/2016/wordml/cid" xmlns:w16="http://schemas.microsoft.com/office/word/2018/wordml" xmlns:w16sdtdh="http://schemas.microsoft.com/office/word/2020/wordml/sdtdatahash" xmlns:w16se="http://schemas.microsoft.com/office/word/2015/wordml/symex" xmlns:wpg="http://schemas.microsoft.com/office/word/2010/wordprocessingGroup" xmlns:wpi="http://schemas.microsoft.com/office/word/2010/wordprocessingInk" xmlns:wne="http://schemas.microsoft.com/office/word/2006/wordml" xmlns:wps="http://schemas.microsoft.com/office/word/2010/wordprocessingShape" mc:Ignorable="w14 w15 w16se w16cid w16 w16cex w16sdtdh wp14">
   <w:abstractNum w:abstractNumId="0" w15:restartNumberingAfterBreak="0">
     <w:nsid w:val="00D63898"/>
     <w:multiLevelType w:val="hybridMultilevel"/>
@@ -3384,7 +3826,7 @@
 </file>
 
 <file path=word/people.xml><?xml version="1.0" encoding="utf-8"?>
-<w15:people xmlns:wpc="http://schemas.microsoft.com/office/word/2010/wordprocessingCanvas" xmlns:mc="http://schemas.openxmlformats.org/markup-compatibility/2006" xmlns:o="urn:schemas-microsoft-com:office:office" xmlns:r="http://schemas.openxmlformats.org/officeDocument/2006/relationships" xmlns:m="http://schemas.openxmlformats.org/officeDocument/2006/math" xmlns:v="urn:schemas-microsoft-com:vml" xmlns:wp14="http://schemas.microsoft.com/office/word/2010/wordprocessingDrawing" xmlns:wp="http://schemas.openxmlformats.org/drawingml/2006/wordprocessingDrawing" xmlns:w10="urn:schemas-microsoft-com:office:word" xmlns:w="http://schemas.openxmlformats.org/wordprocessingml/2006/main" xmlns:w14="http://schemas.microsoft.com/office/word/2010/wordml" xmlns:w15="http://schemas.microsoft.com/office/word/2012/wordml" xmlns:wpg="http://schemas.microsoft.com/office/word/2010/wordprocessingGroup" xmlns:wpi="http://schemas.microsoft.com/office/word/2010/wordprocessingInk" xmlns:wne="http://schemas.microsoft.com/office/word/2006/wordml" xmlns:wps="http://schemas.microsoft.com/office/word/2010/wordprocessingShape" mc:Ignorable="w14 w15 wp14">
+<w15:people xmlns:wpc="http://schemas.microsoft.com/office/word/2010/wordprocessingCanvas" xmlns:cx="http://schemas.microsoft.com/office/drawing/2014/chartex" xmlns:cx1="http://schemas.microsoft.com/office/drawing/2015/9/8/chartex" xmlns:cx2="http://schemas.microsoft.com/office/drawing/2015/10/21/chartex" xmlns:cx3="http://schemas.microsoft.com/office/drawing/2016/5/9/chartex" xmlns:cx4="http://schemas.microsoft.com/office/drawing/2016/5/10/chartex" xmlns:cx5="http://schemas.microsoft.com/office/drawing/2016/5/11/chartex" xmlns:cx6="http://schemas.microsoft.com/office/drawing/2016/5/12/chartex" xmlns:cx7="http://schemas.microsoft.com/office/drawing/2016/5/13/chartex" xmlns:cx8="http://schemas.microsoft.com/office/drawing/2016/5/14/chartex" xmlns:mc="http://schemas.openxmlformats.org/markup-compatibility/2006" xmlns:aink="http://schemas.microsoft.com/office/drawing/2016/ink" xmlns:am3d="http://schemas.microsoft.com/office/drawing/2017/model3d" xmlns:o="urn:schemas-microsoft-com:office:office" xmlns:r="http://schemas.openxmlformats.org/officeDocument/2006/relationships" xmlns:m="http://schemas.openxmlformats.org/officeDocument/2006/math" xmlns:v="urn:schemas-microsoft-com:vml" xmlns:wp14="http://schemas.microsoft.com/office/word/2010/wordprocessingDrawing" xmlns:wp="http://schemas.openxmlformats.org/drawingml/2006/wordprocessingDrawing" xmlns:w10="urn:schemas-microsoft-com:office:word" xmlns:w="http://schemas.openxmlformats.org/wordprocessingml/2006/main" xmlns:w14="http://schemas.microsoft.com/office/word/2010/wordml" xmlns:w15="http://schemas.microsoft.com/office/word/2012/wordml" xmlns:w16cex="http://schemas.microsoft.com/office/word/2018/wordml/cex" xmlns:w16cid="http://schemas.microsoft.com/office/word/2016/wordml/cid" xmlns:w16="http://schemas.microsoft.com/office/word/2018/wordml" xmlns:w16sdtdh="http://schemas.microsoft.com/office/word/2020/wordml/sdtdatahash" xmlns:w16se="http://schemas.microsoft.com/office/word/2015/wordml/symex" xmlns:wpg="http://schemas.microsoft.com/office/word/2010/wordprocessingGroup" xmlns:wpi="http://schemas.microsoft.com/office/word/2010/wordprocessingInk" xmlns:wne="http://schemas.microsoft.com/office/word/2006/wordml" xmlns:wps="http://schemas.microsoft.com/office/word/2010/wordprocessingShape" mc:Ignorable="w14 w15 w16se w16cid w16 w16cex w16sdtdh wp14">
   <w15:person w15:author="Kevin Salazar Valles">
     <w15:presenceInfo w15:providerId="Windows Live" w15:userId="9d82800494e4a5df"/>
   </w15:person>
@@ -3392,7 +3834,7 @@
 </file>
 
 <file path=word/styles.xml><?xml version="1.0" encoding="utf-8"?>
-<w:styles xmlns:mc="http://schemas.openxmlformats.org/markup-compatibility/2006" xmlns:r="http://schemas.openxmlformats.org/officeDocument/2006/relationships" xmlns:w="http://schemas.openxmlformats.org/wordprocessingml/2006/main" xmlns:w14="http://schemas.microsoft.com/office/word/2010/wordml" xmlns:w15="http://schemas.microsoft.com/office/word/2012/wordml" mc:Ignorable="w14 w15">
+<w:styles xmlns:mc="http://schemas.openxmlformats.org/markup-compatibility/2006" xmlns:r="http://schemas.openxmlformats.org/officeDocument/2006/relationships" xmlns:w="http://schemas.openxmlformats.org/wordprocessingml/2006/main" xmlns:w14="http://schemas.microsoft.com/office/word/2010/wordml" xmlns:w15="http://schemas.microsoft.com/office/word/2012/wordml" xmlns:w16cex="http://schemas.microsoft.com/office/word/2018/wordml/cex" xmlns:w16cid="http://schemas.microsoft.com/office/word/2016/wordml/cid" xmlns:w16="http://schemas.microsoft.com/office/word/2018/wordml" xmlns:w16sdtdh="http://schemas.microsoft.com/office/word/2020/wordml/sdtdatahash" xmlns:w16se="http://schemas.microsoft.com/office/word/2015/wordml/symex" mc:Ignorable="w14 w15 w16se w16cid w16 w16cex w16sdtdh">
   <w:docDefaults>
     <w:rPrDefault>
       <w:rPr>
@@ -3408,7 +3850,7 @@
       </w:pPr>
     </w:pPrDefault>
   </w:docDefaults>
-  <w:latentStyles w:defLockedState="0" w:defUIPriority="99" w:defSemiHidden="0" w:defUnhideWhenUsed="0" w:defQFormat="0" w:count="371">
+  <w:latentStyles w:defLockedState="0" w:defUIPriority="99" w:defSemiHidden="0" w:defUnhideWhenUsed="0" w:defQFormat="0" w:count="376">
     <w:lsdException w:name="Normal" w:uiPriority="0" w:qFormat="1"/>
     <w:lsdException w:name="heading 1" w:uiPriority="9" w:qFormat="1"/>
     <w:lsdException w:name="heading 2" w:semiHidden="1" w:uiPriority="9" w:unhideWhenUsed="1" w:qFormat="1"/>
@@ -3514,7 +3956,6 @@
     <w:lsdException w:name="HTML Sample" w:semiHidden="1" w:unhideWhenUsed="1"/>
     <w:lsdException w:name="HTML Typewriter" w:semiHidden="1" w:unhideWhenUsed="1"/>
     <w:lsdException w:name="HTML Variable" w:semiHidden="1" w:unhideWhenUsed="1"/>
-    <w:lsdException w:name="Normal Table" w:semiHidden="1" w:unhideWhenUsed="1"/>
     <w:lsdException w:name="annotation subject" w:semiHidden="1" w:unhideWhenUsed="1"/>
     <w:lsdException w:name="No List" w:semiHidden="1" w:unhideWhenUsed="1"/>
     <w:lsdException w:name="Outline List 1" w:semiHidden="1" w:unhideWhenUsed="1"/>
@@ -3557,11 +3998,8 @@
     <w:lsdException w:name="Table Contemporary" w:semiHidden="1" w:unhideWhenUsed="1"/>
     <w:lsdException w:name="Table Elegant" w:semiHidden="1" w:unhideWhenUsed="1"/>
     <w:lsdException w:name="Table Professional" w:semiHidden="1" w:unhideWhenUsed="1"/>
-    <w:lsdException w:name="Table Subtle 1" w:semiHidden="1" w:unhideWhenUsed="1"/>
     <w:lsdException w:name="Table Subtle 2" w:semiHidden="1" w:unhideWhenUsed="1"/>
     <w:lsdException w:name="Table Web 1" w:semiHidden="1" w:unhideWhenUsed="1"/>
-    <w:lsdException w:name="Table Web 2" w:semiHidden="1" w:unhideWhenUsed="1"/>
-    <w:lsdException w:name="Table Web 3" w:semiHidden="1" w:unhideWhenUsed="1"/>
     <w:lsdException w:name="Balloon Text" w:semiHidden="1" w:unhideWhenUsed="1"/>
     <w:lsdException w:name="Table Grid" w:uiPriority="39"/>
     <w:lsdException w:name="Table Theme" w:semiHidden="1" w:unhideWhenUsed="1"/>
@@ -3780,16 +4218,21 @@
     <w:lsdException w:name="List Table 5 Dark Accent 6" w:uiPriority="50"/>
     <w:lsdException w:name="List Table 6 Colorful Accent 6" w:uiPriority="51"/>
     <w:lsdException w:name="List Table 7 Colorful Accent 6" w:uiPriority="52"/>
+    <w:lsdException w:name="Mention" w:semiHidden="1" w:unhideWhenUsed="1"/>
+    <w:lsdException w:name="Smart Hyperlink" w:semiHidden="1" w:unhideWhenUsed="1"/>
+    <w:lsdException w:name="Hashtag" w:semiHidden="1" w:unhideWhenUsed="1"/>
+    <w:lsdException w:name="Unresolved Mention" w:semiHidden="1" w:unhideWhenUsed="1"/>
+    <w:lsdException w:name="Smart Link" w:semiHidden="1" w:unhideWhenUsed="1"/>
   </w:latentStyles>
   <w:style w:type="paragraph" w:default="1" w:styleId="Normal">
     <w:name w:val="Normal"/>
     <w:qFormat/>
   </w:style>
-  <w:style w:type="paragraph" w:styleId="Ttulo2">
+  <w:style w:type="paragraph" w:styleId="Heading2">
     <w:name w:val="heading 2"/>
     <w:basedOn w:val="Normal"/>
     <w:next w:val="Normal"/>
-    <w:link w:val="Ttulo2Car"/>
+    <w:link w:val="Heading2Char"/>
     <w:uiPriority w:val="9"/>
     <w:unhideWhenUsed/>
     <w:qFormat/>
@@ -3807,13 +4250,13 @@
       <w:szCs w:val="26"/>
     </w:rPr>
   </w:style>
-  <w:style w:type="character" w:default="1" w:styleId="Fuentedeprrafopredeter">
+  <w:style w:type="character" w:default="1" w:styleId="DefaultParagraphFont">
     <w:name w:val="Default Paragraph Font"/>
     <w:uiPriority w:val="1"/>
     <w:semiHidden/>
     <w:unhideWhenUsed/>
   </w:style>
-  <w:style w:type="table" w:default="1" w:styleId="Tablanormal">
+  <w:style w:type="table" w:default="1" w:styleId="TableNormal">
     <w:name w:val="Normal Table"/>
     <w:uiPriority w:val="99"/>
     <w:semiHidden/>
@@ -3828,16 +4271,16 @@
       </w:tblCellMar>
     </w:tblPr>
   </w:style>
-  <w:style w:type="numbering" w:default="1" w:styleId="Sinlista">
+  <w:style w:type="numbering" w:default="1" w:styleId="NoList">
     <w:name w:val="No List"/>
     <w:uiPriority w:val="99"/>
     <w:semiHidden/>
     <w:unhideWhenUsed/>
   </w:style>
-  <w:style w:type="paragraph" w:styleId="Encabezado">
+  <w:style w:type="paragraph" w:styleId="Header">
     <w:name w:val="header"/>
     <w:basedOn w:val="Normal"/>
-    <w:link w:val="EncabezadoCar"/>
+    <w:link w:val="HeaderChar"/>
     <w:uiPriority w:val="99"/>
     <w:unhideWhenUsed/>
     <w:rsid w:val="00FD1311"/>
@@ -3849,17 +4292,17 @@
       <w:spacing w:after="0" w:line="240" w:lineRule="auto"/>
     </w:pPr>
   </w:style>
-  <w:style w:type="character" w:customStyle="1" w:styleId="EncabezadoCar">
-    <w:name w:val="Encabezado Car"/>
-    <w:basedOn w:val="Fuentedeprrafopredeter"/>
-    <w:link w:val="Encabezado"/>
+  <w:style w:type="character" w:customStyle="1" w:styleId="HeaderChar">
+    <w:name w:val="Header Char"/>
+    <w:basedOn w:val="DefaultParagraphFont"/>
+    <w:link w:val="Header"/>
     <w:uiPriority w:val="99"/>
     <w:rsid w:val="00FD1311"/>
   </w:style>
-  <w:style w:type="paragraph" w:styleId="Piedepgina">
+  <w:style w:type="paragraph" w:styleId="Footer">
     <w:name w:val="footer"/>
     <w:basedOn w:val="Normal"/>
-    <w:link w:val="PiedepginaCar"/>
+    <w:link w:val="FooterChar"/>
     <w:uiPriority w:val="99"/>
     <w:unhideWhenUsed/>
     <w:rsid w:val="00FD1311"/>
@@ -3871,16 +4314,16 @@
       <w:spacing w:after="0" w:line="240" w:lineRule="auto"/>
     </w:pPr>
   </w:style>
-  <w:style w:type="character" w:customStyle="1" w:styleId="PiedepginaCar">
-    <w:name w:val="Pie de página Car"/>
-    <w:basedOn w:val="Fuentedeprrafopredeter"/>
-    <w:link w:val="Piedepgina"/>
+  <w:style w:type="character" w:customStyle="1" w:styleId="FooterChar">
+    <w:name w:val="Footer Char"/>
+    <w:basedOn w:val="DefaultParagraphFont"/>
+    <w:link w:val="Footer"/>
     <w:uiPriority w:val="99"/>
     <w:rsid w:val="00FD1311"/>
   </w:style>
   <w:style w:type="character" w:customStyle="1" w:styleId="spandescription">
     <w:name w:val="span_description"/>
-    <w:basedOn w:val="Fuentedeprrafopredeter"/>
+    <w:basedOn w:val="DefaultParagraphFont"/>
     <w:rsid w:val="00FD1311"/>
   </w:style>
   <w:style w:type="paragraph" w:styleId="NormalWeb">
@@ -3900,7 +4343,7 @@
       <w:lang w:eastAsia="es-CR"/>
     </w:rPr>
   </w:style>
-  <w:style w:type="paragraph" w:styleId="Prrafodelista">
+  <w:style w:type="paragraph" w:styleId="ListParagraph">
     <w:name w:val="List Paragraph"/>
     <w:basedOn w:val="Normal"/>
     <w:uiPriority w:val="34"/>
@@ -3911,10 +4354,10 @@
       <w:contextualSpacing/>
     </w:pPr>
   </w:style>
-  <w:style w:type="character" w:customStyle="1" w:styleId="Ttulo2Car">
-    <w:name w:val="Título 2 Car"/>
-    <w:basedOn w:val="Fuentedeprrafopredeter"/>
-    <w:link w:val="Ttulo2"/>
+  <w:style w:type="character" w:customStyle="1" w:styleId="Heading2Char">
+    <w:name w:val="Heading 2 Char"/>
+    <w:basedOn w:val="DefaultParagraphFont"/>
+    <w:link w:val="Heading2"/>
     <w:uiPriority w:val="9"/>
     <w:rsid w:val="00BF1EE6"/>
     <w:rPr>
@@ -3924,9 +4367,9 @@
       <w:szCs w:val="26"/>
     </w:rPr>
   </w:style>
-  <w:style w:type="table" w:styleId="Tablaconcuadrcula">
+  <w:style w:type="table" w:styleId="TableGrid">
     <w:name w:val="Table Grid"/>
-    <w:basedOn w:val="Tablanormal"/>
+    <w:basedOn w:val="TableNormal"/>
     <w:uiPriority w:val="39"/>
     <w:rsid w:val="00BF1EE6"/>
     <w:pPr>
@@ -3943,9 +4386,9 @@
       </w:tblBorders>
     </w:tblPr>
   </w:style>
-  <w:style w:type="character" w:styleId="Hipervnculo">
+  <w:style w:type="character" w:styleId="Hyperlink">
     <w:name w:val="Hyperlink"/>
-    <w:basedOn w:val="Fuentedeprrafopredeter"/>
+    <w:basedOn w:val="DefaultParagraphFont"/>
     <w:uiPriority w:val="99"/>
     <w:unhideWhenUsed/>
     <w:rsid w:val="009A2372"/>
@@ -3954,9 +4397,9 @@
       <w:u w:val="single"/>
     </w:rPr>
   </w:style>
-  <w:style w:type="character" w:customStyle="1" w:styleId="UnresolvedMention">
-    <w:name w:val="Unresolved Mention"/>
-    <w:basedOn w:val="Fuentedeprrafopredeter"/>
+  <w:style w:type="character" w:customStyle="1" w:styleId="UnresolvedMention1">
+    <w:name w:val="Unresolved Mention1"/>
+    <w:basedOn w:val="DefaultParagraphFont"/>
     <w:uiPriority w:val="99"/>
     <w:semiHidden/>
     <w:unhideWhenUsed/>
@@ -3966,9 +4409,9 @@
       <w:shd w:val="clear" w:color="auto" w:fill="E1DFDD"/>
     </w:rPr>
   </w:style>
-  <w:style w:type="paragraph" w:styleId="Sinespaciado">
+  <w:style w:type="paragraph" w:styleId="NoSpacing">
     <w:name w:val="No Spacing"/>
-    <w:link w:val="SinespaciadoCar"/>
+    <w:link w:val="NoSpacingChar"/>
     <w:uiPriority w:val="1"/>
     <w:qFormat/>
     <w:rsid w:val="004B0913"/>
@@ -3980,10 +4423,10 @@
       <w:lang w:val="es-MX" w:eastAsia="es-MX"/>
     </w:rPr>
   </w:style>
-  <w:style w:type="character" w:customStyle="1" w:styleId="SinespaciadoCar">
-    <w:name w:val="Sin espaciado Car"/>
-    <w:basedOn w:val="Fuentedeprrafopredeter"/>
-    <w:link w:val="Sinespaciado"/>
+  <w:style w:type="character" w:customStyle="1" w:styleId="NoSpacingChar">
+    <w:name w:val="No Spacing Char"/>
+    <w:basedOn w:val="DefaultParagraphFont"/>
+    <w:link w:val="NoSpacing"/>
     <w:uiPriority w:val="1"/>
     <w:rsid w:val="004B0913"/>
     <w:rPr>
@@ -3991,9 +4434,9 @@
       <w:lang w:val="es-MX" w:eastAsia="es-MX"/>
     </w:rPr>
   </w:style>
-  <w:style w:type="character" w:styleId="Hipervnculovisitado">
+  <w:style w:type="character" w:styleId="FollowedHyperlink">
     <w:name w:val="FollowedHyperlink"/>
-    <w:basedOn w:val="Fuentedeprrafopredeter"/>
+    <w:basedOn w:val="DefaultParagraphFont"/>
     <w:uiPriority w:val="99"/>
     <w:semiHidden/>
     <w:unhideWhenUsed/>
@@ -4003,9 +4446,9 @@
       <w:u w:val="single"/>
     </w:rPr>
   </w:style>
-  <w:style w:type="character" w:styleId="Refdecomentario">
+  <w:style w:type="character" w:styleId="CommentReference">
     <w:name w:val="annotation reference"/>
-    <w:basedOn w:val="Fuentedeprrafopredeter"/>
+    <w:basedOn w:val="DefaultParagraphFont"/>
     <w:uiPriority w:val="99"/>
     <w:semiHidden/>
     <w:unhideWhenUsed/>
@@ -4015,10 +4458,10 @@
       <w:szCs w:val="16"/>
     </w:rPr>
   </w:style>
-  <w:style w:type="paragraph" w:styleId="Textocomentario">
+  <w:style w:type="paragraph" w:styleId="CommentText">
     <w:name w:val="annotation text"/>
     <w:basedOn w:val="Normal"/>
-    <w:link w:val="TextocomentarioCar"/>
+    <w:link w:val="CommentTextChar"/>
     <w:uiPriority w:val="99"/>
     <w:semiHidden/>
     <w:unhideWhenUsed/>
@@ -4031,10 +4474,10 @@
       <w:szCs w:val="20"/>
     </w:rPr>
   </w:style>
-  <w:style w:type="character" w:customStyle="1" w:styleId="TextocomentarioCar">
-    <w:name w:val="Texto comentario Car"/>
-    <w:basedOn w:val="Fuentedeprrafopredeter"/>
-    <w:link w:val="Textocomentario"/>
+  <w:style w:type="character" w:customStyle="1" w:styleId="CommentTextChar">
+    <w:name w:val="Comment Text Char"/>
+    <w:basedOn w:val="DefaultParagraphFont"/>
+    <w:link w:val="CommentText"/>
     <w:uiPriority w:val="99"/>
     <w:semiHidden/>
     <w:rsid w:val="00354C71"/>
@@ -4043,11 +4486,11 @@
       <w:szCs w:val="20"/>
     </w:rPr>
   </w:style>
-  <w:style w:type="paragraph" w:styleId="Asuntodelcomentario">
+  <w:style w:type="paragraph" w:styleId="CommentSubject">
     <w:name w:val="annotation subject"/>
-    <w:basedOn w:val="Textocomentario"/>
-    <w:next w:val="Textocomentario"/>
-    <w:link w:val="AsuntodelcomentarioCar"/>
+    <w:basedOn w:val="CommentText"/>
+    <w:next w:val="CommentText"/>
+    <w:link w:val="CommentSubjectChar"/>
     <w:uiPriority w:val="99"/>
     <w:semiHidden/>
     <w:unhideWhenUsed/>
@@ -4057,10 +4500,10 @@
       <w:bCs/>
     </w:rPr>
   </w:style>
-  <w:style w:type="character" w:customStyle="1" w:styleId="AsuntodelcomentarioCar">
-    <w:name w:val="Asunto del comentario Car"/>
-    <w:basedOn w:val="TextocomentarioCar"/>
-    <w:link w:val="Asuntodelcomentario"/>
+  <w:style w:type="character" w:customStyle="1" w:styleId="CommentSubjectChar">
+    <w:name w:val="Comment Subject Char"/>
+    <w:basedOn w:val="CommentTextChar"/>
+    <w:link w:val="CommentSubject"/>
     <w:uiPriority w:val="99"/>
     <w:semiHidden/>
     <w:rsid w:val="00354C71"/>
@@ -4071,10 +4514,10 @@
       <w:szCs w:val="20"/>
     </w:rPr>
   </w:style>
-  <w:style w:type="paragraph" w:styleId="Textodeglobo">
+  <w:style w:type="paragraph" w:styleId="BalloonText">
     <w:name w:val="Balloon Text"/>
     <w:basedOn w:val="Normal"/>
-    <w:link w:val="TextodegloboCar"/>
+    <w:link w:val="BalloonTextChar"/>
     <w:uiPriority w:val="99"/>
     <w:semiHidden/>
     <w:unhideWhenUsed/>
@@ -4088,10 +4531,10 @@
       <w:szCs w:val="18"/>
     </w:rPr>
   </w:style>
-  <w:style w:type="character" w:customStyle="1" w:styleId="TextodegloboCar">
-    <w:name w:val="Texto de globo Car"/>
-    <w:basedOn w:val="Fuentedeprrafopredeter"/>
-    <w:link w:val="Textodeglobo"/>
+  <w:style w:type="character" w:customStyle="1" w:styleId="BalloonTextChar">
+    <w:name w:val="Balloon Text Char"/>
+    <w:basedOn w:val="DefaultParagraphFont"/>
+    <w:link w:val="BalloonText"/>
     <w:uiPriority w:val="99"/>
     <w:semiHidden/>
     <w:rsid w:val="00354C71"/>
@@ -4105,7 +4548,7 @@
 </file>
 
 <file path=word/glossary/document.xml><?xml version="1.0" encoding="utf-8"?>
-<w:glossaryDocument xmlns:wpc="http://schemas.microsoft.com/office/word/2010/wordprocessingCanvas" xmlns:mc="http://schemas.openxmlformats.org/markup-compatibility/2006" xmlns:o="urn:schemas-microsoft-com:office:office" xmlns:r="http://schemas.openxmlformats.org/officeDocument/2006/relationships" xmlns:m="http://schemas.openxmlformats.org/officeDocument/2006/math" xmlns:v="urn:schemas-microsoft-com:vml" xmlns:wp14="http://schemas.microsoft.com/office/word/2010/wordprocessingDrawing" xmlns:wp="http://schemas.openxmlformats.org/drawingml/2006/wordprocessingDrawing" xmlns:w10="urn:schemas-microsoft-com:office:word" xmlns:w="http://schemas.openxmlformats.org/wordprocessingml/2006/main" xmlns:w14="http://schemas.microsoft.com/office/word/2010/wordml" xmlns:w15="http://schemas.microsoft.com/office/word/2012/wordml" xmlns:wpg="http://schemas.microsoft.com/office/word/2010/wordprocessingGroup" xmlns:wpi="http://schemas.microsoft.com/office/word/2010/wordprocessingInk" xmlns:wne="http://schemas.microsoft.com/office/word/2006/wordml" xmlns:wps="http://schemas.microsoft.com/office/word/2010/wordprocessingShape" mc:Ignorable="w14 w15 wp14">
+<w:glossaryDocument xmlns:wpc="http://schemas.microsoft.com/office/word/2010/wordprocessingCanvas" xmlns:cx="http://schemas.microsoft.com/office/drawing/2014/chartex" xmlns:cx1="http://schemas.microsoft.com/office/drawing/2015/9/8/chartex" xmlns:cx2="http://schemas.microsoft.com/office/drawing/2015/10/21/chartex" xmlns:cx3="http://schemas.microsoft.com/office/drawing/2016/5/9/chartex" xmlns:cx4="http://schemas.microsoft.com/office/drawing/2016/5/10/chartex" xmlns:cx5="http://schemas.microsoft.com/office/drawing/2016/5/11/chartex" xmlns:cx6="http://schemas.microsoft.com/office/drawing/2016/5/12/chartex" xmlns:cx7="http://schemas.microsoft.com/office/drawing/2016/5/13/chartex" xmlns:cx8="http://schemas.microsoft.com/office/drawing/2016/5/14/chartex" xmlns:mc="http://schemas.openxmlformats.org/markup-compatibility/2006" xmlns:aink="http://schemas.microsoft.com/office/drawing/2016/ink" xmlns:am3d="http://schemas.microsoft.com/office/drawing/2017/model3d" xmlns:o="urn:schemas-microsoft-com:office:office" xmlns:r="http://schemas.openxmlformats.org/officeDocument/2006/relationships" xmlns:m="http://schemas.openxmlformats.org/officeDocument/2006/math" xmlns:v="urn:schemas-microsoft-com:vml" xmlns:wp14="http://schemas.microsoft.com/office/word/2010/wordprocessingDrawing" xmlns:wp="http://schemas.openxmlformats.org/drawingml/2006/wordprocessingDrawing" xmlns:w10="urn:schemas-microsoft-com:office:word" xmlns:w="http://schemas.openxmlformats.org/wordprocessingml/2006/main" xmlns:w14="http://schemas.microsoft.com/office/word/2010/wordml" xmlns:w15="http://schemas.microsoft.com/office/word/2012/wordml" xmlns:w16cex="http://schemas.microsoft.com/office/word/2018/wordml/cex" xmlns:w16cid="http://schemas.microsoft.com/office/word/2016/wordml/cid" xmlns:w16="http://schemas.microsoft.com/office/word/2018/wordml" xmlns:w16sdtdh="http://schemas.microsoft.com/office/word/2020/wordml/sdtdatahash" xmlns:w16se="http://schemas.microsoft.com/office/word/2015/wordml/symex" xmlns:wpg="http://schemas.microsoft.com/office/word/2010/wordprocessingGroup" xmlns:wpi="http://schemas.microsoft.com/office/word/2010/wordprocessingInk" xmlns:wne="http://schemas.microsoft.com/office/word/2006/wordml" xmlns:wps="http://schemas.microsoft.com/office/word/2010/wordprocessingShape" mc:Ignorable="w14 w15 w16se w16cid w16 w16cex w16sdtdh wp14">
   <w:docParts>
     <w:docPart>
       <w:docPartPr>
@@ -4131,7 +4574,7 @@
             <w:rPr>
               <w:rFonts w:asciiTheme="majorHAnsi" w:eastAsiaTheme="majorEastAsia" w:hAnsiTheme="majorHAnsi" w:cstheme="majorBidi"/>
               <w:caps/>
-              <w:color w:val="5B9BD5" w:themeColor="accent1"/>
+              <w:color w:val="4472C4" w:themeColor="accent1"/>
               <w:sz w:val="80"/>
               <w:szCs w:val="80"/>
               <w:lang w:val="es-ES"/>
@@ -4146,7 +4589,7 @@
 </file>
 
 <file path=word/glossary/fontTable.xml><?xml version="1.0" encoding="utf-8"?>
-<w:fonts xmlns:mc="http://schemas.openxmlformats.org/markup-compatibility/2006" xmlns:r="http://schemas.openxmlformats.org/officeDocument/2006/relationships" xmlns:w="http://schemas.openxmlformats.org/wordprocessingml/2006/main" xmlns:w14="http://schemas.microsoft.com/office/word/2010/wordml" xmlns:w15="http://schemas.microsoft.com/office/word/2012/wordml" mc:Ignorable="w14 w15">
+<w:fonts xmlns:mc="http://schemas.openxmlformats.org/markup-compatibility/2006" xmlns:r="http://schemas.openxmlformats.org/officeDocument/2006/relationships" xmlns:w="http://schemas.openxmlformats.org/wordprocessingml/2006/main" xmlns:w14="http://schemas.microsoft.com/office/word/2010/wordml" xmlns:w15="http://schemas.microsoft.com/office/word/2012/wordml" xmlns:w16cex="http://schemas.microsoft.com/office/word/2018/wordml/cex" xmlns:w16cid="http://schemas.microsoft.com/office/word/2016/wordml/cid" xmlns:w16="http://schemas.microsoft.com/office/word/2018/wordml" xmlns:w16sdtdh="http://schemas.microsoft.com/office/word/2020/wordml/sdtdatahash" xmlns:w16se="http://schemas.microsoft.com/office/word/2015/wordml/symex" mc:Ignorable="w14 w15 w16se w16cid w16 w16cex w16sdtdh">
   <w:font w:name="Symbol">
     <w:panose1 w:val="05050102010706020507"/>
     <w:charset w:val="02"/>
@@ -4200,7 +4643,7 @@
 </file>
 
 <file path=word/glossary/settings.xml><?xml version="1.0" encoding="utf-8"?>
-<w:settings xmlns:mc="http://schemas.openxmlformats.org/markup-compatibility/2006" xmlns:o="urn:schemas-microsoft-com:office:office" xmlns:r="http://schemas.openxmlformats.org/officeDocument/2006/relationships" xmlns:m="http://schemas.openxmlformats.org/officeDocument/2006/math" xmlns:v="urn:schemas-microsoft-com:vml" xmlns:w10="urn:schemas-microsoft-com:office:word" xmlns:w="http://schemas.openxmlformats.org/wordprocessingml/2006/main" xmlns:w14="http://schemas.microsoft.com/office/word/2010/wordml" xmlns:w15="http://schemas.microsoft.com/office/word/2012/wordml" xmlns:sl="http://schemas.openxmlformats.org/schemaLibrary/2006/main" mc:Ignorable="w14 w15">
+<w:settings xmlns:mc="http://schemas.openxmlformats.org/markup-compatibility/2006" xmlns:o="urn:schemas-microsoft-com:office:office" xmlns:r="http://schemas.openxmlformats.org/officeDocument/2006/relationships" xmlns:m="http://schemas.openxmlformats.org/officeDocument/2006/math" xmlns:v="urn:schemas-microsoft-com:vml" xmlns:w10="urn:schemas-microsoft-com:office:word" xmlns:w="http://schemas.openxmlformats.org/wordprocessingml/2006/main" xmlns:w14="http://schemas.microsoft.com/office/word/2010/wordml" xmlns:w15="http://schemas.microsoft.com/office/word/2012/wordml" xmlns:w16cex="http://schemas.microsoft.com/office/word/2018/wordml/cex" xmlns:w16cid="http://schemas.microsoft.com/office/word/2016/wordml/cid" xmlns:w16="http://schemas.microsoft.com/office/word/2018/wordml" xmlns:w16sdtdh="http://schemas.microsoft.com/office/word/2020/wordml/sdtdatahash" xmlns:w16se="http://schemas.microsoft.com/office/word/2015/wordml/symex" xmlns:sl="http://schemas.openxmlformats.org/schemaLibrary/2006/main" mc:Ignorable="w14 w15 w16se w16cid w16 w16cex w16sdtdh">
   <w:view w:val="normal"/>
   <w:defaultTabStop w:val="708"/>
   <w:hyphenationZone w:val="425"/>
@@ -4212,9 +4655,11 @@
     <w:compatSetting w:name="enableOpenTypeFeatures" w:uri="http://schemas.microsoft.com/office/word" w:val="1"/>
     <w:compatSetting w:name="doNotFlipMirrorIndents" w:uri="http://schemas.microsoft.com/office/word" w:val="1"/>
     <w:compatSetting w:name="differentiateMultirowTableHeaders" w:uri="http://schemas.microsoft.com/office/word" w:val="1"/>
+    <w:compatSetting w:name="useWord2013TrackBottomHyphenation" w:uri="http://schemas.microsoft.com/office/word" w:val="1"/>
   </w:compat>
   <w:rsids>
     <w:rsidRoot w:val="00477D02"/>
+    <w:rsid w:val="00372F60"/>
     <w:rsid w:val="00477D02"/>
     <w:rsid w:val="00961E5D"/>
   </w:rsids>
@@ -4233,14 +4678,14 @@
   </m:mathPr>
   <w:themeFontLang w:val="es-MX"/>
   <w:clrSchemeMapping w:bg1="light1" w:t1="dark1" w:bg2="light2" w:t2="dark2" w:accent1="accent1" w:accent2="accent2" w:accent3="accent3" w:accent4="accent4" w:accent5="accent5" w:accent6="accent6" w:hyperlink="hyperlink" w:followedHyperlink="followedHyperlink"/>
-  <w:decimalSymbol w:val=","/>
-  <w:listSeparator w:val=";"/>
+  <w:decimalSymbol w:val="."/>
+  <w:listSeparator w:val=","/>
   <w15:chartTrackingRefBased/>
 </w:settings>
 </file>
 
 <file path=word/glossary/styles.xml><?xml version="1.0" encoding="utf-8"?>
-<w:styles xmlns:mc="http://schemas.openxmlformats.org/markup-compatibility/2006" xmlns:r="http://schemas.openxmlformats.org/officeDocument/2006/relationships" xmlns:w="http://schemas.openxmlformats.org/wordprocessingml/2006/main" xmlns:w14="http://schemas.microsoft.com/office/word/2010/wordml" xmlns:w15="http://schemas.microsoft.com/office/word/2012/wordml" mc:Ignorable="w14 w15">
+<w:styles xmlns:mc="http://schemas.openxmlformats.org/markup-compatibility/2006" xmlns:r="http://schemas.openxmlformats.org/officeDocument/2006/relationships" xmlns:w="http://schemas.openxmlformats.org/wordprocessingml/2006/main" xmlns:w14="http://schemas.microsoft.com/office/word/2010/wordml" xmlns:w15="http://schemas.microsoft.com/office/word/2012/wordml" xmlns:w16cex="http://schemas.microsoft.com/office/word/2018/wordml/cex" xmlns:w16cid="http://schemas.microsoft.com/office/word/2016/wordml/cid" xmlns:w16="http://schemas.microsoft.com/office/word/2018/wordml" xmlns:w16sdtdh="http://schemas.microsoft.com/office/word/2020/wordml/sdtdatahash" xmlns:w16se="http://schemas.microsoft.com/office/word/2015/wordml/symex" mc:Ignorable="w14 w15 w16se w16cid w16 w16cex w16sdtdh">
   <w:docDefaults>
     <w:rPrDefault>
       <w:rPr>
@@ -4256,7 +4701,7 @@
       </w:pPr>
     </w:pPrDefault>
   </w:docDefaults>
-  <w:latentStyles w:defLockedState="0" w:defUIPriority="99" w:defSemiHidden="0" w:defUnhideWhenUsed="0" w:defQFormat="0" w:count="371">
+  <w:latentStyles w:defLockedState="0" w:defUIPriority="99" w:defSemiHidden="0" w:defUnhideWhenUsed="0" w:defQFormat="0" w:count="376">
     <w:lsdException w:name="Normal" w:uiPriority="0" w:qFormat="1"/>
     <w:lsdException w:name="heading 1" w:uiPriority="9" w:qFormat="1"/>
     <w:lsdException w:name="heading 2" w:semiHidden="1" w:uiPriority="9" w:unhideWhenUsed="1" w:qFormat="1"/>
@@ -4362,7 +4807,6 @@
     <w:lsdException w:name="HTML Sample" w:semiHidden="1" w:unhideWhenUsed="1"/>
     <w:lsdException w:name="HTML Typewriter" w:semiHidden="1" w:unhideWhenUsed="1"/>
     <w:lsdException w:name="HTML Variable" w:semiHidden="1" w:unhideWhenUsed="1"/>
-    <w:lsdException w:name="Normal Table" w:semiHidden="1" w:unhideWhenUsed="1"/>
     <w:lsdException w:name="annotation subject" w:semiHidden="1" w:unhideWhenUsed="1"/>
     <w:lsdException w:name="No List" w:semiHidden="1" w:unhideWhenUsed="1"/>
     <w:lsdException w:name="Outline List 1" w:semiHidden="1" w:unhideWhenUsed="1"/>
@@ -4405,11 +4849,8 @@
     <w:lsdException w:name="Table Contemporary" w:semiHidden="1" w:unhideWhenUsed="1"/>
     <w:lsdException w:name="Table Elegant" w:semiHidden="1" w:unhideWhenUsed="1"/>
     <w:lsdException w:name="Table Professional" w:semiHidden="1" w:unhideWhenUsed="1"/>
-    <w:lsdException w:name="Table Subtle 1" w:semiHidden="1" w:unhideWhenUsed="1"/>
     <w:lsdException w:name="Table Subtle 2" w:semiHidden="1" w:unhideWhenUsed="1"/>
     <w:lsdException w:name="Table Web 1" w:semiHidden="1" w:unhideWhenUsed="1"/>
-    <w:lsdException w:name="Table Web 2" w:semiHidden="1" w:unhideWhenUsed="1"/>
-    <w:lsdException w:name="Table Web 3" w:semiHidden="1" w:unhideWhenUsed="1"/>
     <w:lsdException w:name="Balloon Text" w:semiHidden="1" w:unhideWhenUsed="1"/>
     <w:lsdException w:name="Table Grid" w:uiPriority="39"/>
     <w:lsdException w:name="Table Theme" w:semiHidden="1" w:unhideWhenUsed="1"/>
@@ -4628,18 +5069,23 @@
     <w:lsdException w:name="List Table 5 Dark Accent 6" w:uiPriority="50"/>
     <w:lsdException w:name="List Table 6 Colorful Accent 6" w:uiPriority="51"/>
     <w:lsdException w:name="List Table 7 Colorful Accent 6" w:uiPriority="52"/>
+    <w:lsdException w:name="Mention" w:semiHidden="1" w:unhideWhenUsed="1"/>
+    <w:lsdException w:name="Smart Hyperlink" w:semiHidden="1" w:unhideWhenUsed="1"/>
+    <w:lsdException w:name="Hashtag" w:semiHidden="1" w:unhideWhenUsed="1"/>
+    <w:lsdException w:name="Unresolved Mention" w:semiHidden="1" w:unhideWhenUsed="1"/>
+    <w:lsdException w:name="Smart Link" w:semiHidden="1" w:unhideWhenUsed="1"/>
   </w:latentStyles>
   <w:style w:type="paragraph" w:default="1" w:styleId="Normal">
     <w:name w:val="Normal"/>
     <w:qFormat/>
   </w:style>
-  <w:style w:type="character" w:default="1" w:styleId="Fuentedeprrafopredeter">
+  <w:style w:type="character" w:default="1" w:styleId="DefaultParagraphFont">
     <w:name w:val="Default Paragraph Font"/>
     <w:uiPriority w:val="1"/>
     <w:semiHidden/>
     <w:unhideWhenUsed/>
   </w:style>
-  <w:style w:type="table" w:default="1" w:styleId="Tablanormal">
+  <w:style w:type="table" w:default="1" w:styleId="TableNormal">
     <w:name w:val="Normal Table"/>
     <w:uiPriority w:val="99"/>
     <w:semiHidden/>
@@ -4654,7 +5100,7 @@
       </w:tblCellMar>
     </w:tblPr>
   </w:style>
-  <w:style w:type="numbering" w:default="1" w:styleId="Sinlista">
+  <w:style w:type="numbering" w:default="1" w:styleId="NoList">
     <w:name w:val="No List"/>
     <w:uiPriority w:val="99"/>
     <w:semiHidden/>
@@ -4664,15 +5110,11 @@
     <w:name w:val="0282BF57A0764CDDBF4FE2856FC06C06"/>
     <w:rsid w:val="00477D02"/>
   </w:style>
-  <w:style w:type="paragraph" w:customStyle="1" w:styleId="30FD51D9A3A5445D897C3DA437743080">
-    <w:name w:val="30FD51D9A3A5445D897C3DA437743080"/>
-    <w:rsid w:val="00477D02"/>
-  </w:style>
 </w:styles>
 </file>
 
 <file path=word/glossary/webSettings.xml><?xml version="1.0" encoding="utf-8"?>
-<w:webSettings xmlns:mc="http://schemas.openxmlformats.org/markup-compatibility/2006" xmlns:r="http://schemas.openxmlformats.org/officeDocument/2006/relationships" xmlns:w="http://schemas.openxmlformats.org/wordprocessingml/2006/main" xmlns:w14="http://schemas.microsoft.com/office/word/2010/wordml" xmlns:w15="http://schemas.microsoft.com/office/word/2012/wordml" mc:Ignorable="w14 w15">
+<w:webSettings xmlns:mc="http://schemas.openxmlformats.org/markup-compatibility/2006" xmlns:r="http://schemas.openxmlformats.org/officeDocument/2006/relationships" xmlns:w="http://schemas.openxmlformats.org/wordprocessingml/2006/main" xmlns:w14="http://schemas.microsoft.com/office/word/2010/wordml" xmlns:w15="http://schemas.microsoft.com/office/word/2012/wordml" xmlns:w16cex="http://schemas.microsoft.com/office/word/2018/wordml/cex" xmlns:w16cid="http://schemas.microsoft.com/office/word/2016/wordml/cid" xmlns:w16="http://schemas.microsoft.com/office/word/2018/wordml" xmlns:w16sdtdh="http://schemas.microsoft.com/office/word/2020/wordml/sdtdatahash" xmlns:w16se="http://schemas.microsoft.com/office/word/2015/wordml/symex" mc:Ignorable="w14 w15 w16se w16cid w16 w16cex w16sdtdh">
   <w:optimizeForBrowser/>
   <w:allowPNG/>
 </w:webSettings>
@@ -4940,6 +5382,15 @@
 </file>
 
 <file path=customXml/item1.xml><?xml version="1.0" encoding="utf-8"?>
+<?mso-contentType ?>
+<FormTemplates xmlns="http://schemas.microsoft.com/sharepoint/v3/contenttype/forms">
+  <Display>DocumentLibraryForm</Display>
+  <Edit>DocumentLibraryForm</Edit>
+  <New>DocumentLibraryForm</New>
+</FormTemplates>
+</file>
+
+<file path=customXml/item2.xml><?xml version="1.0" encoding="utf-8"?>
 <ct:contentTypeSchema xmlns:ct="http://schemas.microsoft.com/office/2006/metadata/contentType" xmlns:ma="http://schemas.microsoft.com/office/2006/metadata/properties/metaAttributes" ct:_="" ma:_="" ma:contentTypeName="Documento" ma:contentTypeID="0x0101001DAFAB72B11A8841BB4C9719408B0024" ma:contentTypeVersion="14" ma:contentTypeDescription="Crear nuevo documento." ma:contentTypeScope="" ma:versionID="1e33d7e037175ffe44e86b38844c8de0">
   <xsd:schema xmlns:xsd="http://www.w3.org/2001/XMLSchema" xmlns:xs="http://www.w3.org/2001/XMLSchema" xmlns:p="http://schemas.microsoft.com/office/2006/metadata/properties" xmlns:ns3="47562841-78c1-4b44-a16c-8a242845c2e3" xmlns:ns4="5efee8aa-3388-4072-ad52-ddb68a0c1c80" targetNamespace="http://schemas.microsoft.com/office/2006/metadata/properties" ma:root="true" ma:fieldsID="b02d5c5f1f966805c25b1387ee6e04d1" ns3:_="" ns4:_="">
     <xsd:import namespace="47562841-78c1-4b44-a16c-8a242845c2e3"/>
@@ -5168,22 +5619,7 @@
 </ct:contentTypeSchema>
 </file>
 
-<file path=customXml/item2.xml><?xml version="1.0" encoding="utf-8"?>
-<?mso-contentType ?>
-<FormTemplates xmlns="http://schemas.microsoft.com/sharepoint/v3/contenttype/forms">
-  <Display>DocumentLibraryForm</Display>
-  <Edit>DocumentLibraryForm</Edit>
-  <New>DocumentLibraryForm</New>
-</FormTemplates>
-</file>
-
 <file path=customXml/item3.xml><?xml version="1.0" encoding="utf-8"?>
-<p:properties xmlns:p="http://schemas.microsoft.com/office/2006/metadata/properties" xmlns:xsi="http://www.w3.org/2001/XMLSchema-instance" xmlns:pc="http://schemas.microsoft.com/office/infopath/2007/PartnerControls">
-  <documentManagement/>
-</p:properties>
-</file>
-
-<file path=customXml/item4.xml><?xml version="1.0" encoding="utf-8"?>
 <b:Sources xmlns:b="http://schemas.openxmlformats.org/officeDocument/2006/bibliography" xmlns="http://schemas.openxmlformats.org/officeDocument/2006/bibliography" SelectedStyle="\APASixthEditionOfficeOnline.xsl" StyleName="APA" Version="6">
   <b:Source>
     <b:Tag>Art21</b:Tag>
@@ -5204,7 +5640,21 @@
 </b:Sources>
 </file>
 
+<file path=customXml/item4.xml><?xml version="1.0" encoding="utf-8"?>
+<p:properties xmlns:p="http://schemas.microsoft.com/office/2006/metadata/properties" xmlns:xsi="http://www.w3.org/2001/XMLSchema-instance" xmlns:pc="http://schemas.microsoft.com/office/infopath/2007/PartnerControls">
+  <documentManagement/>
+</p:properties>
+</file>
+
 <file path=customXml/itemProps1.xml><?xml version="1.0" encoding="utf-8"?>
+<ds:datastoreItem xmlns:ds="http://schemas.openxmlformats.org/officeDocument/2006/customXml" ds:itemID="{B455D30B-ACDB-4669-AFAA-074B42B31EA6}">
+  <ds:schemaRefs>
+    <ds:schemaRef ds:uri="http://schemas.microsoft.com/sharepoint/v3/contenttype/forms"/>
+  </ds:schemaRefs>
+</ds:datastoreItem>
+</file>
+
+<file path=customXml/itemProps2.xml><?xml version="1.0" encoding="utf-8"?>
 <ds:datastoreItem xmlns:ds="http://schemas.openxmlformats.org/officeDocument/2006/customXml" ds:itemID="{0DAAF308-E862-43DC-A76D-F8B214AFF17D}">
   <ds:schemaRefs>
     <ds:schemaRef ds:uri="http://schemas.microsoft.com/office/2006/metadata/contentType"/>
@@ -5223,27 +5673,19 @@
 </ds:datastoreItem>
 </file>
 
-<file path=customXml/itemProps2.xml><?xml version="1.0" encoding="utf-8"?>
-<ds:datastoreItem xmlns:ds="http://schemas.openxmlformats.org/officeDocument/2006/customXml" ds:itemID="{B455D30B-ACDB-4669-AFAA-074B42B31EA6}">
+<file path=customXml/itemProps3.xml><?xml version="1.0" encoding="utf-8"?>
+<ds:datastoreItem xmlns:ds="http://schemas.openxmlformats.org/officeDocument/2006/customXml" ds:itemID="{E37DB6BE-B924-4F5B-A676-3FC7F3A2A9CD}">
   <ds:schemaRefs>
-    <ds:schemaRef ds:uri="http://schemas.microsoft.com/sharepoint/v3/contenttype/forms"/>
+    <ds:schemaRef ds:uri="http://schemas.openxmlformats.org/officeDocument/2006/bibliography"/>
   </ds:schemaRefs>
 </ds:datastoreItem>
 </file>
 
-<file path=customXml/itemProps3.xml><?xml version="1.0" encoding="utf-8"?>
+<file path=customXml/itemProps4.xml><?xml version="1.0" encoding="utf-8"?>
 <ds:datastoreItem xmlns:ds="http://schemas.openxmlformats.org/officeDocument/2006/customXml" ds:itemID="{2AB25B23-24E5-470D-9333-8F2BBCE6913F}">
   <ds:schemaRefs>
     <ds:schemaRef ds:uri="http://schemas.microsoft.com/office/2006/metadata/properties"/>
     <ds:schemaRef ds:uri="http://schemas.microsoft.com/office/infopath/2007/PartnerControls"/>
   </ds:schemaRefs>
 </ds:datastoreItem>
-</file>
-
-<file path=customXml/itemProps4.xml><?xml version="1.0" encoding="utf-8"?>
-<ds:datastoreItem xmlns:ds="http://schemas.openxmlformats.org/officeDocument/2006/customXml" ds:itemID="{E37DB6BE-B924-4F5B-A676-3FC7F3A2A9CD}">
-  <ds:schemaRefs>
-    <ds:schemaRef ds:uri="http://schemas.openxmlformats.org/officeDocument/2006/bibliography"/>
-  </ds:schemaRefs>
-</ds:datastoreItem>
 </file>
</xml_diff>